<commit_message>
Respuestas 2 y 5
</commit_message>
<xml_diff>
--- a/Análisis y diseño de sistemas de cómputo - Práctica semana 8.docx
+++ b/Análisis y diseño de sistemas de cómputo - Práctica semana 8.docx
@@ -1,6 +1,6 @@
 
 <file path=word/document.xml><?xml version="1.0" encoding="utf-8"?>
-<w:document xmlns:wpc="http://schemas.microsoft.com/office/word/2010/wordprocessingCanvas" xmlns:mc="http://schemas.openxmlformats.org/markup-compatibility/2006" xmlns:o="urn:schemas-microsoft-com:office:office" xmlns:r="http://schemas.openxmlformats.org/officeDocument/2006/relationships" xmlns:m="http://schemas.openxmlformats.org/officeDocument/2006/math" xmlns:v="urn:schemas-microsoft-com:vml" xmlns:wp14="http://schemas.microsoft.com/office/word/2010/wordprocessingDrawing" xmlns:wp="http://schemas.openxmlformats.org/drawingml/2006/wordprocessingDrawing" xmlns:w10="urn:schemas-microsoft-com:office:word" xmlns:w="http://schemas.openxmlformats.org/wordprocessingml/2006/main" xmlns:w14="http://schemas.microsoft.com/office/word/2010/wordml" xmlns:wpg="http://schemas.microsoft.com/office/word/2010/wordprocessingGroup" xmlns:wpi="http://schemas.microsoft.com/office/word/2010/wordprocessingInk" xmlns:wne="http://schemas.microsoft.com/office/word/2006/wordml" xmlns:wps="http://schemas.microsoft.com/office/word/2010/wordprocessingShape" mc:Ignorable="w14 wp14">
+<w:document xmlns:wpc="http://schemas.microsoft.com/office/word/2010/wordprocessingCanvas" xmlns:mc="http://schemas.openxmlformats.org/markup-compatibility/2006" xmlns:o="urn:schemas-microsoft-com:office:office" xmlns:r="http://schemas.openxmlformats.org/officeDocument/2006/relationships" xmlns:m="http://schemas.openxmlformats.org/officeDocument/2006/math" xmlns:v="urn:schemas-microsoft-com:vml" xmlns:wp14="http://schemas.microsoft.com/office/word/2010/wordprocessingDrawing" xmlns:wp="http://schemas.openxmlformats.org/drawingml/2006/wordprocessingDrawing" xmlns:w10="urn:schemas-microsoft-com:office:word" xmlns:w="http://schemas.openxmlformats.org/wordprocessingml/2006/main" xmlns:w14="http://schemas.microsoft.com/office/word/2010/wordml" xmlns:w15="http://schemas.microsoft.com/office/word/2012/wordml" xmlns:wpg="http://schemas.microsoft.com/office/word/2010/wordprocessingGroup" xmlns:wpi="http://schemas.microsoft.com/office/word/2010/wordprocessingInk" xmlns:wne="http://schemas.microsoft.com/office/word/2006/wordml" xmlns:wps="http://schemas.microsoft.com/office/word/2010/wordprocessingShape" mc:Ignorable="w14 w15 wp14">
   <w:body>
     <w:p>
       <w:pPr>
@@ -34,6 +34,7 @@
       <w:r>
         <w:rPr>
           <w:noProof/>
+          <w:lang w:eastAsia="es-MX"/>
         </w:rPr>
         <w:drawing>
           <wp:anchor distT="19050" distB="19050" distL="19050" distR="19050" simplePos="0" relativeHeight="251658240" behindDoc="0" locked="0" layoutInCell="1" hidden="0" allowOverlap="1">
@@ -57,7 +58,7 @@
                     <pic:cNvPicPr preferRelativeResize="0"/>
                   </pic:nvPicPr>
                   <pic:blipFill>
-                    <a:blip r:embed="rId5"/>
+                    <a:blip r:embed="rId4"/>
                     <a:srcRect/>
                     <a:stretch>
                       <a:fillRect/>
@@ -221,16 +222,7 @@
           <w:sz w:val="19"/>
           <w:szCs w:val="19"/>
         </w:rPr>
-        <w:t>Una compañía de mantenimiento a un grupo de autos de carreras. Estos autos utilizan algunos de los nuevos motores de 8 cilindros y las nuevas transmisiones. Una vez que los motores son ensamblados, los pistones, el carburador y los tapones no pueden cambia</w:t>
-      </w:r>
-      <w:r>
-        <w:rPr>
-          <w:b/>
-          <w:color w:val="000000"/>
-          <w:sz w:val="19"/>
-          <w:szCs w:val="19"/>
-        </w:rPr>
-        <w:t xml:space="preserve">rse con otros motores debido a los  </w:t>
+        <w:t xml:space="preserve">Una compañía de mantenimiento a un grupo de autos de carreras. Estos autos utilizan algunos de los nuevos motores de 8 cilindros y las nuevas transmisiones. Una vez que los motores son ensamblados, los pistones, el carburador y los tapones no pueden cambiarse con otros motores debido a los  </w:t>
       </w:r>
     </w:p>
     <w:p>
@@ -271,25 +263,7 @@
           <w:sz w:val="19"/>
           <w:szCs w:val="19"/>
         </w:rPr>
-        <w:t xml:space="preserve"> que causan a altas temperaturas. Se desea mantener el registro del  rendimiento alcanzado por cada motor en cada auto, y de cada transmisión en  combinación con cada motor. Los conductores dan su evaluación desp</w:t>
-      </w:r>
-      <w:r>
-        <w:rPr>
-          <w:b/>
-          <w:color w:val="000000"/>
-          <w:sz w:val="19"/>
-          <w:szCs w:val="19"/>
-        </w:rPr>
-        <w:t>ués de  manejar su correspondiente auto. Para ello se necesita de un sistema que lleve el  seguimiento a las configuraciones de cada auto (y de cada motor), así como de las  evaluaciones dadas por los conductores. Crear un diagrama de clases UML que  repre</w:t>
-      </w:r>
-      <w:r>
-        <w:rPr>
-          <w:b/>
-          <w:color w:val="000000"/>
-          <w:sz w:val="19"/>
-          <w:szCs w:val="19"/>
-        </w:rPr>
-        <w:t xml:space="preserve">senta la información dada en el párrafo anterior. El diagrama debe tener al  menos 5 clases, con sus correspondientes atributos y métodos, así como sus correspondientes relaciones entre ellas: asociación, todo-parte y herencia. </w:t>
+        <w:t xml:space="preserve"> que causan a altas temperaturas. Se desea mantener el registro del  rendimiento alcanzado por cada motor en cada auto, y de cada transmisión en  combinación con cada motor. Los conductores dan su evaluación después de  manejar su correspondiente auto. Para ello se necesita de un sistema que lleve el  seguimiento a las configuraciones de cada auto (y de cada motor), así como de las  evaluaciones dadas por los conductores. Crear un diagrama de clases UML que  representa la información dada en el párrafo anterior. El diagrama debe tener al  menos 5 clases, con sus correspondientes atributos y métodos, así como sus correspondientes relaciones entre ellas: asociación, todo-parte y herencia. </w:t>
       </w:r>
     </w:p>
     <w:p>
@@ -373,16 +347,7 @@
           <w:sz w:val="19"/>
           <w:szCs w:val="19"/>
         </w:rPr>
-        <w:t xml:space="preserve">Indique si el siguiente </w:t>
-      </w:r>
-      <w:r>
-        <w:rPr>
-          <w:b/>
-          <w:color w:val="000000"/>
-          <w:sz w:val="19"/>
-          <w:szCs w:val="19"/>
-        </w:rPr>
-        <w:t xml:space="preserve">código en Java representa una relación de agregación o de  composición, y explique por qué. </w:t>
+        <w:t xml:space="preserve">Indique si el siguiente código en Java representa una relación de agregación o de  composición, y explique por qué. </w:t>
       </w:r>
     </w:p>
     <w:p>
@@ -411,6 +376,7 @@
           <w:color w:val="000000"/>
           <w:sz w:val="19"/>
           <w:szCs w:val="19"/>
+          <w:lang w:eastAsia="es-MX"/>
         </w:rPr>
         <w:drawing>
           <wp:inline distT="19050" distB="19050" distL="19050" distR="19050">
@@ -426,7 +392,7 @@
                     <pic:cNvPicPr preferRelativeResize="0"/>
                   </pic:nvPicPr>
                   <pic:blipFill>
-                    <a:blip r:embed="rId6"/>
+                    <a:blip r:embed="rId5"/>
                     <a:srcRect/>
                     <a:stretch>
                       <a:fillRect/>
@@ -474,7 +440,42 @@
           <w:sz w:val="19"/>
           <w:szCs w:val="19"/>
         </w:rPr>
-        <w:t>Respuesta:</w:t>
+        <w:t>Respuesta</w:t>
+      </w:r>
+      <w:proofErr w:type="gramStart"/>
+      <w:r>
+        <w:rPr>
+          <w:b/>
+          <w:color w:val="FF0000"/>
+          <w:sz w:val="19"/>
+          <w:szCs w:val="19"/>
+        </w:rPr>
+        <w:t>:</w:t>
+      </w:r>
+      <w:r>
+        <w:rPr>
+          <w:b/>
+          <w:color w:val="FF0000"/>
+          <w:sz w:val="19"/>
+          <w:szCs w:val="19"/>
+        </w:rPr>
+        <w:t xml:space="preserve">  </w:t>
+      </w:r>
+      <w:r>
+        <w:t>Es</w:t>
+      </w:r>
+      <w:proofErr w:type="gramEnd"/>
+      <w:r>
+        <w:t xml:space="preserve"> una </w:t>
+      </w:r>
+      <w:r>
+        <w:t>composición</w:t>
+      </w:r>
+      <w:r>
+        <w:t xml:space="preserve"> ya que si eliminamos la clase </w:t>
+      </w:r>
+      <w:r>
+        <w:t>A el elemento B dejaría de existir</w:t>
       </w:r>
     </w:p>
     <w:p>
@@ -560,6 +561,7 @@
           <w:color w:val="000000"/>
           <w:sz w:val="19"/>
           <w:szCs w:val="19"/>
+          <w:lang w:eastAsia="es-MX"/>
         </w:rPr>
         <w:lastRenderedPageBreak/>
         <w:drawing>
@@ -576,7 +578,7 @@
                     <pic:cNvPicPr preferRelativeResize="0"/>
                   </pic:nvPicPr>
                   <pic:blipFill>
-                    <a:blip r:embed="rId7"/>
+                    <a:blip r:embed="rId6"/>
                     <a:srcRect/>
                     <a:stretch>
                       <a:fillRect/>
@@ -691,6 +693,7 @@
         <w:rPr>
           <w:noProof/>
           <w:color w:val="000000"/>
+          <w:lang w:eastAsia="es-MX"/>
         </w:rPr>
         <w:drawing>
           <wp:inline distT="19050" distB="19050" distL="19050" distR="19050">
@@ -706,7 +709,7 @@
                     <pic:cNvPicPr preferRelativeResize="0"/>
                   </pic:nvPicPr>
                   <pic:blipFill>
-                    <a:blip r:embed="rId8"/>
+                    <a:blip r:embed="rId7"/>
                     <a:srcRect/>
                     <a:stretch>
                       <a:fillRect/>
@@ -806,16 +809,7 @@
           <w:sz w:val="19"/>
           <w:szCs w:val="19"/>
         </w:rPr>
-        <w:t>Se desea crear una clase llamada vector3D, y se decide que esta clase derive de otra clase llamada vector2D. La explicación de esa decisión es que un vector 3D  es un vector 2D pero con una dimensión más (añadida). Expliqué por qué esa  decisión (y explica</w:t>
-      </w:r>
-      <w:r>
-        <w:rPr>
-          <w:b/>
-          <w:color w:val="000000"/>
-          <w:sz w:val="19"/>
-          <w:szCs w:val="19"/>
-        </w:rPr>
-        <w:t xml:space="preserve">ción) es un error conceptual de herencia en programación  orientada a objetos. </w:t>
+        <w:t xml:space="preserve">Se desea crear una clase llamada vector3D, y se decide que esta clase derive de otra clase llamada vector2D. La explicación de esa decisión es que un vector 3D  es un vector 2D pero con una dimensión más (añadida). Expliqué por qué esa  decisión (y explicación) es un error conceptual de herencia en programación  orientada a objetos. </w:t>
       </w:r>
     </w:p>
     <w:p>
@@ -885,6 +879,11 @@
           <w:szCs w:val="19"/>
         </w:rPr>
       </w:pPr>
+      <w:r>
+        <w:t>El constructor del vector2D usa dos atributos mientras que el vector3D requiere de 3 atributos por lo tanto no puede heredar el vector3D de Vector2D ya que son objetos diferentes.</w:t>
+      </w:r>
+      <w:bookmarkStart w:id="0" w:name="_GoBack"/>
+      <w:bookmarkEnd w:id="0"/>
     </w:p>
     <w:p>
       <w:pPr>
@@ -950,7 +949,6 @@
         <w:rPr>
           <w:color w:val="000000"/>
         </w:rPr>
-        <w:lastRenderedPageBreak/>
         <w:t xml:space="preserve">6. </w:t>
       </w:r>
       <w:r>
@@ -991,16 +989,7 @@
           <w:sz w:val="19"/>
           <w:szCs w:val="19"/>
         </w:rPr>
-        <w:t>¿Tipo? x). Este método recibirá un objeto x (ya sea una  fábrica de gal</w:t>
-      </w:r>
-      <w:r>
-        <w:rPr>
-          <w:b/>
-          <w:color w:val="000000"/>
-          <w:sz w:val="19"/>
-          <w:szCs w:val="19"/>
-        </w:rPr>
-        <w:t xml:space="preserve">leta, de chocolate o de mazapán), el cual, creará el dulce  correspondiente. </w:t>
+        <w:t xml:space="preserve">¿Tipo? x). Este método recibirá un objeto x (ya sea una  fábrica de galleta, de chocolate o de mazapán), el cual, creará el dulce  correspondiente. </w:t>
       </w:r>
     </w:p>
     <w:p>
@@ -1056,16 +1045,7 @@
           <w:sz w:val="19"/>
           <w:szCs w:val="19"/>
         </w:rPr>
-        <w:t xml:space="preserve"> reciba un solo objeto  x, el cual, pueda fabricar cualquier</w:t>
-      </w:r>
-      <w:r>
-        <w:rPr>
-          <w:b/>
-          <w:color w:val="000000"/>
-          <w:sz w:val="19"/>
-          <w:szCs w:val="19"/>
-        </w:rPr>
-        <w:t xml:space="preserve">a de los tres tipos de dulce dependiendo  del objeto x recibido. </w:t>
+        <w:t xml:space="preserve"> reciba un solo objeto  x, el cual, pueda fabricar cualquiera de los tres tipos de dulce dependiendo  del objeto x recibido. </w:t>
       </w:r>
     </w:p>
     <w:p>
@@ -1160,6 +1140,7 @@
           <w:color w:val="000000"/>
           <w:sz w:val="19"/>
           <w:szCs w:val="19"/>
+          <w:lang w:eastAsia="es-MX"/>
         </w:rPr>
         <w:drawing>
           <wp:inline distT="19050" distB="19050" distL="19050" distR="19050" wp14:anchorId="53247566" wp14:editId="38B8B308">
@@ -1175,7 +1156,7 @@
                     <pic:cNvPicPr preferRelativeResize="0"/>
                   </pic:nvPicPr>
                   <pic:blipFill>
-                    <a:blip r:embed="rId9"/>
+                    <a:blip r:embed="rId8"/>
                     <a:srcRect/>
                     <a:stretch>
                       <a:fillRect/>
@@ -1232,8 +1213,6 @@
         </w:rPr>
         <w:t xml:space="preserve"> </w:t>
       </w:r>
-      <w:bookmarkStart w:id="0" w:name="_GoBack"/>
-      <w:bookmarkEnd w:id="0"/>
     </w:p>
     <w:p>
       <w:pPr>
@@ -1260,6 +1239,7 @@
           <w:color w:val="000000"/>
           <w:sz w:val="19"/>
           <w:szCs w:val="19"/>
+          <w:lang w:eastAsia="es-MX"/>
         </w:rPr>
         <w:drawing>
           <wp:inline distT="0" distB="0" distL="0" distR="0" wp14:anchorId="31C9ECD5" wp14:editId="2A8F8258">
@@ -1277,7 +1257,7 @@
                     <pic:cNvPicPr/>
                   </pic:nvPicPr>
                   <pic:blipFill>
-                    <a:blip r:embed="rId10">
+                    <a:blip r:embed="rId9">
                       <a:extLst>
                         <a:ext uri="{28A0092B-C50C-407E-A947-70E740481C1C}">
                           <a14:useLocalDpi xmlns:a14="http://schemas.microsoft.com/office/drawing/2010/main" val="0"/>
@@ -1315,7 +1295,7 @@
 </file>
 
 <file path=word/styles.xml><?xml version="1.0" encoding="utf-8"?>
-<w:styles xmlns:mc="http://schemas.openxmlformats.org/markup-compatibility/2006" xmlns:r="http://schemas.openxmlformats.org/officeDocument/2006/relationships" xmlns:w="http://schemas.openxmlformats.org/wordprocessingml/2006/main" xmlns:w14="http://schemas.microsoft.com/office/word/2010/wordml" mc:Ignorable="w14">
+<w:styles xmlns:mc="http://schemas.openxmlformats.org/markup-compatibility/2006" xmlns:r="http://schemas.openxmlformats.org/officeDocument/2006/relationships" xmlns:w="http://schemas.openxmlformats.org/wordprocessingml/2006/main" xmlns:w14="http://schemas.microsoft.com/office/word/2010/wordml" xmlns:w15="http://schemas.microsoft.com/office/word/2012/wordml" mc:Ignorable="w14 w15">
   <w:docDefaults>
     <w:rPrDefault>
       <w:rPr>
@@ -1331,144 +1311,378 @@
       </w:pPr>
     </w:pPrDefault>
   </w:docDefaults>
-  <w:latentStyles w:defLockedState="0" w:defUIPriority="99" w:defSemiHidden="1" w:defUnhideWhenUsed="1" w:defQFormat="0" w:count="267">
-    <w:lsdException w:name="Normal" w:semiHidden="0" w:uiPriority="0" w:unhideWhenUsed="0" w:qFormat="1"/>
-    <w:lsdException w:name="heading 1" w:semiHidden="0" w:uiPriority="9" w:unhideWhenUsed="0" w:qFormat="1"/>
-    <w:lsdException w:name="heading 2" w:uiPriority="9" w:qFormat="1"/>
-    <w:lsdException w:name="heading 3" w:uiPriority="9" w:qFormat="1"/>
-    <w:lsdException w:name="heading 4" w:uiPriority="9" w:qFormat="1"/>
-    <w:lsdException w:name="heading 5" w:uiPriority="9" w:qFormat="1"/>
-    <w:lsdException w:name="heading 6" w:uiPriority="9" w:qFormat="1"/>
-    <w:lsdException w:name="heading 7" w:uiPriority="9" w:qFormat="1"/>
-    <w:lsdException w:name="heading 8" w:uiPriority="9" w:qFormat="1"/>
-    <w:lsdException w:name="heading 9" w:uiPriority="9" w:qFormat="1"/>
-    <w:lsdException w:name="toc 1" w:uiPriority="39"/>
-    <w:lsdException w:name="toc 2" w:uiPriority="39"/>
-    <w:lsdException w:name="toc 3" w:uiPriority="39"/>
-    <w:lsdException w:name="toc 4" w:uiPriority="39"/>
-    <w:lsdException w:name="toc 5" w:uiPriority="39"/>
-    <w:lsdException w:name="toc 6" w:uiPriority="39"/>
-    <w:lsdException w:name="toc 7" w:uiPriority="39"/>
-    <w:lsdException w:name="toc 8" w:uiPriority="39"/>
-    <w:lsdException w:name="toc 9" w:uiPriority="39"/>
-    <w:lsdException w:name="caption" w:uiPriority="35" w:qFormat="1"/>
-    <w:lsdException w:name="Title" w:semiHidden="0" w:uiPriority="10" w:unhideWhenUsed="0" w:qFormat="1"/>
-    <w:lsdException w:name="Default Paragraph Font" w:uiPriority="1"/>
-    <w:lsdException w:name="Subtitle" w:semiHidden="0" w:uiPriority="11" w:unhideWhenUsed="0" w:qFormat="1"/>
-    <w:lsdException w:name="Strong" w:semiHidden="0" w:uiPriority="22" w:unhideWhenUsed="0" w:qFormat="1"/>
-    <w:lsdException w:name="Emphasis" w:semiHidden="0" w:uiPriority="20" w:unhideWhenUsed="0" w:qFormat="1"/>
-    <w:lsdException w:name="Table Grid" w:semiHidden="0" w:uiPriority="59" w:unhideWhenUsed="0"/>
-    <w:lsdException w:name="Placeholder Text" w:unhideWhenUsed="0"/>
-    <w:lsdException w:name="No Spacing" w:semiHidden="0" w:uiPriority="1" w:unhideWhenUsed="0" w:qFormat="1"/>
-    <w:lsdException w:name="Light Shading" w:semiHidden="0" w:uiPriority="60" w:unhideWhenUsed="0"/>
-    <w:lsdException w:name="Light List" w:semiHidden="0" w:uiPriority="61" w:unhideWhenUsed="0"/>
-    <w:lsdException w:name="Light Grid" w:semiHidden="0" w:uiPriority="62" w:unhideWhenUsed="0"/>
-    <w:lsdException w:name="Medium Shading 1" w:semiHidden="0" w:uiPriority="63" w:unhideWhenUsed="0"/>
-    <w:lsdException w:name="Medium Shading 2" w:semiHidden="0" w:uiPriority="64" w:unhideWhenUsed="0"/>
-    <w:lsdException w:name="Medium List 1" w:semiHidden="0" w:uiPriority="65" w:unhideWhenUsed="0"/>
-    <w:lsdException w:name="Medium List 2" w:semiHidden="0" w:uiPriority="66" w:unhideWhenUsed="0"/>
-    <w:lsdException w:name="Medium Grid 1" w:semiHidden="0" w:uiPriority="67" w:unhideWhenUsed="0"/>
-    <w:lsdException w:name="Medium Grid 2" w:semiHidden="0" w:uiPriority="68" w:unhideWhenUsed="0"/>
-    <w:lsdException w:name="Medium Grid 3" w:semiHidden="0" w:uiPriority="69" w:unhideWhenUsed="0"/>
-    <w:lsdException w:name="Dark List" w:semiHidden="0" w:uiPriority="70" w:unhideWhenUsed="0"/>
-    <w:lsdException w:name="Colorful Shading" w:semiHidden="0" w:uiPriority="71" w:unhideWhenUsed="0"/>
-    <w:lsdException w:name="Colorful List" w:semiHidden="0" w:uiPriority="72" w:unhideWhenUsed="0"/>
-    <w:lsdException w:name="Colorful Grid" w:semiHidden="0" w:uiPriority="73" w:unhideWhenUsed="0"/>
-    <w:lsdException w:name="Light Shading Accent 1" w:semiHidden="0" w:uiPriority="60" w:unhideWhenUsed="0"/>
-    <w:lsdException w:name="Light List Accent 1" w:semiHidden="0" w:uiPriority="61" w:unhideWhenUsed="0"/>
-    <w:lsdException w:name="Light Grid Accent 1" w:semiHidden="0" w:uiPriority="62" w:unhideWhenUsed="0"/>
-    <w:lsdException w:name="Medium Shading 1 Accent 1" w:semiHidden="0" w:uiPriority="63" w:unhideWhenUsed="0"/>
-    <w:lsdException w:name="Medium Shading 2 Accent 1" w:semiHidden="0" w:uiPriority="64" w:unhideWhenUsed="0"/>
-    <w:lsdException w:name="Medium List 1 Accent 1" w:semiHidden="0" w:uiPriority="65" w:unhideWhenUsed="0"/>
-    <w:lsdException w:name="Revision" w:unhideWhenUsed="0"/>
-    <w:lsdException w:name="List Paragraph" w:semiHidden="0" w:uiPriority="34" w:unhideWhenUsed="0" w:qFormat="1"/>
-    <w:lsdException w:name="Quote" w:semiHidden="0" w:uiPriority="29" w:unhideWhenUsed="0" w:qFormat="1"/>
-    <w:lsdException w:name="Intense Quote" w:semiHidden="0" w:uiPriority="30" w:unhideWhenUsed="0" w:qFormat="1"/>
-    <w:lsdException w:name="Medium List 2 Accent 1" w:semiHidden="0" w:uiPriority="66" w:unhideWhenUsed="0"/>
-    <w:lsdException w:name="Medium Grid 1 Accent 1" w:semiHidden="0" w:uiPriority="67" w:unhideWhenUsed="0"/>
-    <w:lsdException w:name="Medium Grid 2 Accent 1" w:semiHidden="0" w:uiPriority="68" w:unhideWhenUsed="0"/>
-    <w:lsdException w:name="Medium Grid 3 Accent 1" w:semiHidden="0" w:uiPriority="69" w:unhideWhenUsed="0"/>
-    <w:lsdException w:name="Dark List Accent 1" w:semiHidden="0" w:uiPriority="70" w:unhideWhenUsed="0"/>
-    <w:lsdException w:name="Colorful Shading Accent 1" w:semiHidden="0" w:uiPriority="71" w:unhideWhenUsed="0"/>
-    <w:lsdException w:name="Colorful List Accent 1" w:semiHidden="0" w:uiPriority="72" w:unhideWhenUsed="0"/>
-    <w:lsdException w:name="Colorful Grid Accent 1" w:semiHidden="0" w:uiPriority="73" w:unhideWhenUsed="0"/>
-    <w:lsdException w:name="Light Shading Accent 2" w:semiHidden="0" w:uiPriority="60" w:unhideWhenUsed="0"/>
-    <w:lsdException w:name="Light List Accent 2" w:semiHidden="0" w:uiPriority="61" w:unhideWhenUsed="0"/>
-    <w:lsdException w:name="Light Grid Accent 2" w:semiHidden="0" w:uiPriority="62" w:unhideWhenUsed="0"/>
-    <w:lsdException w:name="Medium Shading 1 Accent 2" w:semiHidden="0" w:uiPriority="63" w:unhideWhenUsed="0"/>
-    <w:lsdException w:name="Medium Shading 2 Accent 2" w:semiHidden="0" w:uiPriority="64" w:unhideWhenUsed="0"/>
-    <w:lsdException w:name="Medium List 1 Accent 2" w:semiHidden="0" w:uiPriority="65" w:unhideWhenUsed="0"/>
-    <w:lsdException w:name="Medium List 2 Accent 2" w:semiHidden="0" w:uiPriority="66" w:unhideWhenUsed="0"/>
-    <w:lsdException w:name="Medium Grid 1 Accent 2" w:semiHidden="0" w:uiPriority="67" w:unhideWhenUsed="0"/>
-    <w:lsdException w:name="Medium Grid 2 Accent 2" w:semiHidden="0" w:uiPriority="68" w:unhideWhenUsed="0"/>
-    <w:lsdException w:name="Medium Grid 3 Accent 2" w:semiHidden="0" w:uiPriority="69" w:unhideWhenUsed="0"/>
-    <w:lsdException w:name="Dark List Accent 2" w:semiHidden="0" w:uiPriority="70" w:unhideWhenUsed="0"/>
-    <w:lsdException w:name="Colorful Shading Accent 2" w:semiHidden="0" w:uiPriority="71" w:unhideWhenUsed="0"/>
-    <w:lsdException w:name="Colorful List Accent 2" w:semiHidden="0" w:uiPriority="72" w:unhideWhenUsed="0"/>
-    <w:lsdException w:name="Colorful Grid Accent 2" w:semiHidden="0" w:uiPriority="73" w:unhideWhenUsed="0"/>
-    <w:lsdException w:name="Light Shading Accent 3" w:semiHidden="0" w:uiPriority="60" w:unhideWhenUsed="0"/>
-    <w:lsdException w:name="Light List Accent 3" w:semiHidden="0" w:uiPriority="61" w:unhideWhenUsed="0"/>
-    <w:lsdException w:name="Light Grid Accent 3" w:semiHidden="0" w:uiPriority="62" w:unhideWhenUsed="0"/>
-    <w:lsdException w:name="Medium Shading 1 Accent 3" w:semiHidden="0" w:uiPriority="63" w:unhideWhenUsed="0"/>
-    <w:lsdException w:name="Medium Shading 2 Accent 3" w:semiHidden="0" w:uiPriority="64" w:unhideWhenUsed="0"/>
-    <w:lsdException w:name="Medium List 1 Accent 3" w:semiHidden="0" w:uiPriority="65" w:unhideWhenUsed="0"/>
-    <w:lsdException w:name="Medium List 2 Accent 3" w:semiHidden="0" w:uiPriority="66" w:unhideWhenUsed="0"/>
-    <w:lsdException w:name="Medium Grid 1 Accent 3" w:semiHidden="0" w:uiPriority="67" w:unhideWhenUsed="0"/>
-    <w:lsdException w:name="Medium Grid 2 Accent 3" w:semiHidden="0" w:uiPriority="68" w:unhideWhenUsed="0"/>
-    <w:lsdException w:name="Medium Grid 3 Accent 3" w:semiHidden="0" w:uiPriority="69" w:unhideWhenUsed="0"/>
-    <w:lsdException w:name="Dark List Accent 3" w:semiHidden="0" w:uiPriority="70" w:unhideWhenUsed="0"/>
-    <w:lsdException w:name="Colorful Shading Accent 3" w:semiHidden="0" w:uiPriority="71" w:unhideWhenUsed="0"/>
-    <w:lsdException w:name="Colorful List Accent 3" w:semiHidden="0" w:uiPriority="72" w:unhideWhenUsed="0"/>
-    <w:lsdException w:name="Colorful Grid Accent 3" w:semiHidden="0" w:uiPriority="73" w:unhideWhenUsed="0"/>
-    <w:lsdException w:name="Light Shading Accent 4" w:semiHidden="0" w:uiPriority="60" w:unhideWhenUsed="0"/>
-    <w:lsdException w:name="Light List Accent 4" w:semiHidden="0" w:uiPriority="61" w:unhideWhenUsed="0"/>
-    <w:lsdException w:name="Light Grid Accent 4" w:semiHidden="0" w:uiPriority="62" w:unhideWhenUsed="0"/>
-    <w:lsdException w:name="Medium Shading 1 Accent 4" w:semiHidden="0" w:uiPriority="63" w:unhideWhenUsed="0"/>
-    <w:lsdException w:name="Medium Shading 2 Accent 4" w:semiHidden="0" w:uiPriority="64" w:unhideWhenUsed="0"/>
-    <w:lsdException w:name="Medium List 1 Accent 4" w:semiHidden="0" w:uiPriority="65" w:unhideWhenUsed="0"/>
-    <w:lsdException w:name="Medium List 2 Accent 4" w:semiHidden="0" w:uiPriority="66" w:unhideWhenUsed="0"/>
-    <w:lsdException w:name="Medium Grid 1 Accent 4" w:semiHidden="0" w:uiPriority="67" w:unhideWhenUsed="0"/>
-    <w:lsdException w:name="Medium Grid 2 Accent 4" w:semiHidden="0" w:uiPriority="68" w:unhideWhenUsed="0"/>
-    <w:lsdException w:name="Medium Grid 3 Accent 4" w:semiHidden="0" w:uiPriority="69" w:unhideWhenUsed="0"/>
-    <w:lsdException w:name="Dark List Accent 4" w:semiHidden="0" w:uiPriority="70" w:unhideWhenUsed="0"/>
-    <w:lsdException w:name="Colorful Shading Accent 4" w:semiHidden="0" w:uiPriority="71" w:unhideWhenUsed="0"/>
-    <w:lsdException w:name="Colorful List Accent 4" w:semiHidden="0" w:uiPriority="72" w:unhideWhenUsed="0"/>
-    <w:lsdException w:name="Colorful Grid Accent 4" w:semiHidden="0" w:uiPriority="73" w:unhideWhenUsed="0"/>
-    <w:lsdException w:name="Light Shading Accent 5" w:semiHidden="0" w:uiPriority="60" w:unhideWhenUsed="0"/>
-    <w:lsdException w:name="Light List Accent 5" w:semiHidden="0" w:uiPriority="61" w:unhideWhenUsed="0"/>
-    <w:lsdException w:name="Light Grid Accent 5" w:semiHidden="0" w:uiPriority="62" w:unhideWhenUsed="0"/>
-    <w:lsdException w:name="Medium Shading 1 Accent 5" w:semiHidden="0" w:uiPriority="63" w:unhideWhenUsed="0"/>
-    <w:lsdException w:name="Medium Shading 2 Accent 5" w:semiHidden="0" w:uiPriority="64" w:unhideWhenUsed="0"/>
-    <w:lsdException w:name="Medium List 1 Accent 5" w:semiHidden="0" w:uiPriority="65" w:unhideWhenUsed="0"/>
-    <w:lsdException w:name="Medium List 2 Accent 5" w:semiHidden="0" w:uiPriority="66" w:unhideWhenUsed="0"/>
-    <w:lsdException w:name="Medium Grid 1 Accent 5" w:semiHidden="0" w:uiPriority="67" w:unhideWhenUsed="0"/>
-    <w:lsdException w:name="Medium Grid 2 Accent 5" w:semiHidden="0" w:uiPriority="68" w:unhideWhenUsed="0"/>
-    <w:lsdException w:name="Medium Grid 3 Accent 5" w:semiHidden="0" w:uiPriority="69" w:unhideWhenUsed="0"/>
-    <w:lsdException w:name="Dark List Accent 5" w:semiHidden="0" w:uiPriority="70" w:unhideWhenUsed="0"/>
-    <w:lsdException w:name="Colorful Shading Accent 5" w:semiHidden="0" w:uiPriority="71" w:unhideWhenUsed="0"/>
-    <w:lsdException w:name="Colorful List Accent 5" w:semiHidden="0" w:uiPriority="72" w:unhideWhenUsed="0"/>
-    <w:lsdException w:name="Colorful Grid Accent 5" w:semiHidden="0" w:uiPriority="73" w:unhideWhenUsed="0"/>
-    <w:lsdException w:name="Light Shading Accent 6" w:semiHidden="0" w:uiPriority="60" w:unhideWhenUsed="0"/>
-    <w:lsdException w:name="Light List Accent 6" w:semiHidden="0" w:uiPriority="61" w:unhideWhenUsed="0"/>
-    <w:lsdException w:name="Light Grid Accent 6" w:semiHidden="0" w:uiPriority="62" w:unhideWhenUsed="0"/>
-    <w:lsdException w:name="Medium Shading 1 Accent 6" w:semiHidden="0" w:uiPriority="63" w:unhideWhenUsed="0"/>
-    <w:lsdException w:name="Medium Shading 2 Accent 6" w:semiHidden="0" w:uiPriority="64" w:unhideWhenUsed="0"/>
-    <w:lsdException w:name="Medium List 1 Accent 6" w:semiHidden="0" w:uiPriority="65" w:unhideWhenUsed="0"/>
-    <w:lsdException w:name="Medium List 2 Accent 6" w:semiHidden="0" w:uiPriority="66" w:unhideWhenUsed="0"/>
-    <w:lsdException w:name="Medium Grid 1 Accent 6" w:semiHidden="0" w:uiPriority="67" w:unhideWhenUsed="0"/>
-    <w:lsdException w:name="Medium Grid 2 Accent 6" w:semiHidden="0" w:uiPriority="68" w:unhideWhenUsed="0"/>
-    <w:lsdException w:name="Medium Grid 3 Accent 6" w:semiHidden="0" w:uiPriority="69" w:unhideWhenUsed="0"/>
-    <w:lsdException w:name="Dark List Accent 6" w:semiHidden="0" w:uiPriority="70" w:unhideWhenUsed="0"/>
-    <w:lsdException w:name="Colorful Shading Accent 6" w:semiHidden="0" w:uiPriority="71" w:unhideWhenUsed="0"/>
-    <w:lsdException w:name="Colorful List Accent 6" w:semiHidden="0" w:uiPriority="72" w:unhideWhenUsed="0"/>
-    <w:lsdException w:name="Colorful Grid Accent 6" w:semiHidden="0" w:uiPriority="73" w:unhideWhenUsed="0"/>
-    <w:lsdException w:name="Subtle Emphasis" w:semiHidden="0" w:uiPriority="19" w:unhideWhenUsed="0" w:qFormat="1"/>
-    <w:lsdException w:name="Intense Emphasis" w:semiHidden="0" w:uiPriority="21" w:unhideWhenUsed="0" w:qFormat="1"/>
-    <w:lsdException w:name="Subtle Reference" w:semiHidden="0" w:uiPriority="31" w:unhideWhenUsed="0" w:qFormat="1"/>
-    <w:lsdException w:name="Intense Reference" w:semiHidden="0" w:uiPriority="32" w:unhideWhenUsed="0" w:qFormat="1"/>
-    <w:lsdException w:name="Book Title" w:semiHidden="0" w:uiPriority="33" w:unhideWhenUsed="0" w:qFormat="1"/>
-    <w:lsdException w:name="Bibliography" w:uiPriority="37"/>
-    <w:lsdException w:name="TOC Heading" w:uiPriority="39" w:qFormat="1"/>
+  <w:latentStyles w:defLockedState="0" w:defUIPriority="99" w:defSemiHidden="0" w:defUnhideWhenUsed="0" w:defQFormat="0" w:count="371">
+    <w:lsdException w:name="Normal" w:uiPriority="0" w:qFormat="1"/>
+    <w:lsdException w:name="heading 1" w:uiPriority="9" w:qFormat="1"/>
+    <w:lsdException w:name="heading 2" w:semiHidden="1" w:uiPriority="9" w:unhideWhenUsed="1" w:qFormat="1"/>
+    <w:lsdException w:name="heading 3" w:semiHidden="1" w:uiPriority="9" w:unhideWhenUsed="1" w:qFormat="1"/>
+    <w:lsdException w:name="heading 4" w:semiHidden="1" w:uiPriority="9" w:unhideWhenUsed="1" w:qFormat="1"/>
+    <w:lsdException w:name="heading 5" w:semiHidden="1" w:uiPriority="9" w:unhideWhenUsed="1" w:qFormat="1"/>
+    <w:lsdException w:name="heading 6" w:semiHidden="1" w:uiPriority="9" w:unhideWhenUsed="1" w:qFormat="1"/>
+    <w:lsdException w:name="heading 7" w:semiHidden="1" w:uiPriority="9" w:unhideWhenUsed="1" w:qFormat="1"/>
+    <w:lsdException w:name="heading 8" w:semiHidden="1" w:uiPriority="9" w:unhideWhenUsed="1" w:qFormat="1"/>
+    <w:lsdException w:name="heading 9" w:semiHidden="1" w:uiPriority="9" w:unhideWhenUsed="1" w:qFormat="1"/>
+    <w:lsdException w:name="index 1" w:semiHidden="1" w:unhideWhenUsed="1"/>
+    <w:lsdException w:name="index 2" w:semiHidden="1" w:unhideWhenUsed="1"/>
+    <w:lsdException w:name="index 3" w:semiHidden="1" w:unhideWhenUsed="1"/>
+    <w:lsdException w:name="index 4" w:semiHidden="1" w:unhideWhenUsed="1"/>
+    <w:lsdException w:name="index 5" w:semiHidden="1" w:unhideWhenUsed="1"/>
+    <w:lsdException w:name="index 6" w:semiHidden="1" w:unhideWhenUsed="1"/>
+    <w:lsdException w:name="index 7" w:semiHidden="1" w:unhideWhenUsed="1"/>
+    <w:lsdException w:name="index 8" w:semiHidden="1" w:unhideWhenUsed="1"/>
+    <w:lsdException w:name="index 9" w:semiHidden="1" w:unhideWhenUsed="1"/>
+    <w:lsdException w:name="toc 1" w:semiHidden="1" w:uiPriority="39" w:unhideWhenUsed="1"/>
+    <w:lsdException w:name="toc 2" w:semiHidden="1" w:uiPriority="39" w:unhideWhenUsed="1"/>
+    <w:lsdException w:name="toc 3" w:semiHidden="1" w:uiPriority="39" w:unhideWhenUsed="1"/>
+    <w:lsdException w:name="toc 4" w:semiHidden="1" w:uiPriority="39" w:unhideWhenUsed="1"/>
+    <w:lsdException w:name="toc 5" w:semiHidden="1" w:uiPriority="39" w:unhideWhenUsed="1"/>
+    <w:lsdException w:name="toc 6" w:semiHidden="1" w:uiPriority="39" w:unhideWhenUsed="1"/>
+    <w:lsdException w:name="toc 7" w:semiHidden="1" w:uiPriority="39" w:unhideWhenUsed="1"/>
+    <w:lsdException w:name="toc 8" w:semiHidden="1" w:uiPriority="39" w:unhideWhenUsed="1"/>
+    <w:lsdException w:name="toc 9" w:semiHidden="1" w:uiPriority="39" w:unhideWhenUsed="1"/>
+    <w:lsdException w:name="Normal Indent" w:semiHidden="1" w:unhideWhenUsed="1"/>
+    <w:lsdException w:name="footnote text" w:semiHidden="1" w:unhideWhenUsed="1"/>
+    <w:lsdException w:name="annotation text" w:semiHidden="1" w:unhideWhenUsed="1"/>
+    <w:lsdException w:name="header" w:semiHidden="1" w:unhideWhenUsed="1"/>
+    <w:lsdException w:name="footer" w:semiHidden="1" w:unhideWhenUsed="1"/>
+    <w:lsdException w:name="index heading" w:semiHidden="1" w:unhideWhenUsed="1"/>
+    <w:lsdException w:name="caption" w:semiHidden="1" w:uiPriority="35" w:unhideWhenUsed="1" w:qFormat="1"/>
+    <w:lsdException w:name="table of figures" w:semiHidden="1" w:unhideWhenUsed="1"/>
+    <w:lsdException w:name="envelope address" w:semiHidden="1" w:unhideWhenUsed="1"/>
+    <w:lsdException w:name="envelope return" w:semiHidden="1" w:unhideWhenUsed="1"/>
+    <w:lsdException w:name="footnote reference" w:semiHidden="1" w:unhideWhenUsed="1"/>
+    <w:lsdException w:name="annotation reference" w:semiHidden="1" w:unhideWhenUsed="1"/>
+    <w:lsdException w:name="line number" w:semiHidden="1" w:unhideWhenUsed="1"/>
+    <w:lsdException w:name="page number" w:semiHidden="1" w:unhideWhenUsed="1"/>
+    <w:lsdException w:name="endnote reference" w:semiHidden="1" w:unhideWhenUsed="1"/>
+    <w:lsdException w:name="endnote text" w:semiHidden="1" w:unhideWhenUsed="1"/>
+    <w:lsdException w:name="table of authorities" w:semiHidden="1" w:unhideWhenUsed="1"/>
+    <w:lsdException w:name="macro" w:semiHidden="1" w:unhideWhenUsed="1"/>
+    <w:lsdException w:name="toa heading" w:semiHidden="1" w:unhideWhenUsed="1"/>
+    <w:lsdException w:name="List" w:semiHidden="1" w:unhideWhenUsed="1"/>
+    <w:lsdException w:name="List Bullet" w:semiHidden="1" w:unhideWhenUsed="1"/>
+    <w:lsdException w:name="List Number" w:semiHidden="1" w:unhideWhenUsed="1"/>
+    <w:lsdException w:name="List 2" w:semiHidden="1" w:unhideWhenUsed="1"/>
+    <w:lsdException w:name="List 3" w:semiHidden="1" w:unhideWhenUsed="1"/>
+    <w:lsdException w:name="List 4" w:semiHidden="1" w:unhideWhenUsed="1"/>
+    <w:lsdException w:name="List 5" w:semiHidden="1" w:unhideWhenUsed="1"/>
+    <w:lsdException w:name="List Bullet 2" w:semiHidden="1" w:unhideWhenUsed="1"/>
+    <w:lsdException w:name="List Bullet 3" w:semiHidden="1" w:unhideWhenUsed="1"/>
+    <w:lsdException w:name="List Bullet 4" w:semiHidden="1" w:unhideWhenUsed="1"/>
+    <w:lsdException w:name="List Bullet 5" w:semiHidden="1" w:unhideWhenUsed="1"/>
+    <w:lsdException w:name="List Number 2" w:semiHidden="1" w:unhideWhenUsed="1"/>
+    <w:lsdException w:name="List Number 3" w:semiHidden="1" w:unhideWhenUsed="1"/>
+    <w:lsdException w:name="List Number 4" w:semiHidden="1" w:unhideWhenUsed="1"/>
+    <w:lsdException w:name="List Number 5" w:semiHidden="1" w:unhideWhenUsed="1"/>
+    <w:lsdException w:name="Title" w:uiPriority="10" w:qFormat="1"/>
+    <w:lsdException w:name="Closing" w:semiHidden="1" w:unhideWhenUsed="1"/>
+    <w:lsdException w:name="Signature" w:semiHidden="1" w:unhideWhenUsed="1"/>
+    <w:lsdException w:name="Default Paragraph Font" w:semiHidden="1" w:uiPriority="1" w:unhideWhenUsed="1"/>
+    <w:lsdException w:name="Body Text" w:semiHidden="1" w:unhideWhenUsed="1"/>
+    <w:lsdException w:name="Body Text Indent" w:semiHidden="1" w:unhideWhenUsed="1"/>
+    <w:lsdException w:name="List Continue" w:semiHidden="1" w:unhideWhenUsed="1"/>
+    <w:lsdException w:name="List Continue 2" w:semiHidden="1" w:unhideWhenUsed="1"/>
+    <w:lsdException w:name="List Continue 3" w:semiHidden="1" w:unhideWhenUsed="1"/>
+    <w:lsdException w:name="List Continue 4" w:semiHidden="1" w:unhideWhenUsed="1"/>
+    <w:lsdException w:name="List Continue 5" w:semiHidden="1" w:unhideWhenUsed="1"/>
+    <w:lsdException w:name="Message Header" w:semiHidden="1" w:unhideWhenUsed="1"/>
+    <w:lsdException w:name="Subtitle" w:uiPriority="11" w:qFormat="1"/>
+    <w:lsdException w:name="Salutation" w:semiHidden="1" w:unhideWhenUsed="1"/>
+    <w:lsdException w:name="Date" w:semiHidden="1" w:unhideWhenUsed="1"/>
+    <w:lsdException w:name="Body Text First Indent" w:semiHidden="1" w:unhideWhenUsed="1"/>
+    <w:lsdException w:name="Body Text First Indent 2" w:semiHidden="1" w:unhideWhenUsed="1"/>
+    <w:lsdException w:name="Note Heading" w:semiHidden="1" w:unhideWhenUsed="1"/>
+    <w:lsdException w:name="Body Text 2" w:semiHidden="1" w:unhideWhenUsed="1"/>
+    <w:lsdException w:name="Body Text 3" w:semiHidden="1" w:unhideWhenUsed="1"/>
+    <w:lsdException w:name="Body Text Indent 2" w:semiHidden="1" w:unhideWhenUsed="1"/>
+    <w:lsdException w:name="Body Text Indent 3" w:semiHidden="1" w:unhideWhenUsed="1"/>
+    <w:lsdException w:name="Block Text" w:semiHidden="1" w:unhideWhenUsed="1"/>
+    <w:lsdException w:name="Hyperlink" w:semiHidden="1" w:unhideWhenUsed="1"/>
+    <w:lsdException w:name="FollowedHyperlink" w:semiHidden="1" w:unhideWhenUsed="1"/>
+    <w:lsdException w:name="Strong" w:uiPriority="22" w:qFormat="1"/>
+    <w:lsdException w:name="Emphasis" w:uiPriority="20" w:qFormat="1"/>
+    <w:lsdException w:name="Document Map" w:semiHidden="1" w:unhideWhenUsed="1"/>
+    <w:lsdException w:name="Plain Text" w:semiHidden="1" w:unhideWhenUsed="1"/>
+    <w:lsdException w:name="E-mail Signature" w:semiHidden="1" w:unhideWhenUsed="1"/>
+    <w:lsdException w:name="HTML Top of Form" w:semiHidden="1" w:unhideWhenUsed="1"/>
+    <w:lsdException w:name="HTML Bottom of Form" w:semiHidden="1" w:unhideWhenUsed="1"/>
+    <w:lsdException w:name="Normal (Web)" w:semiHidden="1" w:unhideWhenUsed="1"/>
+    <w:lsdException w:name="HTML Acronym" w:semiHidden="1" w:unhideWhenUsed="1"/>
+    <w:lsdException w:name="HTML Address" w:semiHidden="1" w:unhideWhenUsed="1"/>
+    <w:lsdException w:name="HTML Cite" w:semiHidden="1" w:unhideWhenUsed="1"/>
+    <w:lsdException w:name="HTML Code" w:semiHidden="1" w:unhideWhenUsed="1"/>
+    <w:lsdException w:name="HTML Definition" w:semiHidden="1" w:unhideWhenUsed="1"/>
+    <w:lsdException w:name="HTML Keyboard" w:semiHidden="1" w:unhideWhenUsed="1"/>
+    <w:lsdException w:name="HTML Preformatted" w:semiHidden="1" w:unhideWhenUsed="1"/>
+    <w:lsdException w:name="HTML Sample" w:semiHidden="1" w:unhideWhenUsed="1"/>
+    <w:lsdException w:name="HTML Typewriter" w:semiHidden="1" w:unhideWhenUsed="1"/>
+    <w:lsdException w:name="HTML Variable" w:semiHidden="1" w:unhideWhenUsed="1"/>
+    <w:lsdException w:name="Normal Table" w:semiHidden="1" w:unhideWhenUsed="1"/>
+    <w:lsdException w:name="annotation subject" w:semiHidden="1" w:unhideWhenUsed="1"/>
+    <w:lsdException w:name="No List" w:semiHidden="1" w:unhideWhenUsed="1"/>
+    <w:lsdException w:name="Outline List 1" w:semiHidden="1" w:unhideWhenUsed="1"/>
+    <w:lsdException w:name="Outline List 2" w:semiHidden="1" w:unhideWhenUsed="1"/>
+    <w:lsdException w:name="Outline List 3" w:semiHidden="1" w:unhideWhenUsed="1"/>
+    <w:lsdException w:name="Table Simple 1" w:semiHidden="1" w:unhideWhenUsed="1"/>
+    <w:lsdException w:name="Table Simple 2" w:semiHidden="1" w:unhideWhenUsed="1"/>
+    <w:lsdException w:name="Table Simple 3" w:semiHidden="1" w:unhideWhenUsed="1"/>
+    <w:lsdException w:name="Table Classic 1" w:semiHidden="1" w:unhideWhenUsed="1"/>
+    <w:lsdException w:name="Table Classic 2" w:semiHidden="1" w:unhideWhenUsed="1"/>
+    <w:lsdException w:name="Table Classic 3" w:semiHidden="1" w:unhideWhenUsed="1"/>
+    <w:lsdException w:name="Table Classic 4" w:semiHidden="1" w:unhideWhenUsed="1"/>
+    <w:lsdException w:name="Table Colorful 1" w:semiHidden="1" w:unhideWhenUsed="1"/>
+    <w:lsdException w:name="Table Colorful 2" w:semiHidden="1" w:unhideWhenUsed="1"/>
+    <w:lsdException w:name="Table Colorful 3" w:semiHidden="1" w:unhideWhenUsed="1"/>
+    <w:lsdException w:name="Table Columns 1" w:semiHidden="1" w:unhideWhenUsed="1"/>
+    <w:lsdException w:name="Table Columns 2" w:semiHidden="1" w:unhideWhenUsed="1"/>
+    <w:lsdException w:name="Table Columns 3" w:semiHidden="1" w:unhideWhenUsed="1"/>
+    <w:lsdException w:name="Table Columns 4" w:semiHidden="1" w:unhideWhenUsed="1"/>
+    <w:lsdException w:name="Table Columns 5" w:semiHidden="1" w:unhideWhenUsed="1"/>
+    <w:lsdException w:name="Table Grid 1" w:semiHidden="1" w:unhideWhenUsed="1"/>
+    <w:lsdException w:name="Table Grid 2" w:semiHidden="1" w:unhideWhenUsed="1"/>
+    <w:lsdException w:name="Table Grid 3" w:semiHidden="1" w:unhideWhenUsed="1"/>
+    <w:lsdException w:name="Table Grid 4" w:semiHidden="1" w:unhideWhenUsed="1"/>
+    <w:lsdException w:name="Table Grid 5" w:semiHidden="1" w:unhideWhenUsed="1"/>
+    <w:lsdException w:name="Table Grid 6" w:semiHidden="1" w:unhideWhenUsed="1"/>
+    <w:lsdException w:name="Table Grid 7" w:semiHidden="1" w:unhideWhenUsed="1"/>
+    <w:lsdException w:name="Table Grid 8" w:semiHidden="1" w:unhideWhenUsed="1"/>
+    <w:lsdException w:name="Table List 1" w:semiHidden="1" w:unhideWhenUsed="1"/>
+    <w:lsdException w:name="Table List 2" w:semiHidden="1" w:unhideWhenUsed="1"/>
+    <w:lsdException w:name="Table List 3" w:semiHidden="1" w:unhideWhenUsed="1"/>
+    <w:lsdException w:name="Table List 4" w:semiHidden="1" w:unhideWhenUsed="1"/>
+    <w:lsdException w:name="Table List 5" w:semiHidden="1" w:unhideWhenUsed="1"/>
+    <w:lsdException w:name="Table List 6" w:semiHidden="1" w:unhideWhenUsed="1"/>
+    <w:lsdException w:name="Table List 7" w:semiHidden="1" w:unhideWhenUsed="1"/>
+    <w:lsdException w:name="Table List 8" w:semiHidden="1" w:unhideWhenUsed="1"/>
+    <w:lsdException w:name="Table 3D effects 1" w:semiHidden="1" w:unhideWhenUsed="1"/>
+    <w:lsdException w:name="Table 3D effects 2" w:semiHidden="1" w:unhideWhenUsed="1"/>
+    <w:lsdException w:name="Table 3D effects 3" w:semiHidden="1" w:unhideWhenUsed="1"/>
+    <w:lsdException w:name="Table Contemporary" w:semiHidden="1" w:unhideWhenUsed="1"/>
+    <w:lsdException w:name="Table Elegant" w:semiHidden="1" w:unhideWhenUsed="1"/>
+    <w:lsdException w:name="Table Professional" w:semiHidden="1" w:unhideWhenUsed="1"/>
+    <w:lsdException w:name="Table Subtle 1" w:semiHidden="1" w:unhideWhenUsed="1"/>
+    <w:lsdException w:name="Table Subtle 2" w:semiHidden="1" w:unhideWhenUsed="1"/>
+    <w:lsdException w:name="Table Web 1" w:semiHidden="1" w:unhideWhenUsed="1"/>
+    <w:lsdException w:name="Table Web 2" w:semiHidden="1" w:unhideWhenUsed="1"/>
+    <w:lsdException w:name="Table Web 3" w:semiHidden="1" w:unhideWhenUsed="1"/>
+    <w:lsdException w:name="Balloon Text" w:semiHidden="1" w:unhideWhenUsed="1"/>
+    <w:lsdException w:name="Table Grid" w:uiPriority="59"/>
+    <w:lsdException w:name="Table Theme" w:semiHidden="1" w:unhideWhenUsed="1"/>
+    <w:lsdException w:name="Placeholder Text" w:semiHidden="1"/>
+    <w:lsdException w:name="No Spacing" w:uiPriority="1" w:qFormat="1"/>
+    <w:lsdException w:name="Light Shading" w:uiPriority="60"/>
+    <w:lsdException w:name="Light List" w:uiPriority="61"/>
+    <w:lsdException w:name="Light Grid" w:uiPriority="62"/>
+    <w:lsdException w:name="Medium Shading 1" w:uiPriority="63"/>
+    <w:lsdException w:name="Medium Shading 2" w:uiPriority="64"/>
+    <w:lsdException w:name="Medium List 1" w:uiPriority="65"/>
+    <w:lsdException w:name="Medium List 2" w:uiPriority="66"/>
+    <w:lsdException w:name="Medium Grid 1" w:uiPriority="67"/>
+    <w:lsdException w:name="Medium Grid 2" w:uiPriority="68"/>
+    <w:lsdException w:name="Medium Grid 3" w:uiPriority="69"/>
+    <w:lsdException w:name="Dark List" w:uiPriority="70"/>
+    <w:lsdException w:name="Colorful Shading" w:uiPriority="71"/>
+    <w:lsdException w:name="Colorful List" w:uiPriority="72"/>
+    <w:lsdException w:name="Colorful Grid" w:uiPriority="73"/>
+    <w:lsdException w:name="Light Shading Accent 1" w:uiPriority="60"/>
+    <w:lsdException w:name="Light List Accent 1" w:uiPriority="61"/>
+    <w:lsdException w:name="Light Grid Accent 1" w:uiPriority="62"/>
+    <w:lsdException w:name="Medium Shading 1 Accent 1" w:uiPriority="63"/>
+    <w:lsdException w:name="Medium Shading 2 Accent 1" w:uiPriority="64"/>
+    <w:lsdException w:name="Medium List 1 Accent 1" w:uiPriority="65"/>
+    <w:lsdException w:name="Revision" w:semiHidden="1"/>
+    <w:lsdException w:name="List Paragraph" w:uiPriority="34" w:qFormat="1"/>
+    <w:lsdException w:name="Quote" w:uiPriority="29" w:qFormat="1"/>
+    <w:lsdException w:name="Intense Quote" w:uiPriority="30" w:qFormat="1"/>
+    <w:lsdException w:name="Medium List 2 Accent 1" w:uiPriority="66"/>
+    <w:lsdException w:name="Medium Grid 1 Accent 1" w:uiPriority="67"/>
+    <w:lsdException w:name="Medium Grid 2 Accent 1" w:uiPriority="68"/>
+    <w:lsdException w:name="Medium Grid 3 Accent 1" w:uiPriority="69"/>
+    <w:lsdException w:name="Dark List Accent 1" w:uiPriority="70"/>
+    <w:lsdException w:name="Colorful Shading Accent 1" w:uiPriority="71"/>
+    <w:lsdException w:name="Colorful List Accent 1" w:uiPriority="72"/>
+    <w:lsdException w:name="Colorful Grid Accent 1" w:uiPriority="73"/>
+    <w:lsdException w:name="Light Shading Accent 2" w:uiPriority="60"/>
+    <w:lsdException w:name="Light List Accent 2" w:uiPriority="61"/>
+    <w:lsdException w:name="Light Grid Accent 2" w:uiPriority="62"/>
+    <w:lsdException w:name="Medium Shading 1 Accent 2" w:uiPriority="63"/>
+    <w:lsdException w:name="Medium Shading 2 Accent 2" w:uiPriority="64"/>
+    <w:lsdException w:name="Medium List 1 Accent 2" w:uiPriority="65"/>
+    <w:lsdException w:name="Medium List 2 Accent 2" w:uiPriority="66"/>
+    <w:lsdException w:name="Medium Grid 1 Accent 2" w:uiPriority="67"/>
+    <w:lsdException w:name="Medium Grid 2 Accent 2" w:uiPriority="68"/>
+    <w:lsdException w:name="Medium Grid 3 Accent 2" w:uiPriority="69"/>
+    <w:lsdException w:name="Dark List Accent 2" w:uiPriority="70"/>
+    <w:lsdException w:name="Colorful Shading Accent 2" w:uiPriority="71"/>
+    <w:lsdException w:name="Colorful List Accent 2" w:uiPriority="72"/>
+    <w:lsdException w:name="Colorful Grid Accent 2" w:uiPriority="73"/>
+    <w:lsdException w:name="Light Shading Accent 3" w:uiPriority="60"/>
+    <w:lsdException w:name="Light List Accent 3" w:uiPriority="61"/>
+    <w:lsdException w:name="Light Grid Accent 3" w:uiPriority="62"/>
+    <w:lsdException w:name="Medium Shading 1 Accent 3" w:uiPriority="63"/>
+    <w:lsdException w:name="Medium Shading 2 Accent 3" w:uiPriority="64"/>
+    <w:lsdException w:name="Medium List 1 Accent 3" w:uiPriority="65"/>
+    <w:lsdException w:name="Medium List 2 Accent 3" w:uiPriority="66"/>
+    <w:lsdException w:name="Medium Grid 1 Accent 3" w:uiPriority="67"/>
+    <w:lsdException w:name="Medium Grid 2 Accent 3" w:uiPriority="68"/>
+    <w:lsdException w:name="Medium Grid 3 Accent 3" w:uiPriority="69"/>
+    <w:lsdException w:name="Dark List Accent 3" w:uiPriority="70"/>
+    <w:lsdException w:name="Colorful Shading Accent 3" w:uiPriority="71"/>
+    <w:lsdException w:name="Colorful List Accent 3" w:uiPriority="72"/>
+    <w:lsdException w:name="Colorful Grid Accent 3" w:uiPriority="73"/>
+    <w:lsdException w:name="Light Shading Accent 4" w:uiPriority="60"/>
+    <w:lsdException w:name="Light List Accent 4" w:uiPriority="61"/>
+    <w:lsdException w:name="Light Grid Accent 4" w:uiPriority="62"/>
+    <w:lsdException w:name="Medium Shading 1 Accent 4" w:uiPriority="63"/>
+    <w:lsdException w:name="Medium Shading 2 Accent 4" w:uiPriority="64"/>
+    <w:lsdException w:name="Medium List 1 Accent 4" w:uiPriority="65"/>
+    <w:lsdException w:name="Medium List 2 Accent 4" w:uiPriority="66"/>
+    <w:lsdException w:name="Medium Grid 1 Accent 4" w:uiPriority="67"/>
+    <w:lsdException w:name="Medium Grid 2 Accent 4" w:uiPriority="68"/>
+    <w:lsdException w:name="Medium Grid 3 Accent 4" w:uiPriority="69"/>
+    <w:lsdException w:name="Dark List Accent 4" w:uiPriority="70"/>
+    <w:lsdException w:name="Colorful Shading Accent 4" w:uiPriority="71"/>
+    <w:lsdException w:name="Colorful List Accent 4" w:uiPriority="72"/>
+    <w:lsdException w:name="Colorful Grid Accent 4" w:uiPriority="73"/>
+    <w:lsdException w:name="Light Shading Accent 5" w:uiPriority="60"/>
+    <w:lsdException w:name="Light List Accent 5" w:uiPriority="61"/>
+    <w:lsdException w:name="Light Grid Accent 5" w:uiPriority="62"/>
+    <w:lsdException w:name="Medium Shading 1 Accent 5" w:uiPriority="63"/>
+    <w:lsdException w:name="Medium Shading 2 Accent 5" w:uiPriority="64"/>
+    <w:lsdException w:name="Medium List 1 Accent 5" w:uiPriority="65"/>
+    <w:lsdException w:name="Medium List 2 Accent 5" w:uiPriority="66"/>
+    <w:lsdException w:name="Medium Grid 1 Accent 5" w:uiPriority="67"/>
+    <w:lsdException w:name="Medium Grid 2 Accent 5" w:uiPriority="68"/>
+    <w:lsdException w:name="Medium Grid 3 Accent 5" w:uiPriority="69"/>
+    <w:lsdException w:name="Dark List Accent 5" w:uiPriority="70"/>
+    <w:lsdException w:name="Colorful Shading Accent 5" w:uiPriority="71"/>
+    <w:lsdException w:name="Colorful List Accent 5" w:uiPriority="72"/>
+    <w:lsdException w:name="Colorful Grid Accent 5" w:uiPriority="73"/>
+    <w:lsdException w:name="Light Shading Accent 6" w:uiPriority="60"/>
+    <w:lsdException w:name="Light List Accent 6" w:uiPriority="61"/>
+    <w:lsdException w:name="Light Grid Accent 6" w:uiPriority="62"/>
+    <w:lsdException w:name="Medium Shading 1 Accent 6" w:uiPriority="63"/>
+    <w:lsdException w:name="Medium Shading 2 Accent 6" w:uiPriority="64"/>
+    <w:lsdException w:name="Medium List 1 Accent 6" w:uiPriority="65"/>
+    <w:lsdException w:name="Medium List 2 Accent 6" w:uiPriority="66"/>
+    <w:lsdException w:name="Medium Grid 1 Accent 6" w:uiPriority="67"/>
+    <w:lsdException w:name="Medium Grid 2 Accent 6" w:uiPriority="68"/>
+    <w:lsdException w:name="Medium Grid 3 Accent 6" w:uiPriority="69"/>
+    <w:lsdException w:name="Dark List Accent 6" w:uiPriority="70"/>
+    <w:lsdException w:name="Colorful Shading Accent 6" w:uiPriority="71"/>
+    <w:lsdException w:name="Colorful List Accent 6" w:uiPriority="72"/>
+    <w:lsdException w:name="Colorful Grid Accent 6" w:uiPriority="73"/>
+    <w:lsdException w:name="Subtle Emphasis" w:uiPriority="19" w:qFormat="1"/>
+    <w:lsdException w:name="Intense Emphasis" w:uiPriority="21" w:qFormat="1"/>
+    <w:lsdException w:name="Subtle Reference" w:uiPriority="31" w:qFormat="1"/>
+    <w:lsdException w:name="Intense Reference" w:uiPriority="32" w:qFormat="1"/>
+    <w:lsdException w:name="Book Title" w:uiPriority="33" w:qFormat="1"/>
+    <w:lsdException w:name="Bibliography" w:semiHidden="1" w:uiPriority="37" w:unhideWhenUsed="1"/>
+    <w:lsdException w:name="TOC Heading" w:semiHidden="1" w:uiPriority="39" w:unhideWhenUsed="1" w:qFormat="1"/>
+    <w:lsdException w:name="Plain Table 1" w:uiPriority="41"/>
+    <w:lsdException w:name="Plain Table 2" w:uiPriority="42"/>
+    <w:lsdException w:name="Plain Table 3" w:uiPriority="43"/>
+    <w:lsdException w:name="Plain Table 4" w:uiPriority="44"/>
+    <w:lsdException w:name="Plain Table 5" w:uiPriority="45"/>
+    <w:lsdException w:name="Grid Table Light" w:uiPriority="40"/>
+    <w:lsdException w:name="Grid Table 1 Light" w:uiPriority="46"/>
+    <w:lsdException w:name="Grid Table 2" w:uiPriority="47"/>
+    <w:lsdException w:name="Grid Table 3" w:uiPriority="48"/>
+    <w:lsdException w:name="Grid Table 4" w:uiPriority="49"/>
+    <w:lsdException w:name="Grid Table 5 Dark" w:uiPriority="50"/>
+    <w:lsdException w:name="Grid Table 6 Colorful" w:uiPriority="51"/>
+    <w:lsdException w:name="Grid Table 7 Colorful" w:uiPriority="52"/>
+    <w:lsdException w:name="Grid Table 1 Light Accent 1" w:uiPriority="46"/>
+    <w:lsdException w:name="Grid Table 2 Accent 1" w:uiPriority="47"/>
+    <w:lsdException w:name="Grid Table 3 Accent 1" w:uiPriority="48"/>
+    <w:lsdException w:name="Grid Table 4 Accent 1" w:uiPriority="49"/>
+    <w:lsdException w:name="Grid Table 5 Dark Accent 1" w:uiPriority="50"/>
+    <w:lsdException w:name="Grid Table 6 Colorful Accent 1" w:uiPriority="51"/>
+    <w:lsdException w:name="Grid Table 7 Colorful Accent 1" w:uiPriority="52"/>
+    <w:lsdException w:name="Grid Table 1 Light Accent 2" w:uiPriority="46"/>
+    <w:lsdException w:name="Grid Table 2 Accent 2" w:uiPriority="47"/>
+    <w:lsdException w:name="Grid Table 3 Accent 2" w:uiPriority="48"/>
+    <w:lsdException w:name="Grid Table 4 Accent 2" w:uiPriority="49"/>
+    <w:lsdException w:name="Grid Table 5 Dark Accent 2" w:uiPriority="50"/>
+    <w:lsdException w:name="Grid Table 6 Colorful Accent 2" w:uiPriority="51"/>
+    <w:lsdException w:name="Grid Table 7 Colorful Accent 2" w:uiPriority="52"/>
+    <w:lsdException w:name="Grid Table 1 Light Accent 3" w:uiPriority="46"/>
+    <w:lsdException w:name="Grid Table 2 Accent 3" w:uiPriority="47"/>
+    <w:lsdException w:name="Grid Table 3 Accent 3" w:uiPriority="48"/>
+    <w:lsdException w:name="Grid Table 4 Accent 3" w:uiPriority="49"/>
+    <w:lsdException w:name="Grid Table 5 Dark Accent 3" w:uiPriority="50"/>
+    <w:lsdException w:name="Grid Table 6 Colorful Accent 3" w:uiPriority="51"/>
+    <w:lsdException w:name="Grid Table 7 Colorful Accent 3" w:uiPriority="52"/>
+    <w:lsdException w:name="Grid Table 1 Light Accent 4" w:uiPriority="46"/>
+    <w:lsdException w:name="Grid Table 2 Accent 4" w:uiPriority="47"/>
+    <w:lsdException w:name="Grid Table 3 Accent 4" w:uiPriority="48"/>
+    <w:lsdException w:name="Grid Table 4 Accent 4" w:uiPriority="49"/>
+    <w:lsdException w:name="Grid Table 5 Dark Accent 4" w:uiPriority="50"/>
+    <w:lsdException w:name="Grid Table 6 Colorful Accent 4" w:uiPriority="51"/>
+    <w:lsdException w:name="Grid Table 7 Colorful Accent 4" w:uiPriority="52"/>
+    <w:lsdException w:name="Grid Table 1 Light Accent 5" w:uiPriority="46"/>
+    <w:lsdException w:name="Grid Table 2 Accent 5" w:uiPriority="47"/>
+    <w:lsdException w:name="Grid Table 3 Accent 5" w:uiPriority="48"/>
+    <w:lsdException w:name="Grid Table 4 Accent 5" w:uiPriority="49"/>
+    <w:lsdException w:name="Grid Table 5 Dark Accent 5" w:uiPriority="50"/>
+    <w:lsdException w:name="Grid Table 6 Colorful Accent 5" w:uiPriority="51"/>
+    <w:lsdException w:name="Grid Table 7 Colorful Accent 5" w:uiPriority="52"/>
+    <w:lsdException w:name="Grid Table 1 Light Accent 6" w:uiPriority="46"/>
+    <w:lsdException w:name="Grid Table 2 Accent 6" w:uiPriority="47"/>
+    <w:lsdException w:name="Grid Table 3 Accent 6" w:uiPriority="48"/>
+    <w:lsdException w:name="Grid Table 4 Accent 6" w:uiPriority="49"/>
+    <w:lsdException w:name="Grid Table 5 Dark Accent 6" w:uiPriority="50"/>
+    <w:lsdException w:name="Grid Table 6 Colorful Accent 6" w:uiPriority="51"/>
+    <w:lsdException w:name="Grid Table 7 Colorful Accent 6" w:uiPriority="52"/>
+    <w:lsdException w:name="List Table 1 Light" w:uiPriority="46"/>
+    <w:lsdException w:name="List Table 2" w:uiPriority="47"/>
+    <w:lsdException w:name="List Table 3" w:uiPriority="48"/>
+    <w:lsdException w:name="List Table 4" w:uiPriority="49"/>
+    <w:lsdException w:name="List Table 5 Dark" w:uiPriority="50"/>
+    <w:lsdException w:name="List Table 6 Colorful" w:uiPriority="51"/>
+    <w:lsdException w:name="List Table 7 Colorful" w:uiPriority="52"/>
+    <w:lsdException w:name="List Table 1 Light Accent 1" w:uiPriority="46"/>
+    <w:lsdException w:name="List Table 2 Accent 1" w:uiPriority="47"/>
+    <w:lsdException w:name="List Table 3 Accent 1" w:uiPriority="48"/>
+    <w:lsdException w:name="List Table 4 Accent 1" w:uiPriority="49"/>
+    <w:lsdException w:name="List Table 5 Dark Accent 1" w:uiPriority="50"/>
+    <w:lsdException w:name="List Table 6 Colorful Accent 1" w:uiPriority="51"/>
+    <w:lsdException w:name="List Table 7 Colorful Accent 1" w:uiPriority="52"/>
+    <w:lsdException w:name="List Table 1 Light Accent 2" w:uiPriority="46"/>
+    <w:lsdException w:name="List Table 2 Accent 2" w:uiPriority="47"/>
+    <w:lsdException w:name="List Table 3 Accent 2" w:uiPriority="48"/>
+    <w:lsdException w:name="List Table 4 Accent 2" w:uiPriority="49"/>
+    <w:lsdException w:name="List Table 5 Dark Accent 2" w:uiPriority="50"/>
+    <w:lsdException w:name="List Table 6 Colorful Accent 2" w:uiPriority="51"/>
+    <w:lsdException w:name="List Table 7 Colorful Accent 2" w:uiPriority="52"/>
+    <w:lsdException w:name="List Table 1 Light Accent 3" w:uiPriority="46"/>
+    <w:lsdException w:name="List Table 2 Accent 3" w:uiPriority="47"/>
+    <w:lsdException w:name="List Table 3 Accent 3" w:uiPriority="48"/>
+    <w:lsdException w:name="List Table 4 Accent 3" w:uiPriority="49"/>
+    <w:lsdException w:name="List Table 5 Dark Accent 3" w:uiPriority="50"/>
+    <w:lsdException w:name="List Table 6 Colorful Accent 3" w:uiPriority="51"/>
+    <w:lsdException w:name="List Table 7 Colorful Accent 3" w:uiPriority="52"/>
+    <w:lsdException w:name="List Table 1 Light Accent 4" w:uiPriority="46"/>
+    <w:lsdException w:name="List Table 2 Accent 4" w:uiPriority="47"/>
+    <w:lsdException w:name="List Table 3 Accent 4" w:uiPriority="48"/>
+    <w:lsdException w:name="List Table 4 Accent 4" w:uiPriority="49"/>
+    <w:lsdException w:name="List Table 5 Dark Accent 4" w:uiPriority="50"/>
+    <w:lsdException w:name="List Table 6 Colorful Accent 4" w:uiPriority="51"/>
+    <w:lsdException w:name="List Table 7 Colorful Accent 4" w:uiPriority="52"/>
+    <w:lsdException w:name="List Table 1 Light Accent 5" w:uiPriority="46"/>
+    <w:lsdException w:name="List Table 2 Accent 5" w:uiPriority="47"/>
+    <w:lsdException w:name="List Table 3 Accent 5" w:uiPriority="48"/>
+    <w:lsdException w:name="List Table 4 Accent 5" w:uiPriority="49"/>
+    <w:lsdException w:name="List Table 5 Dark Accent 5" w:uiPriority="50"/>
+    <w:lsdException w:name="List Table 6 Colorful Accent 5" w:uiPriority="51"/>
+    <w:lsdException w:name="List Table 7 Colorful Accent 5" w:uiPriority="52"/>
+    <w:lsdException w:name="List Table 1 Light Accent 6" w:uiPriority="46"/>
+    <w:lsdException w:name="List Table 2 Accent 6" w:uiPriority="47"/>
+    <w:lsdException w:name="List Table 3 Accent 6" w:uiPriority="48"/>
+    <w:lsdException w:name="List Table 4 Accent 6" w:uiPriority="49"/>
+    <w:lsdException w:name="List Table 5 Dark Accent 6" w:uiPriority="50"/>
+    <w:lsdException w:name="List Table 6 Colorful Accent 6" w:uiPriority="51"/>
+    <w:lsdException w:name="List Table 7 Colorful Accent 6" w:uiPriority="52"/>
   </w:latentStyles>
   <w:style w:type="paragraph" w:default="1" w:styleId="Normal">
     <w:name w:val="Normal"/>
@@ -1605,363 +1819,7 @@
       </w:tblCellMar>
     </w:tblPr>
   </w:style>
-  <w:style w:type="paragraph" w:styleId="Ttulo">
-    <w:name w:val="Title"/>
-    <w:basedOn w:val="Normal"/>
-    <w:next w:val="Normal"/>
-    <w:pPr>
-      <w:keepNext/>
-      <w:keepLines/>
-      <w:spacing w:before="480" w:after="120"/>
-    </w:pPr>
-    <w:rPr>
-      <w:b/>
-      <w:sz w:val="72"/>
-      <w:szCs w:val="72"/>
-    </w:rPr>
-  </w:style>
-  <w:style w:type="paragraph" w:styleId="Subttulo">
-    <w:name w:val="Subtitle"/>
-    <w:basedOn w:val="Normal"/>
-    <w:next w:val="Normal"/>
-    <w:pPr>
-      <w:keepNext/>
-      <w:keepLines/>
-      <w:spacing w:before="360" w:after="80"/>
-    </w:pPr>
-    <w:rPr>
-      <w:rFonts w:ascii="Georgia" w:eastAsia="Georgia" w:hAnsi="Georgia" w:cs="Georgia"/>
-      <w:i/>
-      <w:color w:val="666666"/>
-      <w:sz w:val="48"/>
-      <w:szCs w:val="48"/>
-    </w:rPr>
-  </w:style>
-  <w:style w:type="paragraph" w:styleId="Textodeglobo">
-    <w:name w:val="Balloon Text"/>
-    <w:basedOn w:val="Normal"/>
-    <w:link w:val="TextodegloboCar"/>
-    <w:uiPriority w:val="99"/>
-    <w:semiHidden/>
-    <w:unhideWhenUsed/>
-    <w:rsid w:val="00172A30"/>
-    <w:pPr>
-      <w:spacing w:line="240" w:lineRule="auto"/>
-    </w:pPr>
-    <w:rPr>
-      <w:rFonts w:ascii="Tahoma" w:hAnsi="Tahoma" w:cs="Tahoma"/>
-      <w:sz w:val="16"/>
-      <w:szCs w:val="16"/>
-    </w:rPr>
-  </w:style>
-  <w:style w:type="character" w:customStyle="1" w:styleId="TextodegloboCar">
-    <w:name w:val="Texto de globo Car"/>
-    <w:basedOn w:val="Fuentedeprrafopredeter"/>
-    <w:link w:val="Textodeglobo"/>
-    <w:uiPriority w:val="99"/>
-    <w:semiHidden/>
-    <w:rsid w:val="00172A30"/>
-    <w:rPr>
-      <w:rFonts w:ascii="Tahoma" w:hAnsi="Tahoma" w:cs="Tahoma"/>
-      <w:sz w:val="16"/>
-      <w:szCs w:val="16"/>
-    </w:rPr>
-  </w:style>
-</w:styles>
-</file>
-
-<file path=word/stylesWithEffects.xml><?xml version="1.0" encoding="utf-8"?>
-<w:styles xmlns:wpc="http://schemas.microsoft.com/office/word/2010/wordprocessingCanvas" xmlns:mc="http://schemas.openxmlformats.org/markup-compatibility/2006" xmlns:o="urn:schemas-microsoft-com:office:office" xmlns:r="http://schemas.openxmlformats.org/officeDocument/2006/relationships" xmlns:m="http://schemas.openxmlformats.org/officeDocument/2006/math" xmlns:v="urn:schemas-microsoft-com:vml" xmlns:wp14="http://schemas.microsoft.com/office/word/2010/wordprocessingDrawing" xmlns:wp="http://schemas.openxmlformats.org/drawingml/2006/wordprocessingDrawing" xmlns:w10="urn:schemas-microsoft-com:office:word" xmlns:w="http://schemas.openxmlformats.org/wordprocessingml/2006/main" xmlns:w14="http://schemas.microsoft.com/office/word/2010/wordml" xmlns:wpg="http://schemas.microsoft.com/office/word/2010/wordprocessingGroup" xmlns:wpi="http://schemas.microsoft.com/office/word/2010/wordprocessingInk" xmlns:wne="http://schemas.microsoft.com/office/word/2006/wordml" xmlns:wps="http://schemas.microsoft.com/office/word/2010/wordprocessingShape" mc:Ignorable="w14 wp14">
-  <w:docDefaults>
-    <w:rPrDefault>
-      <w:rPr>
-        <w:rFonts w:ascii="Arial" w:eastAsia="Arial" w:hAnsi="Arial" w:cs="Arial"/>
-        <w:sz w:val="22"/>
-        <w:szCs w:val="22"/>
-        <w:lang w:val="es-MX" w:eastAsia="ja-JP" w:bidi="ar-SA"/>
-      </w:rPr>
-    </w:rPrDefault>
-    <w:pPrDefault>
-      <w:pPr>
-        <w:spacing w:line="276" w:lineRule="auto"/>
-      </w:pPr>
-    </w:pPrDefault>
-  </w:docDefaults>
-  <w:latentStyles w:defLockedState="0" w:defUIPriority="99" w:defSemiHidden="1" w:defUnhideWhenUsed="1" w:defQFormat="0" w:count="267">
-    <w:lsdException w:name="Normal" w:semiHidden="0" w:uiPriority="0" w:unhideWhenUsed="0" w:qFormat="1"/>
-    <w:lsdException w:name="heading 1" w:semiHidden="0" w:uiPriority="9" w:unhideWhenUsed="0" w:qFormat="1"/>
-    <w:lsdException w:name="heading 2" w:uiPriority="9" w:qFormat="1"/>
-    <w:lsdException w:name="heading 3" w:uiPriority="9" w:qFormat="1"/>
-    <w:lsdException w:name="heading 4" w:uiPriority="9" w:qFormat="1"/>
-    <w:lsdException w:name="heading 5" w:uiPriority="9" w:qFormat="1"/>
-    <w:lsdException w:name="heading 6" w:uiPriority="9" w:qFormat="1"/>
-    <w:lsdException w:name="heading 7" w:uiPriority="9" w:qFormat="1"/>
-    <w:lsdException w:name="heading 8" w:uiPriority="9" w:qFormat="1"/>
-    <w:lsdException w:name="heading 9" w:uiPriority="9" w:qFormat="1"/>
-    <w:lsdException w:name="toc 1" w:uiPriority="39"/>
-    <w:lsdException w:name="toc 2" w:uiPriority="39"/>
-    <w:lsdException w:name="toc 3" w:uiPriority="39"/>
-    <w:lsdException w:name="toc 4" w:uiPriority="39"/>
-    <w:lsdException w:name="toc 5" w:uiPriority="39"/>
-    <w:lsdException w:name="toc 6" w:uiPriority="39"/>
-    <w:lsdException w:name="toc 7" w:uiPriority="39"/>
-    <w:lsdException w:name="toc 8" w:uiPriority="39"/>
-    <w:lsdException w:name="toc 9" w:uiPriority="39"/>
-    <w:lsdException w:name="caption" w:uiPriority="35" w:qFormat="1"/>
-    <w:lsdException w:name="Title" w:semiHidden="0" w:uiPriority="10" w:unhideWhenUsed="0" w:qFormat="1"/>
-    <w:lsdException w:name="Default Paragraph Font" w:uiPriority="1"/>
-    <w:lsdException w:name="Subtitle" w:semiHidden="0" w:uiPriority="11" w:unhideWhenUsed="0" w:qFormat="1"/>
-    <w:lsdException w:name="Strong" w:semiHidden="0" w:uiPriority="22" w:unhideWhenUsed="0" w:qFormat="1"/>
-    <w:lsdException w:name="Emphasis" w:semiHidden="0" w:uiPriority="20" w:unhideWhenUsed="0" w:qFormat="1"/>
-    <w:lsdException w:name="Table Grid" w:semiHidden="0" w:uiPriority="59" w:unhideWhenUsed="0"/>
-    <w:lsdException w:name="Placeholder Text" w:unhideWhenUsed="0"/>
-    <w:lsdException w:name="No Spacing" w:semiHidden="0" w:uiPriority="1" w:unhideWhenUsed="0" w:qFormat="1"/>
-    <w:lsdException w:name="Light Shading" w:semiHidden="0" w:uiPriority="60" w:unhideWhenUsed="0"/>
-    <w:lsdException w:name="Light List" w:semiHidden="0" w:uiPriority="61" w:unhideWhenUsed="0"/>
-    <w:lsdException w:name="Light Grid" w:semiHidden="0" w:uiPriority="62" w:unhideWhenUsed="0"/>
-    <w:lsdException w:name="Medium Shading 1" w:semiHidden="0" w:uiPriority="63" w:unhideWhenUsed="0"/>
-    <w:lsdException w:name="Medium Shading 2" w:semiHidden="0" w:uiPriority="64" w:unhideWhenUsed="0"/>
-    <w:lsdException w:name="Medium List 1" w:semiHidden="0" w:uiPriority="65" w:unhideWhenUsed="0"/>
-    <w:lsdException w:name="Medium List 2" w:semiHidden="0" w:uiPriority="66" w:unhideWhenUsed="0"/>
-    <w:lsdException w:name="Medium Grid 1" w:semiHidden="0" w:uiPriority="67" w:unhideWhenUsed="0"/>
-    <w:lsdException w:name="Medium Grid 2" w:semiHidden="0" w:uiPriority="68" w:unhideWhenUsed="0"/>
-    <w:lsdException w:name="Medium Grid 3" w:semiHidden="0" w:uiPriority="69" w:unhideWhenUsed="0"/>
-    <w:lsdException w:name="Dark List" w:semiHidden="0" w:uiPriority="70" w:unhideWhenUsed="0"/>
-    <w:lsdException w:name="Colorful Shading" w:semiHidden="0" w:uiPriority="71" w:unhideWhenUsed="0"/>
-    <w:lsdException w:name="Colorful List" w:semiHidden="0" w:uiPriority="72" w:unhideWhenUsed="0"/>
-    <w:lsdException w:name="Colorful Grid" w:semiHidden="0" w:uiPriority="73" w:unhideWhenUsed="0"/>
-    <w:lsdException w:name="Light Shading Accent 1" w:semiHidden="0" w:uiPriority="60" w:unhideWhenUsed="0"/>
-    <w:lsdException w:name="Light List Accent 1" w:semiHidden="0" w:uiPriority="61" w:unhideWhenUsed="0"/>
-    <w:lsdException w:name="Light Grid Accent 1" w:semiHidden="0" w:uiPriority="62" w:unhideWhenUsed="0"/>
-    <w:lsdException w:name="Medium Shading 1 Accent 1" w:semiHidden="0" w:uiPriority="63" w:unhideWhenUsed="0"/>
-    <w:lsdException w:name="Medium Shading 2 Accent 1" w:semiHidden="0" w:uiPriority="64" w:unhideWhenUsed="0"/>
-    <w:lsdException w:name="Medium List 1 Accent 1" w:semiHidden="0" w:uiPriority="65" w:unhideWhenUsed="0"/>
-    <w:lsdException w:name="Revision" w:unhideWhenUsed="0"/>
-    <w:lsdException w:name="List Paragraph" w:semiHidden="0" w:uiPriority="34" w:unhideWhenUsed="0" w:qFormat="1"/>
-    <w:lsdException w:name="Quote" w:semiHidden="0" w:uiPriority="29" w:unhideWhenUsed="0" w:qFormat="1"/>
-    <w:lsdException w:name="Intense Quote" w:semiHidden="0" w:uiPriority="30" w:unhideWhenUsed="0" w:qFormat="1"/>
-    <w:lsdException w:name="Medium List 2 Accent 1" w:semiHidden="0" w:uiPriority="66" w:unhideWhenUsed="0"/>
-    <w:lsdException w:name="Medium Grid 1 Accent 1" w:semiHidden="0" w:uiPriority="67" w:unhideWhenUsed="0"/>
-    <w:lsdException w:name="Medium Grid 2 Accent 1" w:semiHidden="0" w:uiPriority="68" w:unhideWhenUsed="0"/>
-    <w:lsdException w:name="Medium Grid 3 Accent 1" w:semiHidden="0" w:uiPriority="69" w:unhideWhenUsed="0"/>
-    <w:lsdException w:name="Dark List Accent 1" w:semiHidden="0" w:uiPriority="70" w:unhideWhenUsed="0"/>
-    <w:lsdException w:name="Colorful Shading Accent 1" w:semiHidden="0" w:uiPriority="71" w:unhideWhenUsed="0"/>
-    <w:lsdException w:name="Colorful List Accent 1" w:semiHidden="0" w:uiPriority="72" w:unhideWhenUsed="0"/>
-    <w:lsdException w:name="Colorful Grid Accent 1" w:semiHidden="0" w:uiPriority="73" w:unhideWhenUsed="0"/>
-    <w:lsdException w:name="Light Shading Accent 2" w:semiHidden="0" w:uiPriority="60" w:unhideWhenUsed="0"/>
-    <w:lsdException w:name="Light List Accent 2" w:semiHidden="0" w:uiPriority="61" w:unhideWhenUsed="0"/>
-    <w:lsdException w:name="Light Grid Accent 2" w:semiHidden="0" w:uiPriority="62" w:unhideWhenUsed="0"/>
-    <w:lsdException w:name="Medium Shading 1 Accent 2" w:semiHidden="0" w:uiPriority="63" w:unhideWhenUsed="0"/>
-    <w:lsdException w:name="Medium Shading 2 Accent 2" w:semiHidden="0" w:uiPriority="64" w:unhideWhenUsed="0"/>
-    <w:lsdException w:name="Medium List 1 Accent 2" w:semiHidden="0" w:uiPriority="65" w:unhideWhenUsed="0"/>
-    <w:lsdException w:name="Medium List 2 Accent 2" w:semiHidden="0" w:uiPriority="66" w:unhideWhenUsed="0"/>
-    <w:lsdException w:name="Medium Grid 1 Accent 2" w:semiHidden="0" w:uiPriority="67" w:unhideWhenUsed="0"/>
-    <w:lsdException w:name="Medium Grid 2 Accent 2" w:semiHidden="0" w:uiPriority="68" w:unhideWhenUsed="0"/>
-    <w:lsdException w:name="Medium Grid 3 Accent 2" w:semiHidden="0" w:uiPriority="69" w:unhideWhenUsed="0"/>
-    <w:lsdException w:name="Dark List Accent 2" w:semiHidden="0" w:uiPriority="70" w:unhideWhenUsed="0"/>
-    <w:lsdException w:name="Colorful Shading Accent 2" w:semiHidden="0" w:uiPriority="71" w:unhideWhenUsed="0"/>
-    <w:lsdException w:name="Colorful List Accent 2" w:semiHidden="0" w:uiPriority="72" w:unhideWhenUsed="0"/>
-    <w:lsdException w:name="Colorful Grid Accent 2" w:semiHidden="0" w:uiPriority="73" w:unhideWhenUsed="0"/>
-    <w:lsdException w:name="Light Shading Accent 3" w:semiHidden="0" w:uiPriority="60" w:unhideWhenUsed="0"/>
-    <w:lsdException w:name="Light List Accent 3" w:semiHidden="0" w:uiPriority="61" w:unhideWhenUsed="0"/>
-    <w:lsdException w:name="Light Grid Accent 3" w:semiHidden="0" w:uiPriority="62" w:unhideWhenUsed="0"/>
-    <w:lsdException w:name="Medium Shading 1 Accent 3" w:semiHidden="0" w:uiPriority="63" w:unhideWhenUsed="0"/>
-    <w:lsdException w:name="Medium Shading 2 Accent 3" w:semiHidden="0" w:uiPriority="64" w:unhideWhenUsed="0"/>
-    <w:lsdException w:name="Medium List 1 Accent 3" w:semiHidden="0" w:uiPriority="65" w:unhideWhenUsed="0"/>
-    <w:lsdException w:name="Medium List 2 Accent 3" w:semiHidden="0" w:uiPriority="66" w:unhideWhenUsed="0"/>
-    <w:lsdException w:name="Medium Grid 1 Accent 3" w:semiHidden="0" w:uiPriority="67" w:unhideWhenUsed="0"/>
-    <w:lsdException w:name="Medium Grid 2 Accent 3" w:semiHidden="0" w:uiPriority="68" w:unhideWhenUsed="0"/>
-    <w:lsdException w:name="Medium Grid 3 Accent 3" w:semiHidden="0" w:uiPriority="69" w:unhideWhenUsed="0"/>
-    <w:lsdException w:name="Dark List Accent 3" w:semiHidden="0" w:uiPriority="70" w:unhideWhenUsed="0"/>
-    <w:lsdException w:name="Colorful Shading Accent 3" w:semiHidden="0" w:uiPriority="71" w:unhideWhenUsed="0"/>
-    <w:lsdException w:name="Colorful List Accent 3" w:semiHidden="0" w:uiPriority="72" w:unhideWhenUsed="0"/>
-    <w:lsdException w:name="Colorful Grid Accent 3" w:semiHidden="0" w:uiPriority="73" w:unhideWhenUsed="0"/>
-    <w:lsdException w:name="Light Shading Accent 4" w:semiHidden="0" w:uiPriority="60" w:unhideWhenUsed="0"/>
-    <w:lsdException w:name="Light List Accent 4" w:semiHidden="0" w:uiPriority="61" w:unhideWhenUsed="0"/>
-    <w:lsdException w:name="Light Grid Accent 4" w:semiHidden="0" w:uiPriority="62" w:unhideWhenUsed="0"/>
-    <w:lsdException w:name="Medium Shading 1 Accent 4" w:semiHidden="0" w:uiPriority="63" w:unhideWhenUsed="0"/>
-    <w:lsdException w:name="Medium Shading 2 Accent 4" w:semiHidden="0" w:uiPriority="64" w:unhideWhenUsed="0"/>
-    <w:lsdException w:name="Medium List 1 Accent 4" w:semiHidden="0" w:uiPriority="65" w:unhideWhenUsed="0"/>
-    <w:lsdException w:name="Medium List 2 Accent 4" w:semiHidden="0" w:uiPriority="66" w:unhideWhenUsed="0"/>
-    <w:lsdException w:name="Medium Grid 1 Accent 4" w:semiHidden="0" w:uiPriority="67" w:unhideWhenUsed="0"/>
-    <w:lsdException w:name="Medium Grid 2 Accent 4" w:semiHidden="0" w:uiPriority="68" w:unhideWhenUsed="0"/>
-    <w:lsdException w:name="Medium Grid 3 Accent 4" w:semiHidden="0" w:uiPriority="69" w:unhideWhenUsed="0"/>
-    <w:lsdException w:name="Dark List Accent 4" w:semiHidden="0" w:uiPriority="70" w:unhideWhenUsed="0"/>
-    <w:lsdException w:name="Colorful Shading Accent 4" w:semiHidden="0" w:uiPriority="71" w:unhideWhenUsed="0"/>
-    <w:lsdException w:name="Colorful List Accent 4" w:semiHidden="0" w:uiPriority="72" w:unhideWhenUsed="0"/>
-    <w:lsdException w:name="Colorful Grid Accent 4" w:semiHidden="0" w:uiPriority="73" w:unhideWhenUsed="0"/>
-    <w:lsdException w:name="Light Shading Accent 5" w:semiHidden="0" w:uiPriority="60" w:unhideWhenUsed="0"/>
-    <w:lsdException w:name="Light List Accent 5" w:semiHidden="0" w:uiPriority="61" w:unhideWhenUsed="0"/>
-    <w:lsdException w:name="Light Grid Accent 5" w:semiHidden="0" w:uiPriority="62" w:unhideWhenUsed="0"/>
-    <w:lsdException w:name="Medium Shading 1 Accent 5" w:semiHidden="0" w:uiPriority="63" w:unhideWhenUsed="0"/>
-    <w:lsdException w:name="Medium Shading 2 Accent 5" w:semiHidden="0" w:uiPriority="64" w:unhideWhenUsed="0"/>
-    <w:lsdException w:name="Medium List 1 Accent 5" w:semiHidden="0" w:uiPriority="65" w:unhideWhenUsed="0"/>
-    <w:lsdException w:name="Medium List 2 Accent 5" w:semiHidden="0" w:uiPriority="66" w:unhideWhenUsed="0"/>
-    <w:lsdException w:name="Medium Grid 1 Accent 5" w:semiHidden="0" w:uiPriority="67" w:unhideWhenUsed="0"/>
-    <w:lsdException w:name="Medium Grid 2 Accent 5" w:semiHidden="0" w:uiPriority="68" w:unhideWhenUsed="0"/>
-    <w:lsdException w:name="Medium Grid 3 Accent 5" w:semiHidden="0" w:uiPriority="69" w:unhideWhenUsed="0"/>
-    <w:lsdException w:name="Dark List Accent 5" w:semiHidden="0" w:uiPriority="70" w:unhideWhenUsed="0"/>
-    <w:lsdException w:name="Colorful Shading Accent 5" w:semiHidden="0" w:uiPriority="71" w:unhideWhenUsed="0"/>
-    <w:lsdException w:name="Colorful List Accent 5" w:semiHidden="0" w:uiPriority="72" w:unhideWhenUsed="0"/>
-    <w:lsdException w:name="Colorful Grid Accent 5" w:semiHidden="0" w:uiPriority="73" w:unhideWhenUsed="0"/>
-    <w:lsdException w:name="Light Shading Accent 6" w:semiHidden="0" w:uiPriority="60" w:unhideWhenUsed="0"/>
-    <w:lsdException w:name="Light List Accent 6" w:semiHidden="0" w:uiPriority="61" w:unhideWhenUsed="0"/>
-    <w:lsdException w:name="Light Grid Accent 6" w:semiHidden="0" w:uiPriority="62" w:unhideWhenUsed="0"/>
-    <w:lsdException w:name="Medium Shading 1 Accent 6" w:semiHidden="0" w:uiPriority="63" w:unhideWhenUsed="0"/>
-    <w:lsdException w:name="Medium Shading 2 Accent 6" w:semiHidden="0" w:uiPriority="64" w:unhideWhenUsed="0"/>
-    <w:lsdException w:name="Medium List 1 Accent 6" w:semiHidden="0" w:uiPriority="65" w:unhideWhenUsed="0"/>
-    <w:lsdException w:name="Medium List 2 Accent 6" w:semiHidden="0" w:uiPriority="66" w:unhideWhenUsed="0"/>
-    <w:lsdException w:name="Medium Grid 1 Accent 6" w:semiHidden="0" w:uiPriority="67" w:unhideWhenUsed="0"/>
-    <w:lsdException w:name="Medium Grid 2 Accent 6" w:semiHidden="0" w:uiPriority="68" w:unhideWhenUsed="0"/>
-    <w:lsdException w:name="Medium Grid 3 Accent 6" w:semiHidden="0" w:uiPriority="69" w:unhideWhenUsed="0"/>
-    <w:lsdException w:name="Dark List Accent 6" w:semiHidden="0" w:uiPriority="70" w:unhideWhenUsed="0"/>
-    <w:lsdException w:name="Colorful Shading Accent 6" w:semiHidden="0" w:uiPriority="71" w:unhideWhenUsed="0"/>
-    <w:lsdException w:name="Colorful List Accent 6" w:semiHidden="0" w:uiPriority="72" w:unhideWhenUsed="0"/>
-    <w:lsdException w:name="Colorful Grid Accent 6" w:semiHidden="0" w:uiPriority="73" w:unhideWhenUsed="0"/>
-    <w:lsdException w:name="Subtle Emphasis" w:semiHidden="0" w:uiPriority="19" w:unhideWhenUsed="0" w:qFormat="1"/>
-    <w:lsdException w:name="Intense Emphasis" w:semiHidden="0" w:uiPriority="21" w:unhideWhenUsed="0" w:qFormat="1"/>
-    <w:lsdException w:name="Subtle Reference" w:semiHidden="0" w:uiPriority="31" w:unhideWhenUsed="0" w:qFormat="1"/>
-    <w:lsdException w:name="Intense Reference" w:semiHidden="0" w:uiPriority="32" w:unhideWhenUsed="0" w:qFormat="1"/>
-    <w:lsdException w:name="Book Title" w:semiHidden="0" w:uiPriority="33" w:unhideWhenUsed="0" w:qFormat="1"/>
-    <w:lsdException w:name="Bibliography" w:uiPriority="37"/>
-    <w:lsdException w:name="TOC Heading" w:uiPriority="39" w:qFormat="1"/>
-  </w:latentStyles>
-  <w:style w:type="paragraph" w:default="1" w:styleId="Normal">
-    <w:name w:val="Normal"/>
-  </w:style>
-  <w:style w:type="paragraph" w:styleId="Ttulo1">
-    <w:name w:val="heading 1"/>
-    <w:basedOn w:val="Normal"/>
-    <w:next w:val="Normal"/>
-    <w:pPr>
-      <w:keepNext/>
-      <w:keepLines/>
-      <w:spacing w:before="480" w:after="120"/>
-      <w:outlineLvl w:val="0"/>
-    </w:pPr>
-    <w:rPr>
-      <w:b/>
-      <w:sz w:val="48"/>
-      <w:szCs w:val="48"/>
-    </w:rPr>
-  </w:style>
-  <w:style w:type="paragraph" w:styleId="Ttulo2">
-    <w:name w:val="heading 2"/>
-    <w:basedOn w:val="Normal"/>
-    <w:next w:val="Normal"/>
-    <w:pPr>
-      <w:keepNext/>
-      <w:keepLines/>
-      <w:spacing w:before="360" w:after="80"/>
-      <w:outlineLvl w:val="1"/>
-    </w:pPr>
-    <w:rPr>
-      <w:b/>
-      <w:sz w:val="36"/>
-      <w:szCs w:val="36"/>
-    </w:rPr>
-  </w:style>
-  <w:style w:type="paragraph" w:styleId="Ttulo3">
-    <w:name w:val="heading 3"/>
-    <w:basedOn w:val="Normal"/>
-    <w:next w:val="Normal"/>
-    <w:pPr>
-      <w:keepNext/>
-      <w:keepLines/>
-      <w:spacing w:before="280" w:after="80"/>
-      <w:outlineLvl w:val="2"/>
-    </w:pPr>
-    <w:rPr>
-      <w:b/>
-      <w:sz w:val="28"/>
-      <w:szCs w:val="28"/>
-    </w:rPr>
-  </w:style>
-  <w:style w:type="paragraph" w:styleId="Ttulo4">
-    <w:name w:val="heading 4"/>
-    <w:basedOn w:val="Normal"/>
-    <w:next w:val="Normal"/>
-    <w:pPr>
-      <w:keepNext/>
-      <w:keepLines/>
-      <w:spacing w:before="240" w:after="40"/>
-      <w:outlineLvl w:val="3"/>
-    </w:pPr>
-    <w:rPr>
-      <w:b/>
-      <w:sz w:val="24"/>
-      <w:szCs w:val="24"/>
-    </w:rPr>
-  </w:style>
-  <w:style w:type="paragraph" w:styleId="Ttulo5">
-    <w:name w:val="heading 5"/>
-    <w:basedOn w:val="Normal"/>
-    <w:next w:val="Normal"/>
-    <w:pPr>
-      <w:keepNext/>
-      <w:keepLines/>
-      <w:spacing w:before="220" w:after="40"/>
-      <w:outlineLvl w:val="4"/>
-    </w:pPr>
-    <w:rPr>
-      <w:b/>
-    </w:rPr>
-  </w:style>
-  <w:style w:type="paragraph" w:styleId="Ttulo6">
-    <w:name w:val="heading 6"/>
-    <w:basedOn w:val="Normal"/>
-    <w:next w:val="Normal"/>
-    <w:pPr>
-      <w:keepNext/>
-      <w:keepLines/>
-      <w:spacing w:before="200" w:after="40"/>
-      <w:outlineLvl w:val="5"/>
-    </w:pPr>
-    <w:rPr>
-      <w:b/>
-      <w:sz w:val="20"/>
-      <w:szCs w:val="20"/>
-    </w:rPr>
-  </w:style>
-  <w:style w:type="character" w:default="1" w:styleId="Fuentedeprrafopredeter">
-    <w:name w:val="Default Paragraph Font"/>
-    <w:uiPriority w:val="1"/>
-    <w:semiHidden/>
-    <w:unhideWhenUsed/>
-  </w:style>
-  <w:style w:type="table" w:default="1" w:styleId="Tablanormal">
-    <w:name w:val="Normal Table"/>
-    <w:uiPriority w:val="99"/>
-    <w:semiHidden/>
-    <w:unhideWhenUsed/>
-    <w:tblPr>
-      <w:tblInd w:w="0" w:type="dxa"/>
-      <w:tblCellMar>
-        <w:top w:w="0" w:type="dxa"/>
-        <w:left w:w="108" w:type="dxa"/>
-        <w:bottom w:w="0" w:type="dxa"/>
-        <w:right w:w="108" w:type="dxa"/>
-      </w:tblCellMar>
-    </w:tblPr>
-  </w:style>
-  <w:style w:type="numbering" w:default="1" w:styleId="Sinlista">
-    <w:name w:val="No List"/>
-    <w:uiPriority w:val="99"/>
-    <w:semiHidden/>
-    <w:unhideWhenUsed/>
-  </w:style>
-  <w:style w:type="table" w:customStyle="1" w:styleId="TableNormal">
-    <w:name w:val="Table Normal"/>
-    <w:tblPr>
-      <w:tblCellMar>
-        <w:top w:w="0" w:type="dxa"/>
-        <w:left w:w="0" w:type="dxa"/>
-        <w:bottom w:w="0" w:type="dxa"/>
-        <w:right w:w="0" w:type="dxa"/>
-      </w:tblCellMar>
-    </w:tblPr>
-  </w:style>
-  <w:style w:type="paragraph" w:styleId="Ttulo">
+  <w:style w:type="paragraph" w:styleId="Puesto">
     <w:name w:val="Title"/>
     <w:basedOn w:val="Normal"/>
     <w:next w:val="Normal"/>

</xml_diff>

<commit_message>
Se unieron todas las partes faltantes y se le dio formato
</commit_message>
<xml_diff>
--- a/Análisis y diseño de sistemas de cómputo - Práctica semana 8.docx
+++ b/Análisis y diseño de sistemas de cómputo - Práctica semana 8.docx
@@ -1,6 +1,6 @@
 
 <file path=word/document.xml><?xml version="1.0" encoding="utf-8"?>
-<w:document xmlns:wpc="http://schemas.microsoft.com/office/word/2010/wordprocessingCanvas" xmlns:mc="http://schemas.openxmlformats.org/markup-compatibility/2006" xmlns:o="urn:schemas-microsoft-com:office:office" xmlns:r="http://schemas.openxmlformats.org/officeDocument/2006/relationships" xmlns:m="http://schemas.openxmlformats.org/officeDocument/2006/math" xmlns:v="urn:schemas-microsoft-com:vml" xmlns:wp14="http://schemas.microsoft.com/office/word/2010/wordprocessingDrawing" xmlns:wp="http://schemas.openxmlformats.org/drawingml/2006/wordprocessingDrawing" xmlns:w10="urn:schemas-microsoft-com:office:word" xmlns:w="http://schemas.openxmlformats.org/wordprocessingml/2006/main" xmlns:w14="http://schemas.microsoft.com/office/word/2010/wordml" xmlns:w15="http://schemas.microsoft.com/office/word/2012/wordml" xmlns:wpg="http://schemas.microsoft.com/office/word/2010/wordprocessingGroup" xmlns:wpi="http://schemas.microsoft.com/office/word/2010/wordprocessingInk" xmlns:wne="http://schemas.microsoft.com/office/word/2006/wordml" xmlns:wps="http://schemas.microsoft.com/office/word/2010/wordprocessingShape" mc:Ignorable="w14 w15 wp14">
+<w:document xmlns:wpc="http://schemas.microsoft.com/office/word/2010/wordprocessingCanvas" xmlns:mc="http://schemas.openxmlformats.org/markup-compatibility/2006" xmlns:o="urn:schemas-microsoft-com:office:office" xmlns:r="http://schemas.openxmlformats.org/officeDocument/2006/relationships" xmlns:m="http://schemas.openxmlformats.org/officeDocument/2006/math" xmlns:v="urn:schemas-microsoft-com:vml" xmlns:wp14="http://schemas.microsoft.com/office/word/2010/wordprocessingDrawing" xmlns:wp="http://schemas.openxmlformats.org/drawingml/2006/wordprocessingDrawing" xmlns:w10="urn:schemas-microsoft-com:office:word" xmlns:w="http://schemas.openxmlformats.org/wordprocessingml/2006/main" xmlns:w14="http://schemas.microsoft.com/office/word/2010/wordml" xmlns:wpg="http://schemas.microsoft.com/office/word/2010/wordprocessingGroup" xmlns:wpi="http://schemas.microsoft.com/office/word/2010/wordprocessingInk" xmlns:wne="http://schemas.microsoft.com/office/word/2006/wordml" xmlns:wps="http://schemas.microsoft.com/office/word/2010/wordprocessingShape" mc:Ignorable="w14 wp14">
   <w:body>
     <w:p>
       <w:pPr>
@@ -34,7 +34,6 @@
       <w:r>
         <w:rPr>
           <w:noProof/>
-          <w:lang w:eastAsia="es-MX"/>
         </w:rPr>
         <w:drawing>
           <wp:anchor distT="19050" distB="19050" distL="19050" distR="19050" simplePos="0" relativeHeight="251658240" behindDoc="0" locked="0" layoutInCell="1" hidden="0" allowOverlap="1">
@@ -58,7 +57,7 @@
                     <pic:cNvPicPr preferRelativeResize="0"/>
                   </pic:nvPicPr>
                   <pic:blipFill>
-                    <a:blip r:embed="rId4"/>
+                    <a:blip r:embed="rId6"/>
                     <a:srcRect/>
                     <a:stretch>
                       <a:fillRect/>
@@ -213,6 +212,12 @@
         <w:rPr>
           <w:color w:val="000000"/>
         </w:rPr>
+        <w:br/>
+      </w:r>
+      <w:r>
+        <w:rPr>
+          <w:color w:val="000000"/>
+        </w:rPr>
         <w:t xml:space="preserve">1. </w:t>
       </w:r>
       <w:r>
@@ -305,6 +310,129 @@
           <w:between w:val="nil"/>
         </w:pBdr>
         <w:spacing w:before="7" w:line="249" w:lineRule="auto"/>
+        <w:ind w:right="642"/>
+        <w:jc w:val="center"/>
+        <w:rPr>
+          <w:b/>
+          <w:color w:val="000000"/>
+          <w:sz w:val="19"/>
+          <w:szCs w:val="19"/>
+        </w:rPr>
+      </w:pPr>
+      <w:r>
+        <w:rPr>
+          <w:noProof/>
+        </w:rPr>
+        <w:drawing>
+          <wp:inline distT="0" distB="0" distL="0" distR="0" wp14:anchorId="758DB14C" wp14:editId="57D7B65B">
+            <wp:extent cx="6004560" cy="2856197"/>
+            <wp:effectExtent l="0" t="0" r="0" b="1905"/>
+            <wp:docPr id="17" name="Imagen 17"/>
+            <wp:cNvGraphicFramePr>
+              <a:graphicFrameLocks xmlns:a="http://schemas.openxmlformats.org/drawingml/2006/main" noChangeAspect="1"/>
+            </wp:cNvGraphicFramePr>
+            <a:graphic xmlns:a="http://schemas.openxmlformats.org/drawingml/2006/main">
+              <a:graphicData uri="http://schemas.openxmlformats.org/drawingml/2006/picture">
+                <pic:pic xmlns:pic="http://schemas.openxmlformats.org/drawingml/2006/picture">
+                  <pic:nvPicPr>
+                    <pic:cNvPr id="1" name=""/>
+                    <pic:cNvPicPr/>
+                  </pic:nvPicPr>
+                  <pic:blipFill>
+                    <a:blip r:embed="rId7"/>
+                    <a:stretch>
+                      <a:fillRect/>
+                    </a:stretch>
+                  </pic:blipFill>
+                  <pic:spPr>
+                    <a:xfrm>
+                      <a:off x="0" y="0"/>
+                      <a:ext cx="6007439" cy="2857566"/>
+                    </a:xfrm>
+                    <a:prstGeom prst="rect">
+                      <a:avLst/>
+                    </a:prstGeom>
+                  </pic:spPr>
+                </pic:pic>
+              </a:graphicData>
+            </a:graphic>
+          </wp:inline>
+        </w:drawing>
+      </w:r>
+    </w:p>
+    <w:p>
+      <w:pPr>
+        <w:widowControl w:val="0"/>
+        <w:pBdr>
+          <w:top w:val="nil"/>
+          <w:left w:val="nil"/>
+          <w:bottom w:val="nil"/>
+          <w:right w:val="nil"/>
+          <w:between w:val="nil"/>
+        </w:pBdr>
+        <w:spacing w:before="7" w:line="249" w:lineRule="auto"/>
+        <w:ind w:right="642"/>
+        <w:jc w:val="both"/>
+        <w:rPr>
+          <w:b/>
+          <w:color w:val="000000"/>
+          <w:sz w:val="19"/>
+          <w:szCs w:val="19"/>
+        </w:rPr>
+      </w:pPr>
+      <w:r>
+        <w:rPr>
+          <w:noProof/>
+        </w:rPr>
+        <w:lastRenderedPageBreak/>
+        <w:drawing>
+          <wp:inline distT="0" distB="0" distL="0" distR="0" wp14:anchorId="0773942B" wp14:editId="7807DAA2">
+            <wp:extent cx="5844540" cy="2816225"/>
+            <wp:effectExtent l="0" t="0" r="3810" b="3175"/>
+            <wp:docPr id="18" name="Imagen 18"/>
+            <wp:cNvGraphicFramePr>
+              <a:graphicFrameLocks xmlns:a="http://schemas.openxmlformats.org/drawingml/2006/main" noChangeAspect="1"/>
+            </wp:cNvGraphicFramePr>
+            <a:graphic xmlns:a="http://schemas.openxmlformats.org/drawingml/2006/main">
+              <a:graphicData uri="http://schemas.openxmlformats.org/drawingml/2006/picture">
+                <pic:pic xmlns:pic="http://schemas.openxmlformats.org/drawingml/2006/picture">
+                  <pic:nvPicPr>
+                    <pic:cNvPr id="1" name=""/>
+                    <pic:cNvPicPr/>
+                  </pic:nvPicPr>
+                  <pic:blipFill>
+                    <a:blip r:embed="rId8"/>
+                    <a:stretch>
+                      <a:fillRect/>
+                    </a:stretch>
+                  </pic:blipFill>
+                  <pic:spPr>
+                    <a:xfrm>
+                      <a:off x="0" y="0"/>
+                      <a:ext cx="5844540" cy="2816225"/>
+                    </a:xfrm>
+                    <a:prstGeom prst="rect">
+                      <a:avLst/>
+                    </a:prstGeom>
+                  </pic:spPr>
+                </pic:pic>
+              </a:graphicData>
+            </a:graphic>
+          </wp:inline>
+        </w:drawing>
+      </w:r>
+    </w:p>
+    <w:p>
+      <w:pPr>
+        <w:widowControl w:val="0"/>
+        <w:pBdr>
+          <w:top w:val="nil"/>
+          <w:left w:val="nil"/>
+          <w:bottom w:val="nil"/>
+          <w:right w:val="nil"/>
+          <w:between w:val="nil"/>
+        </w:pBdr>
+        <w:spacing w:before="7" w:line="249" w:lineRule="auto"/>
         <w:ind w:left="725" w:right="642" w:firstLine="2"/>
         <w:jc w:val="both"/>
         <w:rPr>
@@ -376,7 +504,6 @@
           <w:color w:val="000000"/>
           <w:sz w:val="19"/>
           <w:szCs w:val="19"/>
-          <w:lang w:eastAsia="es-MX"/>
         </w:rPr>
         <w:drawing>
           <wp:inline distT="19050" distB="19050" distL="19050" distR="19050">
@@ -392,7 +519,7 @@
                     <pic:cNvPicPr preferRelativeResize="0"/>
                   </pic:nvPicPr>
                   <pic:blipFill>
-                    <a:blip r:embed="rId5"/>
+                    <a:blip r:embed="rId9"/>
                     <a:srcRect/>
                     <a:stretch>
                       <a:fillRect/>
@@ -440,9 +567,8 @@
           <w:sz w:val="19"/>
           <w:szCs w:val="19"/>
         </w:rPr>
-        <w:t>Respuesta</w:t>
-      </w:r>
-      <w:proofErr w:type="gramStart"/>
+        <w:t>Respuesta:</w:t>
+      </w:r>
       <w:r>
         <w:rPr>
           <w:b/>
@@ -450,7 +576,13 @@
           <w:sz w:val="19"/>
           <w:szCs w:val="19"/>
         </w:rPr>
-        <w:t>:</w:t>
+        <w:t xml:space="preserve"> </w:t>
+      </w:r>
+      <w:r>
+        <w:t>Es una composición ya que si eliminamos la clase A el elemento B dejaría de existir</w:t>
+      </w:r>
+      <w:r>
+        <w:t>.</w:t>
       </w:r>
       <w:r>
         <w:rPr>
@@ -459,44 +591,8 @@
           <w:sz w:val="19"/>
           <w:szCs w:val="19"/>
         </w:rPr>
-        <w:t xml:space="preserve">  </w:t>
-      </w:r>
-      <w:r>
-        <w:t>Es</w:t>
-      </w:r>
-      <w:proofErr w:type="gramEnd"/>
-      <w:r>
-        <w:t xml:space="preserve"> una </w:t>
-      </w:r>
-      <w:r>
-        <w:t>composición</w:t>
-      </w:r>
-      <w:r>
-        <w:t xml:space="preserve"> ya que si eliminamos la clase </w:t>
-      </w:r>
-      <w:r>
-        <w:t>A el elemento B dejaría de existir</w:t>
-      </w:r>
-    </w:p>
-    <w:p>
-      <w:pPr>
-        <w:widowControl w:val="0"/>
-        <w:pBdr>
-          <w:top w:val="nil"/>
-          <w:left w:val="nil"/>
-          <w:bottom w:val="nil"/>
-          <w:right w:val="nil"/>
-          <w:between w:val="nil"/>
-        </w:pBdr>
-        <w:spacing w:before="268" w:line="240" w:lineRule="auto"/>
-        <w:ind w:left="720"/>
-        <w:rPr>
-          <w:b/>
-          <w:color w:val="000000"/>
-          <w:sz w:val="19"/>
-          <w:szCs w:val="19"/>
-        </w:rPr>
-      </w:pPr>
+        <w:br/>
+      </w:r>
     </w:p>
     <w:p>
       <w:pPr>
@@ -545,8 +641,8 @@
           <w:between w:val="nil"/>
         </w:pBdr>
         <w:spacing w:before="290" w:line="240" w:lineRule="auto"/>
-        <w:ind w:right="-6"/>
-        <w:jc w:val="right"/>
+        <w:ind w:right="374"/>
+        <w:jc w:val="center"/>
         <w:rPr>
           <w:b/>
           <w:color w:val="000000"/>
@@ -561,12 +657,10 @@
           <w:color w:val="000000"/>
           <w:sz w:val="19"/>
           <w:szCs w:val="19"/>
-          <w:lang w:eastAsia="es-MX"/>
-        </w:rPr>
-        <w:lastRenderedPageBreak/>
+        </w:rPr>
         <w:drawing>
           <wp:inline distT="19050" distB="19050" distL="19050" distR="19050">
-            <wp:extent cx="5391150" cy="2414905"/>
+            <wp:extent cx="4444779" cy="1908313"/>
             <wp:effectExtent l="0" t="0" r="0" b="0"/>
             <wp:docPr id="4" name="image3.png"/>
             <wp:cNvGraphicFramePr/>
@@ -578,7 +672,7 @@
                     <pic:cNvPicPr preferRelativeResize="0"/>
                   </pic:nvPicPr>
                   <pic:blipFill>
-                    <a:blip r:embed="rId6"/>
+                    <a:blip r:embed="rId10"/>
                     <a:srcRect/>
                     <a:stretch>
                       <a:fillRect/>
@@ -587,7 +681,7 @@
                   <pic:spPr>
                     <a:xfrm>
                       <a:off x="0" y="0"/>
-                      <a:ext cx="5391150" cy="2414905"/>
+                      <a:ext cx="4444917" cy="1908372"/>
                     </a:xfrm>
                     <a:prstGeom prst="rect">
                       <a:avLst/>
@@ -626,27 +720,571 @@
           <w:sz w:val="19"/>
           <w:szCs w:val="19"/>
         </w:rPr>
+        <w:lastRenderedPageBreak/>
         <w:t>Respuesta:</w:t>
       </w:r>
     </w:p>
     <w:p>
       <w:pPr>
-        <w:widowControl w:val="0"/>
-        <w:pBdr>
-          <w:top w:val="nil"/>
-          <w:left w:val="nil"/>
-          <w:bottom w:val="nil"/>
-          <w:right w:val="nil"/>
-          <w:between w:val="nil"/>
-        </w:pBdr>
-        <w:spacing w:before="290" w:line="240" w:lineRule="auto"/>
-        <w:ind w:right="-6"/>
-        <w:jc w:val="right"/>
-        <w:rPr>
-          <w:b/>
-          <w:color w:val="000000"/>
-          <w:sz w:val="19"/>
-          <w:szCs w:val="19"/>
+        <w:rPr>
+          <w:u w:val="single"/>
+          <w:lang w:val="es-ES"/>
+        </w:rPr>
+      </w:pPr>
+      <w:r>
+        <w:rPr>
+          <w:noProof/>
+        </w:rPr>
+        <mc:AlternateContent>
+          <mc:Choice Requires="wps">
+            <w:drawing>
+              <wp:anchor distT="0" distB="0" distL="114300" distR="114300" simplePos="0" relativeHeight="251664384" behindDoc="0" locked="0" layoutInCell="1" allowOverlap="1" wp14:anchorId="2631E2E0" wp14:editId="62D96033">
+                <wp:simplePos x="0" y="0"/>
+                <wp:positionH relativeFrom="column">
+                  <wp:posOffset>2513109</wp:posOffset>
+                </wp:positionH>
+                <wp:positionV relativeFrom="paragraph">
+                  <wp:posOffset>1196340</wp:posOffset>
+                </wp:positionV>
+                <wp:extent cx="269875" cy="269875"/>
+                <wp:effectExtent l="76200" t="76200" r="53975" b="73025"/>
+                <wp:wrapNone/>
+                <wp:docPr id="10" name="Rectángulo 6"/>
+                <wp:cNvGraphicFramePr/>
+                <a:graphic xmlns:a="http://schemas.openxmlformats.org/drawingml/2006/main">
+                  <a:graphicData uri="http://schemas.microsoft.com/office/word/2010/wordprocessingShape">
+                    <wps:wsp>
+                      <wps:cNvSpPr/>
+                      <wps:spPr>
+                        <a:xfrm rot="2611285">
+                          <a:off x="0" y="0"/>
+                          <a:ext cx="269875" cy="269875"/>
+                        </a:xfrm>
+                        <a:prstGeom prst="rect">
+                          <a:avLst/>
+                        </a:prstGeom>
+                        <a:solidFill>
+                          <a:schemeClr val="bg1"/>
+                        </a:solidFill>
+                        <a:ln>
+                          <a:solidFill>
+                            <a:schemeClr val="bg2">
+                              <a:lumMod val="50000"/>
+                            </a:schemeClr>
+                          </a:solidFill>
+                        </a:ln>
+                      </wps:spPr>
+                      <wps:style>
+                        <a:lnRef idx="2">
+                          <a:schemeClr val="accent1">
+                            <a:shade val="50000"/>
+                          </a:schemeClr>
+                        </a:lnRef>
+                        <a:fillRef idx="1">
+                          <a:schemeClr val="accent1"/>
+                        </a:fillRef>
+                        <a:effectRef idx="0">
+                          <a:schemeClr val="accent1"/>
+                        </a:effectRef>
+                        <a:fontRef idx="minor">
+                          <a:schemeClr val="lt1"/>
+                        </a:fontRef>
+                      </wps:style>
+                      <wps:bodyPr rot="0" spcFirstLastPara="0" vertOverflow="overflow" horzOverflow="overflow" vert="horz" wrap="square" lIns="91440" tIns="45720" rIns="91440" bIns="45720" numCol="1" spcCol="0" rtlCol="0" fromWordArt="0" anchor="ctr" anchorCtr="0" forceAA="0" compatLnSpc="1">
+                        <a:prstTxWarp prst="textNoShape">
+                          <a:avLst/>
+                        </a:prstTxWarp>
+                        <a:noAutofit/>
+                      </wps:bodyPr>
+                    </wps:wsp>
+                  </a:graphicData>
+                </a:graphic>
+                <wp14:sizeRelH relativeFrom="margin">
+                  <wp14:pctWidth>0</wp14:pctWidth>
+                </wp14:sizeRelH>
+                <wp14:sizeRelV relativeFrom="margin">
+                  <wp14:pctHeight>0</wp14:pctHeight>
+                </wp14:sizeRelV>
+              </wp:anchor>
+            </w:drawing>
+          </mc:Choice>
+          <mc:Fallback>
+            <w:pict>
+              <v:rect id="Rectángulo 6" o:spid="_x0000_s1026" style="position:absolute;margin-left:197.9pt;margin-top:94.2pt;width:21.25pt;height:21.25pt;rotation:2852220fd;z-index:251664384;visibility:visible;mso-wrap-style:square;mso-width-percent:0;mso-height-percent:0;mso-wrap-distance-left:9pt;mso-wrap-distance-top:0;mso-wrap-distance-right:9pt;mso-wrap-distance-bottom:0;mso-position-horizontal:absolute;mso-position-horizontal-relative:text;mso-position-vertical:absolute;mso-position-vertical-relative:text;mso-width-percent:0;mso-height-percent:0;mso-width-relative:margin;mso-height-relative:margin;v-text-anchor:middle" o:gfxdata="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" fillcolor="white [3212]" strokecolor="#938953 [1614]" strokeweight="2pt"/>
+            </w:pict>
+          </mc:Fallback>
+        </mc:AlternateContent>
+      </w:r>
+      <w:r>
+        <w:rPr>
+          <w:noProof/>
+        </w:rPr>
+        <mc:AlternateContent>
+          <mc:Choice Requires="wps">
+            <w:drawing>
+              <wp:anchor distT="0" distB="0" distL="114300" distR="114300" simplePos="0" relativeHeight="251665408" behindDoc="0" locked="0" layoutInCell="1" allowOverlap="1" wp14:anchorId="484C608A" wp14:editId="35206A12">
+                <wp:simplePos x="0" y="0"/>
+                <wp:positionH relativeFrom="column">
+                  <wp:posOffset>3597910</wp:posOffset>
+                </wp:positionH>
+                <wp:positionV relativeFrom="paragraph">
+                  <wp:posOffset>699341</wp:posOffset>
+                </wp:positionV>
+                <wp:extent cx="270000" cy="270000"/>
+                <wp:effectExtent l="76200" t="76200" r="53975" b="73025"/>
+                <wp:wrapNone/>
+                <wp:docPr id="11" name="Rectángulo 7"/>
+                <wp:cNvGraphicFramePr/>
+                <a:graphic xmlns:a="http://schemas.openxmlformats.org/drawingml/2006/main">
+                  <a:graphicData uri="http://schemas.microsoft.com/office/word/2010/wordprocessingShape">
+                    <wps:wsp>
+                      <wps:cNvSpPr/>
+                      <wps:spPr>
+                        <a:xfrm rot="2611285">
+                          <a:off x="0" y="0"/>
+                          <a:ext cx="270000" cy="270000"/>
+                        </a:xfrm>
+                        <a:prstGeom prst="rect">
+                          <a:avLst/>
+                        </a:prstGeom>
+                        <a:solidFill>
+                          <a:schemeClr val="bg1"/>
+                        </a:solidFill>
+                        <a:ln>
+                          <a:solidFill>
+                            <a:schemeClr val="bg2">
+                              <a:lumMod val="50000"/>
+                            </a:schemeClr>
+                          </a:solidFill>
+                        </a:ln>
+                      </wps:spPr>
+                      <wps:style>
+                        <a:lnRef idx="2">
+                          <a:schemeClr val="accent1">
+                            <a:shade val="50000"/>
+                          </a:schemeClr>
+                        </a:lnRef>
+                        <a:fillRef idx="1">
+                          <a:schemeClr val="accent1"/>
+                        </a:fillRef>
+                        <a:effectRef idx="0">
+                          <a:schemeClr val="accent1"/>
+                        </a:effectRef>
+                        <a:fontRef idx="minor">
+                          <a:schemeClr val="lt1"/>
+                        </a:fontRef>
+                      </wps:style>
+                      <wps:bodyPr rot="0" spcFirstLastPara="0" vertOverflow="overflow" horzOverflow="overflow" vert="horz" wrap="square" lIns="91440" tIns="45720" rIns="91440" bIns="45720" numCol="1" spcCol="0" rtlCol="0" fromWordArt="0" anchor="ctr" anchorCtr="0" forceAA="0" compatLnSpc="1">
+                        <a:prstTxWarp prst="textNoShape">
+                          <a:avLst/>
+                        </a:prstTxWarp>
+                        <a:noAutofit/>
+                      </wps:bodyPr>
+                    </wps:wsp>
+                  </a:graphicData>
+                </a:graphic>
+                <wp14:sizeRelH relativeFrom="margin">
+                  <wp14:pctWidth>0</wp14:pctWidth>
+                </wp14:sizeRelH>
+                <wp14:sizeRelV relativeFrom="margin">
+                  <wp14:pctHeight>0</wp14:pctHeight>
+                </wp14:sizeRelV>
+              </wp:anchor>
+            </w:drawing>
+          </mc:Choice>
+          <mc:Fallback>
+            <w:pict>
+              <v:rect id="Rectángulo 7" o:spid="_x0000_s1026" style="position:absolute;margin-left:283.3pt;margin-top:55.05pt;width:21.25pt;height:21.25pt;rotation:2852220fd;z-index:251665408;visibility:visible;mso-wrap-style:square;mso-width-percent:0;mso-height-percent:0;mso-wrap-distance-left:9pt;mso-wrap-distance-top:0;mso-wrap-distance-right:9pt;mso-wrap-distance-bottom:0;mso-position-horizontal:absolute;mso-position-horizontal-relative:text;mso-position-vertical:absolute;mso-position-vertical-relative:text;mso-width-percent:0;mso-height-percent:0;mso-width-relative:margin;mso-height-relative:margin;v-text-anchor:middle" o:gfxdata="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" fillcolor="white [3212]" strokecolor="#938953 [1614]" strokeweight="2pt"/>
+            </w:pict>
+          </mc:Fallback>
+        </mc:AlternateContent>
+      </w:r>
+      <w:r>
+        <w:rPr>
+          <w:noProof/>
+        </w:rPr>
+        <mc:AlternateContent>
+          <mc:Choice Requires="wps">
+            <w:drawing>
+              <wp:anchor distT="0" distB="0" distL="114300" distR="114300" simplePos="0" relativeHeight="251663360" behindDoc="0" locked="0" layoutInCell="1" allowOverlap="1" wp14:anchorId="37920982" wp14:editId="78839950">
+                <wp:simplePos x="0" y="0"/>
+                <wp:positionH relativeFrom="column">
+                  <wp:posOffset>1428873</wp:posOffset>
+                </wp:positionH>
+                <wp:positionV relativeFrom="paragraph">
+                  <wp:posOffset>687828</wp:posOffset>
+                </wp:positionV>
+                <wp:extent cx="270000" cy="270000"/>
+                <wp:effectExtent l="76200" t="76200" r="53975" b="73025"/>
+                <wp:wrapNone/>
+                <wp:docPr id="12" name="Rectángulo 5"/>
+                <wp:cNvGraphicFramePr/>
+                <a:graphic xmlns:a="http://schemas.openxmlformats.org/drawingml/2006/main">
+                  <a:graphicData uri="http://schemas.microsoft.com/office/word/2010/wordprocessingShape">
+                    <wps:wsp>
+                      <wps:cNvSpPr/>
+                      <wps:spPr>
+                        <a:xfrm rot="2611285">
+                          <a:off x="0" y="0"/>
+                          <a:ext cx="270000" cy="270000"/>
+                        </a:xfrm>
+                        <a:prstGeom prst="rect">
+                          <a:avLst/>
+                        </a:prstGeom>
+                        <a:solidFill>
+                          <a:schemeClr val="tx1"/>
+                        </a:solidFill>
+                        <a:ln>
+                          <a:solidFill>
+                            <a:schemeClr val="bg2">
+                              <a:lumMod val="50000"/>
+                            </a:schemeClr>
+                          </a:solidFill>
+                        </a:ln>
+                      </wps:spPr>
+                      <wps:style>
+                        <a:lnRef idx="2">
+                          <a:schemeClr val="accent1">
+                            <a:shade val="50000"/>
+                          </a:schemeClr>
+                        </a:lnRef>
+                        <a:fillRef idx="1">
+                          <a:schemeClr val="accent1"/>
+                        </a:fillRef>
+                        <a:effectRef idx="0">
+                          <a:schemeClr val="accent1"/>
+                        </a:effectRef>
+                        <a:fontRef idx="minor">
+                          <a:schemeClr val="lt1"/>
+                        </a:fontRef>
+                      </wps:style>
+                      <wps:bodyPr rot="0" spcFirstLastPara="0" vertOverflow="overflow" horzOverflow="overflow" vert="horz" wrap="square" lIns="91440" tIns="45720" rIns="91440" bIns="45720" numCol="1" spcCol="0" rtlCol="0" fromWordArt="0" anchor="ctr" anchorCtr="0" forceAA="0" compatLnSpc="1">
+                        <a:prstTxWarp prst="textNoShape">
+                          <a:avLst/>
+                        </a:prstTxWarp>
+                        <a:noAutofit/>
+                      </wps:bodyPr>
+                    </wps:wsp>
+                  </a:graphicData>
+                </a:graphic>
+                <wp14:sizeRelH relativeFrom="margin">
+                  <wp14:pctWidth>0</wp14:pctWidth>
+                </wp14:sizeRelH>
+                <wp14:sizeRelV relativeFrom="margin">
+                  <wp14:pctHeight>0</wp14:pctHeight>
+                </wp14:sizeRelV>
+              </wp:anchor>
+            </w:drawing>
+          </mc:Choice>
+          <mc:Fallback>
+            <w:pict>
+              <v:rect id="Rectángulo 5" o:spid="_x0000_s1026" style="position:absolute;margin-left:112.5pt;margin-top:54.15pt;width:21.25pt;height:21.25pt;rotation:2852220fd;z-index:251663360;visibility:visible;mso-wrap-style:square;mso-width-percent:0;mso-height-percent:0;mso-wrap-distance-left:9pt;mso-wrap-distance-top:0;mso-wrap-distance-right:9pt;mso-wrap-distance-bottom:0;mso-position-horizontal:absolute;mso-position-horizontal-relative:text;mso-position-vertical:absolute;mso-position-vertical-relative:text;mso-width-percent:0;mso-height-percent:0;mso-width-relative:margin;mso-height-relative:margin;v-text-anchor:middle" o:gfxdata="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" fillcolor="black [3213]" strokecolor="#938953 [1614]" strokeweight="2pt"/>
+            </w:pict>
+          </mc:Fallback>
+        </mc:AlternateContent>
+      </w:r>
+      <w:r>
+        <w:rPr>
+          <w:noProof/>
+        </w:rPr>
+        <mc:AlternateContent>
+          <mc:Choice Requires="wps">
+            <w:drawing>
+              <wp:anchor distT="0" distB="0" distL="114300" distR="114300" simplePos="0" relativeHeight="251662336" behindDoc="0" locked="0" layoutInCell="1" allowOverlap="1" wp14:anchorId="6B9D9123" wp14:editId="16D5EE51">
+                <wp:simplePos x="0" y="0"/>
+                <wp:positionH relativeFrom="column">
+                  <wp:posOffset>2563470</wp:posOffset>
+                </wp:positionH>
+                <wp:positionV relativeFrom="paragraph">
+                  <wp:posOffset>1122992</wp:posOffset>
+                </wp:positionV>
+                <wp:extent cx="163366" cy="245050"/>
+                <wp:effectExtent l="0" t="2540" r="24765" b="24765"/>
+                <wp:wrapNone/>
+                <wp:docPr id="13" name="Rectángulo 4"/>
+                <wp:cNvGraphicFramePr/>
+                <a:graphic xmlns:a="http://schemas.openxmlformats.org/drawingml/2006/main">
+                  <a:graphicData uri="http://schemas.microsoft.com/office/word/2010/wordprocessingShape">
+                    <wps:wsp>
+                      <wps:cNvSpPr/>
+                      <wps:spPr>
+                        <a:xfrm rot="5400000">
+                          <a:off x="0" y="0"/>
+                          <a:ext cx="163366" cy="245050"/>
+                        </a:xfrm>
+                        <a:prstGeom prst="rect">
+                          <a:avLst/>
+                        </a:prstGeom>
+                        <a:solidFill>
+                          <a:schemeClr val="bg1"/>
+                        </a:solidFill>
+                        <a:ln>
+                          <a:solidFill>
+                            <a:schemeClr val="bg1"/>
+                          </a:solidFill>
+                        </a:ln>
+                      </wps:spPr>
+                      <wps:style>
+                        <a:lnRef idx="2">
+                          <a:schemeClr val="accent1">
+                            <a:shade val="50000"/>
+                          </a:schemeClr>
+                        </a:lnRef>
+                        <a:fillRef idx="1">
+                          <a:schemeClr val="accent1"/>
+                        </a:fillRef>
+                        <a:effectRef idx="0">
+                          <a:schemeClr val="accent1"/>
+                        </a:effectRef>
+                        <a:fontRef idx="minor">
+                          <a:schemeClr val="lt1"/>
+                        </a:fontRef>
+                      </wps:style>
+                      <wps:bodyPr rot="0" spcFirstLastPara="0" vertOverflow="overflow" horzOverflow="overflow" vert="horz" wrap="square" lIns="91440" tIns="45720" rIns="91440" bIns="45720" numCol="1" spcCol="0" rtlCol="0" fromWordArt="0" anchor="ctr" anchorCtr="0" forceAA="0" compatLnSpc="1">
+                        <a:prstTxWarp prst="textNoShape">
+                          <a:avLst/>
+                        </a:prstTxWarp>
+                        <a:noAutofit/>
+                      </wps:bodyPr>
+                    </wps:wsp>
+                  </a:graphicData>
+                </a:graphic>
+                <wp14:sizeRelH relativeFrom="margin">
+                  <wp14:pctWidth>0</wp14:pctWidth>
+                </wp14:sizeRelH>
+              </wp:anchor>
+            </w:drawing>
+          </mc:Choice>
+          <mc:Fallback>
+            <w:pict>
+              <v:rect id="Rectángulo 4" o:spid="_x0000_s1026" style="position:absolute;margin-left:201.85pt;margin-top:88.4pt;width:12.85pt;height:19.3pt;rotation:90;z-index:251662336;visibility:visible;mso-wrap-style:square;mso-width-percent:0;mso-wrap-distance-left:9pt;mso-wrap-distance-top:0;mso-wrap-distance-right:9pt;mso-wrap-distance-bottom:0;mso-position-horizontal:absolute;mso-position-horizontal-relative:text;mso-position-vertical:absolute;mso-position-vertical-relative:text;mso-width-percent:0;mso-width-relative:margin;v-text-anchor:middle" o:gfxdata="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" fillcolor="white [3212]" strokecolor="white [3212]" strokeweight="2pt"/>
+            </w:pict>
+          </mc:Fallback>
+        </mc:AlternateContent>
+      </w:r>
+      <w:r>
+        <w:rPr>
+          <w:noProof/>
+        </w:rPr>
+        <mc:AlternateContent>
+          <mc:Choice Requires="wps">
+            <w:drawing>
+              <wp:anchor distT="0" distB="0" distL="114300" distR="114300" simplePos="0" relativeHeight="251661312" behindDoc="0" locked="0" layoutInCell="1" allowOverlap="1" wp14:anchorId="282463FB" wp14:editId="171C63C3">
+                <wp:simplePos x="0" y="0"/>
+                <wp:positionH relativeFrom="column">
+                  <wp:posOffset>3559768</wp:posOffset>
+                </wp:positionH>
+                <wp:positionV relativeFrom="paragraph">
+                  <wp:posOffset>707543</wp:posOffset>
+                </wp:positionV>
+                <wp:extent cx="163366" cy="245050"/>
+                <wp:effectExtent l="0" t="0" r="27305" b="22225"/>
+                <wp:wrapNone/>
+                <wp:docPr id="14" name="Rectángulo 3"/>
+                <wp:cNvGraphicFramePr/>
+                <a:graphic xmlns:a="http://schemas.openxmlformats.org/drawingml/2006/main">
+                  <a:graphicData uri="http://schemas.microsoft.com/office/word/2010/wordprocessingShape">
+                    <wps:wsp>
+                      <wps:cNvSpPr/>
+                      <wps:spPr>
+                        <a:xfrm>
+                          <a:off x="0" y="0"/>
+                          <a:ext cx="163366" cy="245050"/>
+                        </a:xfrm>
+                        <a:prstGeom prst="rect">
+                          <a:avLst/>
+                        </a:prstGeom>
+                        <a:solidFill>
+                          <a:schemeClr val="bg1"/>
+                        </a:solidFill>
+                        <a:ln>
+                          <a:solidFill>
+                            <a:schemeClr val="bg1"/>
+                          </a:solidFill>
+                        </a:ln>
+                      </wps:spPr>
+                      <wps:style>
+                        <a:lnRef idx="2">
+                          <a:schemeClr val="accent1">
+                            <a:shade val="50000"/>
+                          </a:schemeClr>
+                        </a:lnRef>
+                        <a:fillRef idx="1">
+                          <a:schemeClr val="accent1"/>
+                        </a:fillRef>
+                        <a:effectRef idx="0">
+                          <a:schemeClr val="accent1"/>
+                        </a:effectRef>
+                        <a:fontRef idx="minor">
+                          <a:schemeClr val="lt1"/>
+                        </a:fontRef>
+                      </wps:style>
+                      <wps:bodyPr rot="0" spcFirstLastPara="0" vertOverflow="overflow" horzOverflow="overflow" vert="horz" wrap="square" lIns="91440" tIns="45720" rIns="91440" bIns="45720" numCol="1" spcCol="0" rtlCol="0" fromWordArt="0" anchor="ctr" anchorCtr="0" forceAA="0" compatLnSpc="1">
+                        <a:prstTxWarp prst="textNoShape">
+                          <a:avLst/>
+                        </a:prstTxWarp>
+                        <a:noAutofit/>
+                      </wps:bodyPr>
+                    </wps:wsp>
+                  </a:graphicData>
+                </a:graphic>
+                <wp14:sizeRelH relativeFrom="margin">
+                  <wp14:pctWidth>0</wp14:pctWidth>
+                </wp14:sizeRelH>
+              </wp:anchor>
+            </w:drawing>
+          </mc:Choice>
+          <mc:Fallback>
+            <w:pict>
+              <v:rect id="Rectángulo 3" o:spid="_x0000_s1026" style="position:absolute;margin-left:280.3pt;margin-top:55.7pt;width:12.85pt;height:19.3pt;z-index:251661312;visibility:visible;mso-wrap-style:square;mso-width-percent:0;mso-wrap-distance-left:9pt;mso-wrap-distance-top:0;mso-wrap-distance-right:9pt;mso-wrap-distance-bottom:0;mso-position-horizontal:absolute;mso-position-horizontal-relative:text;mso-position-vertical:absolute;mso-position-vertical-relative:text;mso-width-percent:0;mso-width-relative:margin;v-text-anchor:middle" o:gfxdata="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" fillcolor="white [3212]" strokecolor="white [3212]" strokeweight="2pt"/>
+            </w:pict>
+          </mc:Fallback>
+        </mc:AlternateContent>
+      </w:r>
+      <w:r>
+        <w:rPr>
+          <w:noProof/>
+        </w:rPr>
+        <mc:AlternateContent>
+          <mc:Choice Requires="wps">
+            <w:drawing>
+              <wp:anchor distT="0" distB="0" distL="114300" distR="114300" simplePos="0" relativeHeight="251660288" behindDoc="0" locked="0" layoutInCell="1" allowOverlap="1" wp14:anchorId="372BDF92" wp14:editId="292CB291">
+                <wp:simplePos x="0" y="0"/>
+                <wp:positionH relativeFrom="column">
+                  <wp:posOffset>1590458</wp:posOffset>
+                </wp:positionH>
+                <wp:positionV relativeFrom="paragraph">
+                  <wp:posOffset>685015</wp:posOffset>
+                </wp:positionV>
+                <wp:extent cx="163366" cy="245050"/>
+                <wp:effectExtent l="0" t="0" r="27305" b="22225"/>
+                <wp:wrapNone/>
+                <wp:docPr id="15" name="Rectángulo 2"/>
+                <wp:cNvGraphicFramePr/>
+                <a:graphic xmlns:a="http://schemas.openxmlformats.org/drawingml/2006/main">
+                  <a:graphicData uri="http://schemas.microsoft.com/office/word/2010/wordprocessingShape">
+                    <wps:wsp>
+                      <wps:cNvSpPr/>
+                      <wps:spPr>
+                        <a:xfrm>
+                          <a:off x="0" y="0"/>
+                          <a:ext cx="163366" cy="245050"/>
+                        </a:xfrm>
+                        <a:prstGeom prst="rect">
+                          <a:avLst/>
+                        </a:prstGeom>
+                        <a:solidFill>
+                          <a:schemeClr val="bg1"/>
+                        </a:solidFill>
+                        <a:ln>
+                          <a:solidFill>
+                            <a:schemeClr val="bg1"/>
+                          </a:solidFill>
+                        </a:ln>
+                      </wps:spPr>
+                      <wps:style>
+                        <a:lnRef idx="2">
+                          <a:schemeClr val="accent1">
+                            <a:shade val="50000"/>
+                          </a:schemeClr>
+                        </a:lnRef>
+                        <a:fillRef idx="1">
+                          <a:schemeClr val="accent1"/>
+                        </a:fillRef>
+                        <a:effectRef idx="0">
+                          <a:schemeClr val="accent1"/>
+                        </a:effectRef>
+                        <a:fontRef idx="minor">
+                          <a:schemeClr val="lt1"/>
+                        </a:fontRef>
+                      </wps:style>
+                      <wps:bodyPr rot="0" spcFirstLastPara="0" vertOverflow="overflow" horzOverflow="overflow" vert="horz" wrap="square" lIns="91440" tIns="45720" rIns="91440" bIns="45720" numCol="1" spcCol="0" rtlCol="0" fromWordArt="0" anchor="ctr" anchorCtr="0" forceAA="0" compatLnSpc="1">
+                        <a:prstTxWarp prst="textNoShape">
+                          <a:avLst/>
+                        </a:prstTxWarp>
+                        <a:noAutofit/>
+                      </wps:bodyPr>
+                    </wps:wsp>
+                  </a:graphicData>
+                </a:graphic>
+                <wp14:sizeRelH relativeFrom="margin">
+                  <wp14:pctWidth>0</wp14:pctWidth>
+                </wp14:sizeRelH>
+              </wp:anchor>
+            </w:drawing>
+          </mc:Choice>
+          <mc:Fallback>
+            <w:pict>
+              <v:rect id="Rectángulo 2" o:spid="_x0000_s1026" style="position:absolute;margin-left:125.25pt;margin-top:53.95pt;width:12.85pt;height:19.3pt;z-index:251660288;visibility:visible;mso-wrap-style:square;mso-width-percent:0;mso-wrap-distance-left:9pt;mso-wrap-distance-top:0;mso-wrap-distance-right:9pt;mso-wrap-distance-bottom:0;mso-position-horizontal:absolute;mso-position-horizontal-relative:text;mso-position-vertical:absolute;mso-position-vertical-relative:text;mso-width-percent:0;mso-width-relative:margin;v-text-anchor:middle" o:gfxdata="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" fillcolor="white [3212]" strokecolor="white [3212]" strokeweight="2pt"/>
+            </w:pict>
+          </mc:Fallback>
+        </mc:AlternateContent>
+      </w:r>
+      <w:r>
+        <w:rPr>
+          <w:noProof/>
+        </w:rPr>
+        <w:drawing>
+          <wp:inline distT="0" distB="0" distL="0" distR="0" wp14:anchorId="32CB25F1" wp14:editId="367B4A0B">
+            <wp:extent cx="5635215" cy="2804160"/>
+            <wp:effectExtent l="0" t="0" r="3810" b="0"/>
+            <wp:docPr id="16" name="Imagen 16" descr="Interfaz de usuario gráfica&#10;&#10;Descripción generada automáticamente"/>
+            <wp:cNvGraphicFramePr>
+              <a:graphicFrameLocks xmlns:a="http://schemas.openxmlformats.org/drawingml/2006/main" noChangeAspect="1"/>
+            </wp:cNvGraphicFramePr>
+            <a:graphic xmlns:a="http://schemas.openxmlformats.org/drawingml/2006/main">
+              <a:graphicData uri="http://schemas.openxmlformats.org/drawingml/2006/picture">
+                <pic:pic xmlns:pic="http://schemas.openxmlformats.org/drawingml/2006/picture">
+                  <pic:nvPicPr>
+                    <pic:cNvPr id="1" name="Imagen 1" descr="Interfaz de usuario gráfica&#10;&#10;Descripción generada automáticamente"/>
+                    <pic:cNvPicPr/>
+                  </pic:nvPicPr>
+                  <pic:blipFill rotWithShape="1">
+                    <a:blip r:embed="rId11"/>
+                    <a:srcRect l="31503" t="36321" r="24399" b="24650"/>
+                    <a:stretch/>
+                  </pic:blipFill>
+                  <pic:spPr bwMode="auto">
+                    <a:xfrm>
+                      <a:off x="0" y="0"/>
+                      <a:ext cx="5635215" cy="2804160"/>
+                    </a:xfrm>
+                    <a:prstGeom prst="rect">
+                      <a:avLst/>
+                    </a:prstGeom>
+                    <a:ln>
+                      <a:noFill/>
+                    </a:ln>
+                    <a:extLst>
+                      <a:ext uri="{53640926-AAD7-44D8-BBD7-CCE9431645EC}">
+                        <a14:shadowObscured xmlns:a14="http://schemas.microsoft.com/office/drawing/2010/main"/>
+                      </a:ext>
+                    </a:extLst>
+                  </pic:spPr>
+                </pic:pic>
+              </a:graphicData>
+            </a:graphic>
+          </wp:inline>
+        </w:drawing>
+      </w:r>
+    </w:p>
+    <w:p>
+      <w:pPr>
+        <w:rPr>
+          <w:lang w:val="es-ES"/>
+        </w:rPr>
+      </w:pPr>
+      <w:r>
+        <w:rPr>
+          <w:lang w:val="es-ES"/>
+        </w:rPr>
+        <w:t>Principalmente me base en que, un mensaje por correo usualmente hace que sea forzoso introducir la cabecera, y no es necesario introducir cuerpo o añadir archivos adjuntos.</w:t>
+      </w:r>
+    </w:p>
+    <w:p>
+      <w:pPr>
+        <w:rPr>
+          <w:lang w:val="es-ES"/>
         </w:rPr>
       </w:pPr>
     </w:p>
@@ -693,7 +1331,6 @@
         <w:rPr>
           <w:noProof/>
           <w:color w:val="000000"/>
-          <w:lang w:eastAsia="es-MX"/>
         </w:rPr>
         <w:drawing>
           <wp:inline distT="19050" distB="19050" distL="19050" distR="19050">
@@ -709,7 +1346,7 @@
                     <pic:cNvPicPr preferRelativeResize="0"/>
                   </pic:nvPicPr>
                   <pic:blipFill>
-                    <a:blip r:embed="rId7"/>
+                    <a:blip r:embed="rId12"/>
                     <a:srcRect/>
                     <a:stretch>
                       <a:fillRect/>
@@ -750,13 +1387,128 @@
           <w:szCs w:val="19"/>
         </w:rPr>
       </w:pPr>
-      <w:r>
+    </w:p>
+    <w:p>
+      <w:pPr>
+        <w:widowControl w:val="0"/>
+        <w:pBdr>
+          <w:top w:val="nil"/>
+          <w:left w:val="nil"/>
+          <w:bottom w:val="nil"/>
+          <w:right w:val="nil"/>
+          <w:between w:val="nil"/>
+        </w:pBdr>
+        <w:spacing w:before="182" w:line="240" w:lineRule="auto"/>
         <w:rPr>
           <w:b/>
           <w:color w:val="FF0000"/>
           <w:sz w:val="19"/>
           <w:szCs w:val="19"/>
         </w:rPr>
+      </w:pPr>
+    </w:p>
+    <w:p>
+      <w:pPr>
+        <w:widowControl w:val="0"/>
+        <w:pBdr>
+          <w:top w:val="nil"/>
+          <w:left w:val="nil"/>
+          <w:bottom w:val="nil"/>
+          <w:right w:val="nil"/>
+          <w:between w:val="nil"/>
+        </w:pBdr>
+        <w:spacing w:before="182" w:line="240" w:lineRule="auto"/>
+        <w:rPr>
+          <w:b/>
+          <w:color w:val="FF0000"/>
+          <w:sz w:val="19"/>
+          <w:szCs w:val="19"/>
+        </w:rPr>
+      </w:pPr>
+    </w:p>
+    <w:p>
+      <w:pPr>
+        <w:widowControl w:val="0"/>
+        <w:pBdr>
+          <w:top w:val="nil"/>
+          <w:left w:val="nil"/>
+          <w:bottom w:val="nil"/>
+          <w:right w:val="nil"/>
+          <w:between w:val="nil"/>
+        </w:pBdr>
+        <w:spacing w:before="182" w:line="240" w:lineRule="auto"/>
+        <w:rPr>
+          <w:b/>
+          <w:color w:val="FF0000"/>
+          <w:sz w:val="19"/>
+          <w:szCs w:val="19"/>
+        </w:rPr>
+      </w:pPr>
+    </w:p>
+    <w:p>
+      <w:pPr>
+        <w:widowControl w:val="0"/>
+        <w:pBdr>
+          <w:top w:val="nil"/>
+          <w:left w:val="nil"/>
+          <w:bottom w:val="nil"/>
+          <w:right w:val="nil"/>
+          <w:between w:val="nil"/>
+        </w:pBdr>
+        <w:spacing w:before="182" w:line="240" w:lineRule="auto"/>
+        <w:rPr>
+          <w:b/>
+          <w:color w:val="FF0000"/>
+          <w:sz w:val="19"/>
+          <w:szCs w:val="19"/>
+        </w:rPr>
+      </w:pPr>
+    </w:p>
+    <w:p>
+      <w:pPr>
+        <w:widowControl w:val="0"/>
+        <w:pBdr>
+          <w:top w:val="nil"/>
+          <w:left w:val="nil"/>
+          <w:bottom w:val="nil"/>
+          <w:right w:val="nil"/>
+          <w:between w:val="nil"/>
+        </w:pBdr>
+        <w:spacing w:before="182" w:line="240" w:lineRule="auto"/>
+        <w:rPr>
+          <w:b/>
+          <w:color w:val="FF0000"/>
+          <w:sz w:val="19"/>
+          <w:szCs w:val="19"/>
+        </w:rPr>
+      </w:pPr>
+    </w:p>
+    <w:p>
+      <w:pPr>
+        <w:widowControl w:val="0"/>
+        <w:pBdr>
+          <w:top w:val="nil"/>
+          <w:left w:val="nil"/>
+          <w:bottom w:val="nil"/>
+          <w:right w:val="nil"/>
+          <w:between w:val="nil"/>
+        </w:pBdr>
+        <w:spacing w:before="182" w:line="240" w:lineRule="auto"/>
+        <w:rPr>
+          <w:b/>
+          <w:color w:val="FF0000"/>
+          <w:sz w:val="19"/>
+          <w:szCs w:val="19"/>
+        </w:rPr>
+      </w:pPr>
+      <w:r>
+        <w:rPr>
+          <w:b/>
+          <w:color w:val="FF0000"/>
+          <w:sz w:val="19"/>
+          <w:szCs w:val="19"/>
+        </w:rPr>
+        <w:lastRenderedPageBreak/>
         <w:t>Respuesta:</w:t>
       </w:r>
     </w:p>
@@ -770,12 +1522,335 @@
           <w:right w:val="nil"/>
           <w:between w:val="nil"/>
         </w:pBdr>
-        <w:spacing w:before="292" w:line="240" w:lineRule="auto"/>
-        <w:jc w:val="center"/>
-        <w:rPr>
-          <w:color w:val="000000"/>
-        </w:rPr>
-      </w:pPr>
+        <w:spacing w:before="182" w:line="240" w:lineRule="auto"/>
+        <w:rPr>
+          <w:sz w:val="19"/>
+          <w:szCs w:val="19"/>
+        </w:rPr>
+      </w:pPr>
+      <w:r>
+        <w:rPr>
+          <w:sz w:val="19"/>
+          <w:szCs w:val="19"/>
+        </w:rPr>
+        <w:t>El error está en:</w:t>
+      </w:r>
+    </w:p>
+    <w:p>
+      <w:pPr>
+        <w:widowControl w:val="0"/>
+        <w:pBdr>
+          <w:top w:val="nil"/>
+          <w:left w:val="nil"/>
+          <w:bottom w:val="nil"/>
+          <w:right w:val="nil"/>
+          <w:between w:val="nil"/>
+        </w:pBdr>
+        <w:spacing w:before="182" w:line="240" w:lineRule="auto"/>
+        <w:rPr>
+          <w:b/>
+          <w:color w:val="FF0000"/>
+          <w:sz w:val="19"/>
+          <w:szCs w:val="19"/>
+        </w:rPr>
+      </w:pPr>
+      <w:r>
+        <w:rPr>
+          <w:b/>
+          <w:noProof/>
+          <w:color w:val="FF0000"/>
+          <w:sz w:val="19"/>
+          <w:szCs w:val="19"/>
+        </w:rPr>
+        <w:drawing>
+          <wp:inline distT="0" distB="0" distL="0" distR="0" wp14:anchorId="7CC5EF70" wp14:editId="507F87A9">
+            <wp:extent cx="5844540" cy="2553970"/>
+            <wp:effectExtent l="0" t="0" r="3810" b="0"/>
+            <wp:docPr id="7" name="0 Imagen"/>
+            <wp:cNvGraphicFramePr>
+              <a:graphicFrameLocks xmlns:a="http://schemas.openxmlformats.org/drawingml/2006/main" noChangeAspect="1"/>
+            </wp:cNvGraphicFramePr>
+            <a:graphic xmlns:a="http://schemas.openxmlformats.org/drawingml/2006/main">
+              <a:graphicData uri="http://schemas.openxmlformats.org/drawingml/2006/picture">
+                <pic:pic xmlns:pic="http://schemas.openxmlformats.org/drawingml/2006/picture">
+                  <pic:nvPicPr>
+                    <pic:cNvPr id="0" name="WhatsApp Image 2022-01-17 at 9.40.01 AM.jpeg"/>
+                    <pic:cNvPicPr/>
+                  </pic:nvPicPr>
+                  <pic:blipFill>
+                    <a:blip r:embed="rId13">
+                      <a:extLst>
+                        <a:ext uri="{28A0092B-C50C-407E-A947-70E740481C1C}">
+                          <a14:useLocalDpi xmlns:a14="http://schemas.microsoft.com/office/drawing/2010/main" val="0"/>
+                        </a:ext>
+                      </a:extLst>
+                    </a:blip>
+                    <a:stretch>
+                      <a:fillRect/>
+                    </a:stretch>
+                  </pic:blipFill>
+                  <pic:spPr>
+                    <a:xfrm>
+                      <a:off x="0" y="0"/>
+                      <a:ext cx="5844540" cy="2553970"/>
+                    </a:xfrm>
+                    <a:prstGeom prst="rect">
+                      <a:avLst/>
+                    </a:prstGeom>
+                  </pic:spPr>
+                </pic:pic>
+              </a:graphicData>
+            </a:graphic>
+          </wp:inline>
+        </w:drawing>
+      </w:r>
+    </w:p>
+    <w:p>
+      <w:pPr>
+        <w:widowControl w:val="0"/>
+        <w:pBdr>
+          <w:top w:val="nil"/>
+          <w:left w:val="nil"/>
+          <w:bottom w:val="nil"/>
+          <w:right w:val="nil"/>
+          <w:between w:val="nil"/>
+        </w:pBdr>
+        <w:spacing w:before="182" w:line="240" w:lineRule="auto"/>
+        <w:rPr>
+          <w:sz w:val="19"/>
+          <w:szCs w:val="19"/>
+        </w:rPr>
+      </w:pPr>
+      <w:r>
+        <w:rPr>
+          <w:sz w:val="19"/>
+          <w:szCs w:val="19"/>
+        </w:rPr>
+        <w:t>La solución sería:</w:t>
+      </w:r>
+    </w:p>
+    <w:p>
+      <w:pPr>
+        <w:widowControl w:val="0"/>
+        <w:pBdr>
+          <w:top w:val="nil"/>
+          <w:left w:val="nil"/>
+          <w:bottom w:val="nil"/>
+          <w:right w:val="nil"/>
+          <w:between w:val="nil"/>
+        </w:pBdr>
+        <w:spacing w:before="182" w:line="240" w:lineRule="auto"/>
+        <w:rPr>
+          <w:b/>
+          <w:color w:val="FF0000"/>
+          <w:sz w:val="19"/>
+          <w:szCs w:val="19"/>
+        </w:rPr>
+      </w:pPr>
+      <w:r>
+        <w:rPr>
+          <w:b/>
+          <w:noProof/>
+          <w:color w:val="FF0000"/>
+          <w:sz w:val="19"/>
+          <w:szCs w:val="19"/>
+        </w:rPr>
+        <w:drawing>
+          <wp:inline distT="0" distB="0" distL="0" distR="0" wp14:anchorId="47842E7E" wp14:editId="34F87848">
+            <wp:extent cx="5844540" cy="4128770"/>
+            <wp:effectExtent l="0" t="0" r="3810" b="5080"/>
+            <wp:docPr id="8" name="0 Imagen"/>
+            <wp:cNvGraphicFramePr>
+              <a:graphicFrameLocks xmlns:a="http://schemas.openxmlformats.org/drawingml/2006/main" noChangeAspect="1"/>
+            </wp:cNvGraphicFramePr>
+            <a:graphic xmlns:a="http://schemas.openxmlformats.org/drawingml/2006/main">
+              <a:graphicData uri="http://schemas.openxmlformats.org/drawingml/2006/picture">
+                <pic:pic xmlns:pic="http://schemas.openxmlformats.org/drawingml/2006/picture">
+                  <pic:nvPicPr>
+                    <pic:cNvPr id="0" name="WhatsApp Image 2022-01-17 at 9.53.34 AM.jpeg"/>
+                    <pic:cNvPicPr/>
+                  </pic:nvPicPr>
+                  <pic:blipFill>
+                    <a:blip r:embed="rId14">
+                      <a:extLst>
+                        <a:ext uri="{28A0092B-C50C-407E-A947-70E740481C1C}">
+                          <a14:useLocalDpi xmlns:a14="http://schemas.microsoft.com/office/drawing/2010/main" val="0"/>
+                        </a:ext>
+                      </a:extLst>
+                    </a:blip>
+                    <a:stretch>
+                      <a:fillRect/>
+                    </a:stretch>
+                  </pic:blipFill>
+                  <pic:spPr>
+                    <a:xfrm>
+                      <a:off x="0" y="0"/>
+                      <a:ext cx="5844540" cy="4128770"/>
+                    </a:xfrm>
+                    <a:prstGeom prst="rect">
+                      <a:avLst/>
+                    </a:prstGeom>
+                  </pic:spPr>
+                </pic:pic>
+              </a:graphicData>
+            </a:graphic>
+          </wp:inline>
+        </w:drawing>
+      </w:r>
+    </w:p>
+    <w:p>
+      <w:pPr>
+        <w:widowControl w:val="0"/>
+        <w:pBdr>
+          <w:top w:val="nil"/>
+          <w:left w:val="nil"/>
+          <w:bottom w:val="nil"/>
+          <w:right w:val="nil"/>
+          <w:between w:val="nil"/>
+        </w:pBdr>
+        <w:spacing w:before="182" w:line="240" w:lineRule="auto"/>
+        <w:rPr>
+          <w:sz w:val="19"/>
+          <w:szCs w:val="19"/>
+        </w:rPr>
+      </w:pPr>
+    </w:p>
+    <w:p>
+      <w:pPr>
+        <w:widowControl w:val="0"/>
+        <w:pBdr>
+          <w:top w:val="nil"/>
+          <w:left w:val="nil"/>
+          <w:bottom w:val="nil"/>
+          <w:right w:val="nil"/>
+          <w:between w:val="nil"/>
+        </w:pBdr>
+        <w:spacing w:before="182" w:line="240" w:lineRule="auto"/>
+        <w:rPr>
+          <w:sz w:val="19"/>
+          <w:szCs w:val="19"/>
+        </w:rPr>
+      </w:pPr>
+    </w:p>
+    <w:p>
+      <w:pPr>
+        <w:widowControl w:val="0"/>
+        <w:pBdr>
+          <w:top w:val="nil"/>
+          <w:left w:val="nil"/>
+          <w:bottom w:val="nil"/>
+          <w:right w:val="nil"/>
+          <w:between w:val="nil"/>
+        </w:pBdr>
+        <w:spacing w:before="182" w:line="240" w:lineRule="auto"/>
+        <w:rPr>
+          <w:sz w:val="19"/>
+          <w:szCs w:val="19"/>
+        </w:rPr>
+      </w:pPr>
+    </w:p>
+    <w:p>
+      <w:pPr>
+        <w:widowControl w:val="0"/>
+        <w:pBdr>
+          <w:top w:val="nil"/>
+          <w:left w:val="nil"/>
+          <w:bottom w:val="nil"/>
+          <w:right w:val="nil"/>
+          <w:between w:val="nil"/>
+        </w:pBdr>
+        <w:spacing w:before="182" w:line="240" w:lineRule="auto"/>
+        <w:rPr>
+          <w:sz w:val="19"/>
+          <w:szCs w:val="19"/>
+        </w:rPr>
+      </w:pPr>
+    </w:p>
+    <w:p>
+      <w:pPr>
+        <w:widowControl w:val="0"/>
+        <w:pBdr>
+          <w:top w:val="nil"/>
+          <w:left w:val="nil"/>
+          <w:bottom w:val="nil"/>
+          <w:right w:val="nil"/>
+          <w:between w:val="nil"/>
+        </w:pBdr>
+        <w:spacing w:before="182" w:line="240" w:lineRule="auto"/>
+        <w:rPr>
+          <w:b/>
+          <w:color w:val="FF0000"/>
+          <w:sz w:val="19"/>
+          <w:szCs w:val="19"/>
+        </w:rPr>
+      </w:pPr>
+      <w:r>
+        <w:rPr>
+          <w:sz w:val="19"/>
+          <w:szCs w:val="19"/>
+        </w:rPr>
+        <w:lastRenderedPageBreak/>
+        <w:t>La salida es:</w:t>
+      </w:r>
+      <w:r>
+        <w:rPr>
+          <w:b/>
+          <w:color w:val="FF0000"/>
+          <w:sz w:val="19"/>
+          <w:szCs w:val="19"/>
+        </w:rPr>
+        <w:br/>
+      </w:r>
+      <w:r>
+        <w:rPr>
+          <w:b/>
+          <w:noProof/>
+          <w:color w:val="FF0000"/>
+          <w:sz w:val="19"/>
+          <w:szCs w:val="19"/>
+        </w:rPr>
+        <w:drawing>
+          <wp:inline distT="0" distB="0" distL="0" distR="0" wp14:anchorId="03C88E5F" wp14:editId="400A8BAF">
+            <wp:extent cx="3333750" cy="2352675"/>
+            <wp:effectExtent l="0" t="0" r="0" b="9525"/>
+            <wp:docPr id="9" name="0 Imagen"/>
+            <wp:cNvGraphicFramePr>
+              <a:graphicFrameLocks xmlns:a="http://schemas.openxmlformats.org/drawingml/2006/main" noChangeAspect="1"/>
+            </wp:cNvGraphicFramePr>
+            <a:graphic xmlns:a="http://schemas.openxmlformats.org/drawingml/2006/main">
+              <a:graphicData uri="http://schemas.openxmlformats.org/drawingml/2006/picture">
+                <pic:pic xmlns:pic="http://schemas.openxmlformats.org/drawingml/2006/picture">
+                  <pic:nvPicPr>
+                    <pic:cNvPr id="0" name="WhatsApp Image 2022-01-17 at 9.54.09 AM.jpeg"/>
+                    <pic:cNvPicPr/>
+                  </pic:nvPicPr>
+                  <pic:blipFill>
+                    <a:blip r:embed="rId15">
+                      <a:extLst>
+                        <a:ext uri="{28A0092B-C50C-407E-A947-70E740481C1C}">
+                          <a14:useLocalDpi xmlns:a14="http://schemas.microsoft.com/office/drawing/2010/main" val="0"/>
+                        </a:ext>
+                      </a:extLst>
+                    </a:blip>
+                    <a:stretch>
+                      <a:fillRect/>
+                    </a:stretch>
+                  </pic:blipFill>
+                  <pic:spPr>
+                    <a:xfrm>
+                      <a:off x="0" y="0"/>
+                      <a:ext cx="3333750" cy="2352675"/>
+                    </a:xfrm>
+                    <a:prstGeom prst="rect">
+                      <a:avLst/>
+                    </a:prstGeom>
+                  </pic:spPr>
+                </pic:pic>
+              </a:graphicData>
+            </a:graphic>
+          </wp:inline>
+        </w:drawing>
+      </w:r>
     </w:p>
     <w:p>
       <w:pPr>
@@ -882,8 +1957,6 @@
       <w:r>
         <w:t>El constructor del vector2D usa dos atributos mientras que el vector3D requiere de 3 atributos por lo tanto no puede heredar el vector3D de Vector2D ya que son objetos diferentes.</w:t>
       </w:r>
-      <w:bookmarkStart w:id="0" w:name="_GoBack"/>
-      <w:bookmarkEnd w:id="0"/>
     </w:p>
     <w:p>
       <w:pPr>
@@ -1140,7 +2213,6 @@
           <w:color w:val="000000"/>
           <w:sz w:val="19"/>
           <w:szCs w:val="19"/>
-          <w:lang w:eastAsia="es-MX"/>
         </w:rPr>
         <w:drawing>
           <wp:inline distT="19050" distB="19050" distL="19050" distR="19050" wp14:anchorId="53247566" wp14:editId="38B8B308">
@@ -1156,7 +2228,7 @@
                     <pic:cNvPicPr preferRelativeResize="0"/>
                   </pic:nvPicPr>
                   <pic:blipFill>
-                    <a:blip r:embed="rId8"/>
+                    <a:blip r:embed="rId16"/>
                     <a:srcRect/>
                     <a:stretch>
                       <a:fillRect/>
@@ -1191,17 +2263,52 @@
         </w:pBdr>
         <w:spacing w:before="182" w:line="240" w:lineRule="auto"/>
         <w:rPr>
-          <w:sz w:val="19"/>
-          <w:szCs w:val="19"/>
-        </w:rPr>
-      </w:pPr>
-      <w:r>
-        <w:rPr>
           <w:b/>
           <w:color w:val="FF0000"/>
           <w:sz w:val="19"/>
           <w:szCs w:val="19"/>
         </w:rPr>
+      </w:pPr>
+    </w:p>
+    <w:p>
+      <w:pPr>
+        <w:widowControl w:val="0"/>
+        <w:pBdr>
+          <w:top w:val="nil"/>
+          <w:left w:val="nil"/>
+          <w:bottom w:val="nil"/>
+          <w:right w:val="nil"/>
+          <w:between w:val="nil"/>
+        </w:pBdr>
+        <w:spacing w:before="182" w:line="240" w:lineRule="auto"/>
+        <w:rPr>
+          <w:b/>
+          <w:color w:val="FF0000"/>
+          <w:sz w:val="19"/>
+          <w:szCs w:val="19"/>
+        </w:rPr>
+      </w:pPr>
+    </w:p>
+    <w:p>
+      <w:pPr>
+        <w:widowControl w:val="0"/>
+        <w:pBdr>
+          <w:top w:val="nil"/>
+          <w:left w:val="nil"/>
+          <w:bottom w:val="nil"/>
+          <w:right w:val="nil"/>
+          <w:between w:val="nil"/>
+        </w:pBdr>
+        <w:spacing w:before="182" w:line="240" w:lineRule="auto"/>
+      </w:pPr>
+      <w:r>
+        <w:rPr>
+          <w:b/>
+          <w:color w:val="FF0000"/>
+          <w:sz w:val="19"/>
+          <w:szCs w:val="19"/>
+        </w:rPr>
+        <w:lastRenderedPageBreak/>
         <w:t>Respuesta:</w:t>
       </w:r>
       <w:r>
@@ -1213,6 +2320,14 @@
         </w:rPr>
         <w:t xml:space="preserve"> </w:t>
       </w:r>
+      <w:r>
+        <w:t>Dame dulce invocaría a fabrica dulce dependiendo si el dulce que tiene como entrada</w:t>
+      </w:r>
+      <w:bookmarkStart w:id="0" w:name="_GoBack"/>
+      <w:bookmarkEnd w:id="0"/>
+      <w:r>
+        <w:t xml:space="preserve"> es una galleta, un chocolate o un mazapán.</w:t>
+      </w:r>
     </w:p>
     <w:p>
       <w:pPr>
@@ -1239,7 +2354,6 @@
           <w:color w:val="000000"/>
           <w:sz w:val="19"/>
           <w:szCs w:val="19"/>
-          <w:lang w:eastAsia="es-MX"/>
         </w:rPr>
         <w:drawing>
           <wp:inline distT="0" distB="0" distL="0" distR="0" wp14:anchorId="31C9ECD5" wp14:editId="2A8F8258">
@@ -1257,7 +2371,7 @@
                     <pic:cNvPicPr/>
                   </pic:nvPicPr>
                   <pic:blipFill>
-                    <a:blip r:embed="rId9">
+                    <a:blip r:embed="rId17">
                       <a:extLst>
                         <a:ext uri="{28A0092B-C50C-407E-A947-70E740481C1C}">
                           <a14:useLocalDpi xmlns:a14="http://schemas.microsoft.com/office/drawing/2010/main" val="0"/>
@@ -1295,7 +2409,7 @@
 </file>
 
 <file path=word/styles.xml><?xml version="1.0" encoding="utf-8"?>
-<w:styles xmlns:mc="http://schemas.openxmlformats.org/markup-compatibility/2006" xmlns:r="http://schemas.openxmlformats.org/officeDocument/2006/relationships" xmlns:w="http://schemas.openxmlformats.org/wordprocessingml/2006/main" xmlns:w14="http://schemas.microsoft.com/office/word/2010/wordml" xmlns:w15="http://schemas.microsoft.com/office/word/2012/wordml" mc:Ignorable="w14 w15">
+<w:styles xmlns:mc="http://schemas.openxmlformats.org/markup-compatibility/2006" xmlns:r="http://schemas.openxmlformats.org/officeDocument/2006/relationships" xmlns:w="http://schemas.openxmlformats.org/wordprocessingml/2006/main" xmlns:w14="http://schemas.microsoft.com/office/word/2010/wordml" mc:Ignorable="w14">
   <w:docDefaults>
     <w:rPrDefault>
       <w:rPr>
@@ -1311,378 +2425,144 @@
       </w:pPr>
     </w:pPrDefault>
   </w:docDefaults>
-  <w:latentStyles w:defLockedState="0" w:defUIPriority="99" w:defSemiHidden="0" w:defUnhideWhenUsed="0" w:defQFormat="0" w:count="371">
-    <w:lsdException w:name="Normal" w:uiPriority="0" w:qFormat="1"/>
-    <w:lsdException w:name="heading 1" w:uiPriority="9" w:qFormat="1"/>
-    <w:lsdException w:name="heading 2" w:semiHidden="1" w:uiPriority="9" w:unhideWhenUsed="1" w:qFormat="1"/>
-    <w:lsdException w:name="heading 3" w:semiHidden="1" w:uiPriority="9" w:unhideWhenUsed="1" w:qFormat="1"/>
-    <w:lsdException w:name="heading 4" w:semiHidden="1" w:uiPriority="9" w:unhideWhenUsed="1" w:qFormat="1"/>
-    <w:lsdException w:name="heading 5" w:semiHidden="1" w:uiPriority="9" w:unhideWhenUsed="1" w:qFormat="1"/>
-    <w:lsdException w:name="heading 6" w:semiHidden="1" w:uiPriority="9" w:unhideWhenUsed="1" w:qFormat="1"/>
-    <w:lsdException w:name="heading 7" w:semiHidden="1" w:uiPriority="9" w:unhideWhenUsed="1" w:qFormat="1"/>
-    <w:lsdException w:name="heading 8" w:semiHidden="1" w:uiPriority="9" w:unhideWhenUsed="1" w:qFormat="1"/>
-    <w:lsdException w:name="heading 9" w:semiHidden="1" w:uiPriority="9" w:unhideWhenUsed="1" w:qFormat="1"/>
-    <w:lsdException w:name="index 1" w:semiHidden="1" w:unhideWhenUsed="1"/>
-    <w:lsdException w:name="index 2" w:semiHidden="1" w:unhideWhenUsed="1"/>
-    <w:lsdException w:name="index 3" w:semiHidden="1" w:unhideWhenUsed="1"/>
-    <w:lsdException w:name="index 4" w:semiHidden="1" w:unhideWhenUsed="1"/>
-    <w:lsdException w:name="index 5" w:semiHidden="1" w:unhideWhenUsed="1"/>
-    <w:lsdException w:name="index 6" w:semiHidden="1" w:unhideWhenUsed="1"/>
-    <w:lsdException w:name="index 7" w:semiHidden="1" w:unhideWhenUsed="1"/>
-    <w:lsdException w:name="index 8" w:semiHidden="1" w:unhideWhenUsed="1"/>
-    <w:lsdException w:name="index 9" w:semiHidden="1" w:unhideWhenUsed="1"/>
-    <w:lsdException w:name="toc 1" w:semiHidden="1" w:uiPriority="39" w:unhideWhenUsed="1"/>
-    <w:lsdException w:name="toc 2" w:semiHidden="1" w:uiPriority="39" w:unhideWhenUsed="1"/>
-    <w:lsdException w:name="toc 3" w:semiHidden="1" w:uiPriority="39" w:unhideWhenUsed="1"/>
-    <w:lsdException w:name="toc 4" w:semiHidden="1" w:uiPriority="39" w:unhideWhenUsed="1"/>
-    <w:lsdException w:name="toc 5" w:semiHidden="1" w:uiPriority="39" w:unhideWhenUsed="1"/>
-    <w:lsdException w:name="toc 6" w:semiHidden="1" w:uiPriority="39" w:unhideWhenUsed="1"/>
-    <w:lsdException w:name="toc 7" w:semiHidden="1" w:uiPriority="39" w:unhideWhenUsed="1"/>
-    <w:lsdException w:name="toc 8" w:semiHidden="1" w:uiPriority="39" w:unhideWhenUsed="1"/>
-    <w:lsdException w:name="toc 9" w:semiHidden="1" w:uiPriority="39" w:unhideWhenUsed="1"/>
-    <w:lsdException w:name="Normal Indent" w:semiHidden="1" w:unhideWhenUsed="1"/>
-    <w:lsdException w:name="footnote text" w:semiHidden="1" w:unhideWhenUsed="1"/>
-    <w:lsdException w:name="annotation text" w:semiHidden="1" w:unhideWhenUsed="1"/>
-    <w:lsdException w:name="header" w:semiHidden="1" w:unhideWhenUsed="1"/>
-    <w:lsdException w:name="footer" w:semiHidden="1" w:unhideWhenUsed="1"/>
-    <w:lsdException w:name="index heading" w:semiHidden="1" w:unhideWhenUsed="1"/>
-    <w:lsdException w:name="caption" w:semiHidden="1" w:uiPriority="35" w:unhideWhenUsed="1" w:qFormat="1"/>
-    <w:lsdException w:name="table of figures" w:semiHidden="1" w:unhideWhenUsed="1"/>
-    <w:lsdException w:name="envelope address" w:semiHidden="1" w:unhideWhenUsed="1"/>
-    <w:lsdException w:name="envelope return" w:semiHidden="1" w:unhideWhenUsed="1"/>
-    <w:lsdException w:name="footnote reference" w:semiHidden="1" w:unhideWhenUsed="1"/>
-    <w:lsdException w:name="annotation reference" w:semiHidden="1" w:unhideWhenUsed="1"/>
-    <w:lsdException w:name="line number" w:semiHidden="1" w:unhideWhenUsed="1"/>
-    <w:lsdException w:name="page number" w:semiHidden="1" w:unhideWhenUsed="1"/>
-    <w:lsdException w:name="endnote reference" w:semiHidden="1" w:unhideWhenUsed="1"/>
-    <w:lsdException w:name="endnote text" w:semiHidden="1" w:unhideWhenUsed="1"/>
-    <w:lsdException w:name="table of authorities" w:semiHidden="1" w:unhideWhenUsed="1"/>
-    <w:lsdException w:name="macro" w:semiHidden="1" w:unhideWhenUsed="1"/>
-    <w:lsdException w:name="toa heading" w:semiHidden="1" w:unhideWhenUsed="1"/>
-    <w:lsdException w:name="List" w:semiHidden="1" w:unhideWhenUsed="1"/>
-    <w:lsdException w:name="List Bullet" w:semiHidden="1" w:unhideWhenUsed="1"/>
-    <w:lsdException w:name="List Number" w:semiHidden="1" w:unhideWhenUsed="1"/>
-    <w:lsdException w:name="List 2" w:semiHidden="1" w:unhideWhenUsed="1"/>
-    <w:lsdException w:name="List 3" w:semiHidden="1" w:unhideWhenUsed="1"/>
-    <w:lsdException w:name="List 4" w:semiHidden="1" w:unhideWhenUsed="1"/>
-    <w:lsdException w:name="List 5" w:semiHidden="1" w:unhideWhenUsed="1"/>
-    <w:lsdException w:name="List Bullet 2" w:semiHidden="1" w:unhideWhenUsed="1"/>
-    <w:lsdException w:name="List Bullet 3" w:semiHidden="1" w:unhideWhenUsed="1"/>
-    <w:lsdException w:name="List Bullet 4" w:semiHidden="1" w:unhideWhenUsed="1"/>
-    <w:lsdException w:name="List Bullet 5" w:semiHidden="1" w:unhideWhenUsed="1"/>
-    <w:lsdException w:name="List Number 2" w:semiHidden="1" w:unhideWhenUsed="1"/>
-    <w:lsdException w:name="List Number 3" w:semiHidden="1" w:unhideWhenUsed="1"/>
-    <w:lsdException w:name="List Number 4" w:semiHidden="1" w:unhideWhenUsed="1"/>
-    <w:lsdException w:name="List Number 5" w:semiHidden="1" w:unhideWhenUsed="1"/>
-    <w:lsdException w:name="Title" w:uiPriority="10" w:qFormat="1"/>
-    <w:lsdException w:name="Closing" w:semiHidden="1" w:unhideWhenUsed="1"/>
-    <w:lsdException w:name="Signature" w:semiHidden="1" w:unhideWhenUsed="1"/>
-    <w:lsdException w:name="Default Paragraph Font" w:semiHidden="1" w:uiPriority="1" w:unhideWhenUsed="1"/>
-    <w:lsdException w:name="Body Text" w:semiHidden="1" w:unhideWhenUsed="1"/>
-    <w:lsdException w:name="Body Text Indent" w:semiHidden="1" w:unhideWhenUsed="1"/>
-    <w:lsdException w:name="List Continue" w:semiHidden="1" w:unhideWhenUsed="1"/>
-    <w:lsdException w:name="List Continue 2" w:semiHidden="1" w:unhideWhenUsed="1"/>
-    <w:lsdException w:name="List Continue 3" w:semiHidden="1" w:unhideWhenUsed="1"/>
-    <w:lsdException w:name="List Continue 4" w:semiHidden="1" w:unhideWhenUsed="1"/>
-    <w:lsdException w:name="List Continue 5" w:semiHidden="1" w:unhideWhenUsed="1"/>
-    <w:lsdException w:name="Message Header" w:semiHidden="1" w:unhideWhenUsed="1"/>
-    <w:lsdException w:name="Subtitle" w:uiPriority="11" w:qFormat="1"/>
-    <w:lsdException w:name="Salutation" w:semiHidden="1" w:unhideWhenUsed="1"/>
-    <w:lsdException w:name="Date" w:semiHidden="1" w:unhideWhenUsed="1"/>
-    <w:lsdException w:name="Body Text First Indent" w:semiHidden="1" w:unhideWhenUsed="1"/>
-    <w:lsdException w:name="Body Text First Indent 2" w:semiHidden="1" w:unhideWhenUsed="1"/>
-    <w:lsdException w:name="Note Heading" w:semiHidden="1" w:unhideWhenUsed="1"/>
-    <w:lsdException w:name="Body Text 2" w:semiHidden="1" w:unhideWhenUsed="1"/>
-    <w:lsdException w:name="Body Text 3" w:semiHidden="1" w:unhideWhenUsed="1"/>
-    <w:lsdException w:name="Body Text Indent 2" w:semiHidden="1" w:unhideWhenUsed="1"/>
-    <w:lsdException w:name="Body Text Indent 3" w:semiHidden="1" w:unhideWhenUsed="1"/>
-    <w:lsdException w:name="Block Text" w:semiHidden="1" w:unhideWhenUsed="1"/>
-    <w:lsdException w:name="Hyperlink" w:semiHidden="1" w:unhideWhenUsed="1"/>
-    <w:lsdException w:name="FollowedHyperlink" w:semiHidden="1" w:unhideWhenUsed="1"/>
-    <w:lsdException w:name="Strong" w:uiPriority="22" w:qFormat="1"/>
-    <w:lsdException w:name="Emphasis" w:uiPriority="20" w:qFormat="1"/>
-    <w:lsdException w:name="Document Map" w:semiHidden="1" w:unhideWhenUsed="1"/>
-    <w:lsdException w:name="Plain Text" w:semiHidden="1" w:unhideWhenUsed="1"/>
-    <w:lsdException w:name="E-mail Signature" w:semiHidden="1" w:unhideWhenUsed="1"/>
-    <w:lsdException w:name="HTML Top of Form" w:semiHidden="1" w:unhideWhenUsed="1"/>
-    <w:lsdException w:name="HTML Bottom of Form" w:semiHidden="1" w:unhideWhenUsed="1"/>
-    <w:lsdException w:name="Normal (Web)" w:semiHidden="1" w:unhideWhenUsed="1"/>
-    <w:lsdException w:name="HTML Acronym" w:semiHidden="1" w:unhideWhenUsed="1"/>
-    <w:lsdException w:name="HTML Address" w:semiHidden="1" w:unhideWhenUsed="1"/>
-    <w:lsdException w:name="HTML Cite" w:semiHidden="1" w:unhideWhenUsed="1"/>
-    <w:lsdException w:name="HTML Code" w:semiHidden="1" w:unhideWhenUsed="1"/>
-    <w:lsdException w:name="HTML Definition" w:semiHidden="1" w:unhideWhenUsed="1"/>
-    <w:lsdException w:name="HTML Keyboard" w:semiHidden="1" w:unhideWhenUsed="1"/>
-    <w:lsdException w:name="HTML Preformatted" w:semiHidden="1" w:unhideWhenUsed="1"/>
-    <w:lsdException w:name="HTML Sample" w:semiHidden="1" w:unhideWhenUsed="1"/>
-    <w:lsdException w:name="HTML Typewriter" w:semiHidden="1" w:unhideWhenUsed="1"/>
-    <w:lsdException w:name="HTML Variable" w:semiHidden="1" w:unhideWhenUsed="1"/>
-    <w:lsdException w:name="Normal Table" w:semiHidden="1" w:unhideWhenUsed="1"/>
-    <w:lsdException w:name="annotation subject" w:semiHidden="1" w:unhideWhenUsed="1"/>
-    <w:lsdException w:name="No List" w:semiHidden="1" w:unhideWhenUsed="1"/>
-    <w:lsdException w:name="Outline List 1" w:semiHidden="1" w:unhideWhenUsed="1"/>
-    <w:lsdException w:name="Outline List 2" w:semiHidden="1" w:unhideWhenUsed="1"/>
-    <w:lsdException w:name="Outline List 3" w:semiHidden="1" w:unhideWhenUsed="1"/>
-    <w:lsdException w:name="Table Simple 1" w:semiHidden="1" w:unhideWhenUsed="1"/>
-    <w:lsdException w:name="Table Simple 2" w:semiHidden="1" w:unhideWhenUsed="1"/>
-    <w:lsdException w:name="Table Simple 3" w:semiHidden="1" w:unhideWhenUsed="1"/>
-    <w:lsdException w:name="Table Classic 1" w:semiHidden="1" w:unhideWhenUsed="1"/>
-    <w:lsdException w:name="Table Classic 2" w:semiHidden="1" w:unhideWhenUsed="1"/>
-    <w:lsdException w:name="Table Classic 3" w:semiHidden="1" w:unhideWhenUsed="1"/>
-    <w:lsdException w:name="Table Classic 4" w:semiHidden="1" w:unhideWhenUsed="1"/>
-    <w:lsdException w:name="Table Colorful 1" w:semiHidden="1" w:unhideWhenUsed="1"/>
-    <w:lsdException w:name="Table Colorful 2" w:semiHidden="1" w:unhideWhenUsed="1"/>
-    <w:lsdException w:name="Table Colorful 3" w:semiHidden="1" w:unhideWhenUsed="1"/>
-    <w:lsdException w:name="Table Columns 1" w:semiHidden="1" w:unhideWhenUsed="1"/>
-    <w:lsdException w:name="Table Columns 2" w:semiHidden="1" w:unhideWhenUsed="1"/>
-    <w:lsdException w:name="Table Columns 3" w:semiHidden="1" w:unhideWhenUsed="1"/>
-    <w:lsdException w:name="Table Columns 4" w:semiHidden="1" w:unhideWhenUsed="1"/>
-    <w:lsdException w:name="Table Columns 5" w:semiHidden="1" w:unhideWhenUsed="1"/>
-    <w:lsdException w:name="Table Grid 1" w:semiHidden="1" w:unhideWhenUsed="1"/>
-    <w:lsdException w:name="Table Grid 2" w:semiHidden="1" w:unhideWhenUsed="1"/>
-    <w:lsdException w:name="Table Grid 3" w:semiHidden="1" w:unhideWhenUsed="1"/>
-    <w:lsdException w:name="Table Grid 4" w:semiHidden="1" w:unhideWhenUsed="1"/>
-    <w:lsdException w:name="Table Grid 5" w:semiHidden="1" w:unhideWhenUsed="1"/>
-    <w:lsdException w:name="Table Grid 6" w:semiHidden="1" w:unhideWhenUsed="1"/>
-    <w:lsdException w:name="Table Grid 7" w:semiHidden="1" w:unhideWhenUsed="1"/>
-    <w:lsdException w:name="Table Grid 8" w:semiHidden="1" w:unhideWhenUsed="1"/>
-    <w:lsdException w:name="Table List 1" w:semiHidden="1" w:unhideWhenUsed="1"/>
-    <w:lsdException w:name="Table List 2" w:semiHidden="1" w:unhideWhenUsed="1"/>
-    <w:lsdException w:name="Table List 3" w:semiHidden="1" w:unhideWhenUsed="1"/>
-    <w:lsdException w:name="Table List 4" w:semiHidden="1" w:unhideWhenUsed="1"/>
-    <w:lsdException w:name="Table List 5" w:semiHidden="1" w:unhideWhenUsed="1"/>
-    <w:lsdException w:name="Table List 6" w:semiHidden="1" w:unhideWhenUsed="1"/>
-    <w:lsdException w:name="Table List 7" w:semiHidden="1" w:unhideWhenUsed="1"/>
-    <w:lsdException w:name="Table List 8" w:semiHidden="1" w:unhideWhenUsed="1"/>
-    <w:lsdException w:name="Table 3D effects 1" w:semiHidden="1" w:unhideWhenUsed="1"/>
-    <w:lsdException w:name="Table 3D effects 2" w:semiHidden="1" w:unhideWhenUsed="1"/>
-    <w:lsdException w:name="Table 3D effects 3" w:semiHidden="1" w:unhideWhenUsed="1"/>
-    <w:lsdException w:name="Table Contemporary" w:semiHidden="1" w:unhideWhenUsed="1"/>
-    <w:lsdException w:name="Table Elegant" w:semiHidden="1" w:unhideWhenUsed="1"/>
-    <w:lsdException w:name="Table Professional" w:semiHidden="1" w:unhideWhenUsed="1"/>
-    <w:lsdException w:name="Table Subtle 1" w:semiHidden="1" w:unhideWhenUsed="1"/>
-    <w:lsdException w:name="Table Subtle 2" w:semiHidden="1" w:unhideWhenUsed="1"/>
-    <w:lsdException w:name="Table Web 1" w:semiHidden="1" w:unhideWhenUsed="1"/>
-    <w:lsdException w:name="Table Web 2" w:semiHidden="1" w:unhideWhenUsed="1"/>
-    <w:lsdException w:name="Table Web 3" w:semiHidden="1" w:unhideWhenUsed="1"/>
-    <w:lsdException w:name="Balloon Text" w:semiHidden="1" w:unhideWhenUsed="1"/>
-    <w:lsdException w:name="Table Grid" w:uiPriority="59"/>
-    <w:lsdException w:name="Table Theme" w:semiHidden="1" w:unhideWhenUsed="1"/>
-    <w:lsdException w:name="Placeholder Text" w:semiHidden="1"/>
-    <w:lsdException w:name="No Spacing" w:uiPriority="1" w:qFormat="1"/>
-    <w:lsdException w:name="Light Shading" w:uiPriority="60"/>
-    <w:lsdException w:name="Light List" w:uiPriority="61"/>
-    <w:lsdException w:name="Light Grid" w:uiPriority="62"/>
-    <w:lsdException w:name="Medium Shading 1" w:uiPriority="63"/>
-    <w:lsdException w:name="Medium Shading 2" w:uiPriority="64"/>
-    <w:lsdException w:name="Medium List 1" w:uiPriority="65"/>
-    <w:lsdException w:name="Medium List 2" w:uiPriority="66"/>
-    <w:lsdException w:name="Medium Grid 1" w:uiPriority="67"/>
-    <w:lsdException w:name="Medium Grid 2" w:uiPriority="68"/>
-    <w:lsdException w:name="Medium Grid 3" w:uiPriority="69"/>
-    <w:lsdException w:name="Dark List" w:uiPriority="70"/>
-    <w:lsdException w:name="Colorful Shading" w:uiPriority="71"/>
-    <w:lsdException w:name="Colorful List" w:uiPriority="72"/>
-    <w:lsdException w:name="Colorful Grid" w:uiPriority="73"/>
-    <w:lsdException w:name="Light Shading Accent 1" w:uiPriority="60"/>
-    <w:lsdException w:name="Light List Accent 1" w:uiPriority="61"/>
-    <w:lsdException w:name="Light Grid Accent 1" w:uiPriority="62"/>
-    <w:lsdException w:name="Medium Shading 1 Accent 1" w:uiPriority="63"/>
-    <w:lsdException w:name="Medium Shading 2 Accent 1" w:uiPriority="64"/>
-    <w:lsdException w:name="Medium List 1 Accent 1" w:uiPriority="65"/>
-    <w:lsdException w:name="Revision" w:semiHidden="1"/>
-    <w:lsdException w:name="List Paragraph" w:uiPriority="34" w:qFormat="1"/>
-    <w:lsdException w:name="Quote" w:uiPriority="29" w:qFormat="1"/>
-    <w:lsdException w:name="Intense Quote" w:uiPriority="30" w:qFormat="1"/>
-    <w:lsdException w:name="Medium List 2 Accent 1" w:uiPriority="66"/>
-    <w:lsdException w:name="Medium Grid 1 Accent 1" w:uiPriority="67"/>
-    <w:lsdException w:name="Medium Grid 2 Accent 1" w:uiPriority="68"/>
-    <w:lsdException w:name="Medium Grid 3 Accent 1" w:uiPriority="69"/>
-    <w:lsdException w:name="Dark List Accent 1" w:uiPriority="70"/>
-    <w:lsdException w:name="Colorful Shading Accent 1" w:uiPriority="71"/>
-    <w:lsdException w:name="Colorful List Accent 1" w:uiPriority="72"/>
-    <w:lsdException w:name="Colorful Grid Accent 1" w:uiPriority="73"/>
-    <w:lsdException w:name="Light Shading Accent 2" w:uiPriority="60"/>
-    <w:lsdException w:name="Light List Accent 2" w:uiPriority="61"/>
-    <w:lsdException w:name="Light Grid Accent 2" w:uiPriority="62"/>
-    <w:lsdException w:name="Medium Shading 1 Accent 2" w:uiPriority="63"/>
-    <w:lsdException w:name="Medium Shading 2 Accent 2" w:uiPriority="64"/>
-    <w:lsdException w:name="Medium List 1 Accent 2" w:uiPriority="65"/>
-    <w:lsdException w:name="Medium List 2 Accent 2" w:uiPriority="66"/>
-    <w:lsdException w:name="Medium Grid 1 Accent 2" w:uiPriority="67"/>
-    <w:lsdException w:name="Medium Grid 2 Accent 2" w:uiPriority="68"/>
-    <w:lsdException w:name="Medium Grid 3 Accent 2" w:uiPriority="69"/>
-    <w:lsdException w:name="Dark List Accent 2" w:uiPriority="70"/>
-    <w:lsdException w:name="Colorful Shading Accent 2" w:uiPriority="71"/>
-    <w:lsdException w:name="Colorful List Accent 2" w:uiPriority="72"/>
-    <w:lsdException w:name="Colorful Grid Accent 2" w:uiPriority="73"/>
-    <w:lsdException w:name="Light Shading Accent 3" w:uiPriority="60"/>
-    <w:lsdException w:name="Light List Accent 3" w:uiPriority="61"/>
-    <w:lsdException w:name="Light Grid Accent 3" w:uiPriority="62"/>
-    <w:lsdException w:name="Medium Shading 1 Accent 3" w:uiPriority="63"/>
-    <w:lsdException w:name="Medium Shading 2 Accent 3" w:uiPriority="64"/>
-    <w:lsdException w:name="Medium List 1 Accent 3" w:uiPriority="65"/>
-    <w:lsdException w:name="Medium List 2 Accent 3" w:uiPriority="66"/>
-    <w:lsdException w:name="Medium Grid 1 Accent 3" w:uiPriority="67"/>
-    <w:lsdException w:name="Medium Grid 2 Accent 3" w:uiPriority="68"/>
-    <w:lsdException w:name="Medium Grid 3 Accent 3" w:uiPriority="69"/>
-    <w:lsdException w:name="Dark List Accent 3" w:uiPriority="70"/>
-    <w:lsdException w:name="Colorful Shading Accent 3" w:uiPriority="71"/>
-    <w:lsdException w:name="Colorful List Accent 3" w:uiPriority="72"/>
-    <w:lsdException w:name="Colorful Grid Accent 3" w:uiPriority="73"/>
-    <w:lsdException w:name="Light Shading Accent 4" w:uiPriority="60"/>
-    <w:lsdException w:name="Light List Accent 4" w:uiPriority="61"/>
-    <w:lsdException w:name="Light Grid Accent 4" w:uiPriority="62"/>
-    <w:lsdException w:name="Medium Shading 1 Accent 4" w:uiPriority="63"/>
-    <w:lsdException w:name="Medium Shading 2 Accent 4" w:uiPriority="64"/>
-    <w:lsdException w:name="Medium List 1 Accent 4" w:uiPriority="65"/>
-    <w:lsdException w:name="Medium List 2 Accent 4" w:uiPriority="66"/>
-    <w:lsdException w:name="Medium Grid 1 Accent 4" w:uiPriority="67"/>
-    <w:lsdException w:name="Medium Grid 2 Accent 4" w:uiPriority="68"/>
-    <w:lsdException w:name="Medium Grid 3 Accent 4" w:uiPriority="69"/>
-    <w:lsdException w:name="Dark List Accent 4" w:uiPriority="70"/>
-    <w:lsdException w:name="Colorful Shading Accent 4" w:uiPriority="71"/>
-    <w:lsdException w:name="Colorful List Accent 4" w:uiPriority="72"/>
-    <w:lsdException w:name="Colorful Grid Accent 4" w:uiPriority="73"/>
-    <w:lsdException w:name="Light Shading Accent 5" w:uiPriority="60"/>
-    <w:lsdException w:name="Light List Accent 5" w:uiPriority="61"/>
-    <w:lsdException w:name="Light Grid Accent 5" w:uiPriority="62"/>
-    <w:lsdException w:name="Medium Shading 1 Accent 5" w:uiPriority="63"/>
-    <w:lsdException w:name="Medium Shading 2 Accent 5" w:uiPriority="64"/>
-    <w:lsdException w:name="Medium List 1 Accent 5" w:uiPriority="65"/>
-    <w:lsdException w:name="Medium List 2 Accent 5" w:uiPriority="66"/>
-    <w:lsdException w:name="Medium Grid 1 Accent 5" w:uiPriority="67"/>
-    <w:lsdException w:name="Medium Grid 2 Accent 5" w:uiPriority="68"/>
-    <w:lsdException w:name="Medium Grid 3 Accent 5" w:uiPriority="69"/>
-    <w:lsdException w:name="Dark List Accent 5" w:uiPriority="70"/>
-    <w:lsdException w:name="Colorful Shading Accent 5" w:uiPriority="71"/>
-    <w:lsdException w:name="Colorful List Accent 5" w:uiPriority="72"/>
-    <w:lsdException w:name="Colorful Grid Accent 5" w:uiPriority="73"/>
-    <w:lsdException w:name="Light Shading Accent 6" w:uiPriority="60"/>
-    <w:lsdException w:name="Light List Accent 6" w:uiPriority="61"/>
-    <w:lsdException w:name="Light Grid Accent 6" w:uiPriority="62"/>
-    <w:lsdException w:name="Medium Shading 1 Accent 6" w:uiPriority="63"/>
-    <w:lsdException w:name="Medium Shading 2 Accent 6" w:uiPriority="64"/>
-    <w:lsdException w:name="Medium List 1 Accent 6" w:uiPriority="65"/>
-    <w:lsdException w:name="Medium List 2 Accent 6" w:uiPriority="66"/>
-    <w:lsdException w:name="Medium Grid 1 Accent 6" w:uiPriority="67"/>
-    <w:lsdException w:name="Medium Grid 2 Accent 6" w:uiPriority="68"/>
-    <w:lsdException w:name="Medium Grid 3 Accent 6" w:uiPriority="69"/>
-    <w:lsdException w:name="Dark List Accent 6" w:uiPriority="70"/>
-    <w:lsdException w:name="Colorful Shading Accent 6" w:uiPriority="71"/>
-    <w:lsdException w:name="Colorful List Accent 6" w:uiPriority="72"/>
-    <w:lsdException w:name="Colorful Grid Accent 6" w:uiPriority="73"/>
-    <w:lsdException w:name="Subtle Emphasis" w:uiPriority="19" w:qFormat="1"/>
-    <w:lsdException w:name="Intense Emphasis" w:uiPriority="21" w:qFormat="1"/>
-    <w:lsdException w:name="Subtle Reference" w:uiPriority="31" w:qFormat="1"/>
-    <w:lsdException w:name="Intense Reference" w:uiPriority="32" w:qFormat="1"/>
-    <w:lsdException w:name="Book Title" w:uiPriority="33" w:qFormat="1"/>
-    <w:lsdException w:name="Bibliography" w:semiHidden="1" w:uiPriority="37" w:unhideWhenUsed="1"/>
-    <w:lsdException w:name="TOC Heading" w:semiHidden="1" w:uiPriority="39" w:unhideWhenUsed="1" w:qFormat="1"/>
-    <w:lsdException w:name="Plain Table 1" w:uiPriority="41"/>
-    <w:lsdException w:name="Plain Table 2" w:uiPriority="42"/>
-    <w:lsdException w:name="Plain Table 3" w:uiPriority="43"/>
-    <w:lsdException w:name="Plain Table 4" w:uiPriority="44"/>
-    <w:lsdException w:name="Plain Table 5" w:uiPriority="45"/>
-    <w:lsdException w:name="Grid Table Light" w:uiPriority="40"/>
-    <w:lsdException w:name="Grid Table 1 Light" w:uiPriority="46"/>
-    <w:lsdException w:name="Grid Table 2" w:uiPriority="47"/>
-    <w:lsdException w:name="Grid Table 3" w:uiPriority="48"/>
-    <w:lsdException w:name="Grid Table 4" w:uiPriority="49"/>
-    <w:lsdException w:name="Grid Table 5 Dark" w:uiPriority="50"/>
-    <w:lsdException w:name="Grid Table 6 Colorful" w:uiPriority="51"/>
-    <w:lsdException w:name="Grid Table 7 Colorful" w:uiPriority="52"/>
-    <w:lsdException w:name="Grid Table 1 Light Accent 1" w:uiPriority="46"/>
-    <w:lsdException w:name="Grid Table 2 Accent 1" w:uiPriority="47"/>
-    <w:lsdException w:name="Grid Table 3 Accent 1" w:uiPriority="48"/>
-    <w:lsdException w:name="Grid Table 4 Accent 1" w:uiPriority="49"/>
-    <w:lsdException w:name="Grid Table 5 Dark Accent 1" w:uiPriority="50"/>
-    <w:lsdException w:name="Grid Table 6 Colorful Accent 1" w:uiPriority="51"/>
-    <w:lsdException w:name="Grid Table 7 Colorful Accent 1" w:uiPriority="52"/>
-    <w:lsdException w:name="Grid Table 1 Light Accent 2" w:uiPriority="46"/>
-    <w:lsdException w:name="Grid Table 2 Accent 2" w:uiPriority="47"/>
-    <w:lsdException w:name="Grid Table 3 Accent 2" w:uiPriority="48"/>
-    <w:lsdException w:name="Grid Table 4 Accent 2" w:uiPriority="49"/>
-    <w:lsdException w:name="Grid Table 5 Dark Accent 2" w:uiPriority="50"/>
-    <w:lsdException w:name="Grid Table 6 Colorful Accent 2" w:uiPriority="51"/>
-    <w:lsdException w:name="Grid Table 7 Colorful Accent 2" w:uiPriority="52"/>
-    <w:lsdException w:name="Grid Table 1 Light Accent 3" w:uiPriority="46"/>
-    <w:lsdException w:name="Grid Table 2 Accent 3" w:uiPriority="47"/>
-    <w:lsdException w:name="Grid Table 3 Accent 3" w:uiPriority="48"/>
-    <w:lsdException w:name="Grid Table 4 Accent 3" w:uiPriority="49"/>
-    <w:lsdException w:name="Grid Table 5 Dark Accent 3" w:uiPriority="50"/>
-    <w:lsdException w:name="Grid Table 6 Colorful Accent 3" w:uiPriority="51"/>
-    <w:lsdException w:name="Grid Table 7 Colorful Accent 3" w:uiPriority="52"/>
-    <w:lsdException w:name="Grid Table 1 Light Accent 4" w:uiPriority="46"/>
-    <w:lsdException w:name="Grid Table 2 Accent 4" w:uiPriority="47"/>
-    <w:lsdException w:name="Grid Table 3 Accent 4" w:uiPriority="48"/>
-    <w:lsdException w:name="Grid Table 4 Accent 4" w:uiPriority="49"/>
-    <w:lsdException w:name="Grid Table 5 Dark Accent 4" w:uiPriority="50"/>
-    <w:lsdException w:name="Grid Table 6 Colorful Accent 4" w:uiPriority="51"/>
-    <w:lsdException w:name="Grid Table 7 Colorful Accent 4" w:uiPriority="52"/>
-    <w:lsdException w:name="Grid Table 1 Light Accent 5" w:uiPriority="46"/>
-    <w:lsdException w:name="Grid Table 2 Accent 5" w:uiPriority="47"/>
-    <w:lsdException w:name="Grid Table 3 Accent 5" w:uiPriority="48"/>
-    <w:lsdException w:name="Grid Table 4 Accent 5" w:uiPriority="49"/>
-    <w:lsdException w:name="Grid Table 5 Dark Accent 5" w:uiPriority="50"/>
-    <w:lsdException w:name="Grid Table 6 Colorful Accent 5" w:uiPriority="51"/>
-    <w:lsdException w:name="Grid Table 7 Colorful Accent 5" w:uiPriority="52"/>
-    <w:lsdException w:name="Grid Table 1 Light Accent 6" w:uiPriority="46"/>
-    <w:lsdException w:name="Grid Table 2 Accent 6" w:uiPriority="47"/>
-    <w:lsdException w:name="Grid Table 3 Accent 6" w:uiPriority="48"/>
-    <w:lsdException w:name="Grid Table 4 Accent 6" w:uiPriority="49"/>
-    <w:lsdException w:name="Grid Table 5 Dark Accent 6" w:uiPriority="50"/>
-    <w:lsdException w:name="Grid Table 6 Colorful Accent 6" w:uiPriority="51"/>
-    <w:lsdException w:name="Grid Table 7 Colorful Accent 6" w:uiPriority="52"/>
-    <w:lsdException w:name="List Table 1 Light" w:uiPriority="46"/>
-    <w:lsdException w:name="List Table 2" w:uiPriority="47"/>
-    <w:lsdException w:name="List Table 3" w:uiPriority="48"/>
-    <w:lsdException w:name="List Table 4" w:uiPriority="49"/>
-    <w:lsdException w:name="List Table 5 Dark" w:uiPriority="50"/>
-    <w:lsdException w:name="List Table 6 Colorful" w:uiPriority="51"/>
-    <w:lsdException w:name="List Table 7 Colorful" w:uiPriority="52"/>
-    <w:lsdException w:name="List Table 1 Light Accent 1" w:uiPriority="46"/>
-    <w:lsdException w:name="List Table 2 Accent 1" w:uiPriority="47"/>
-    <w:lsdException w:name="List Table 3 Accent 1" w:uiPriority="48"/>
-    <w:lsdException w:name="List Table 4 Accent 1" w:uiPriority="49"/>
-    <w:lsdException w:name="List Table 5 Dark Accent 1" w:uiPriority="50"/>
-    <w:lsdException w:name="List Table 6 Colorful Accent 1" w:uiPriority="51"/>
-    <w:lsdException w:name="List Table 7 Colorful Accent 1" w:uiPriority="52"/>
-    <w:lsdException w:name="List Table 1 Light Accent 2" w:uiPriority="46"/>
-    <w:lsdException w:name="List Table 2 Accent 2" w:uiPriority="47"/>
-    <w:lsdException w:name="List Table 3 Accent 2" w:uiPriority="48"/>
-    <w:lsdException w:name="List Table 4 Accent 2" w:uiPriority="49"/>
-    <w:lsdException w:name="List Table 5 Dark Accent 2" w:uiPriority="50"/>
-    <w:lsdException w:name="List Table 6 Colorful Accent 2" w:uiPriority="51"/>
-    <w:lsdException w:name="List Table 7 Colorful Accent 2" w:uiPriority="52"/>
-    <w:lsdException w:name="List Table 1 Light Accent 3" w:uiPriority="46"/>
-    <w:lsdException w:name="List Table 2 Accent 3" w:uiPriority="47"/>
-    <w:lsdException w:name="List Table 3 Accent 3" w:uiPriority="48"/>
-    <w:lsdException w:name="List Table 4 Accent 3" w:uiPriority="49"/>
-    <w:lsdException w:name="List Table 5 Dark Accent 3" w:uiPriority="50"/>
-    <w:lsdException w:name="List Table 6 Colorful Accent 3" w:uiPriority="51"/>
-    <w:lsdException w:name="List Table 7 Colorful Accent 3" w:uiPriority="52"/>
-    <w:lsdException w:name="List Table 1 Light Accent 4" w:uiPriority="46"/>
-    <w:lsdException w:name="List Table 2 Accent 4" w:uiPriority="47"/>
-    <w:lsdException w:name="List Table 3 Accent 4" w:uiPriority="48"/>
-    <w:lsdException w:name="List Table 4 Accent 4" w:uiPriority="49"/>
-    <w:lsdException w:name="List Table 5 Dark Accent 4" w:uiPriority="50"/>
-    <w:lsdException w:name="List Table 6 Colorful Accent 4" w:uiPriority="51"/>
-    <w:lsdException w:name="List Table 7 Colorful Accent 4" w:uiPriority="52"/>
-    <w:lsdException w:name="List Table 1 Light Accent 5" w:uiPriority="46"/>
-    <w:lsdException w:name="List Table 2 Accent 5" w:uiPriority="47"/>
-    <w:lsdException w:name="List Table 3 Accent 5" w:uiPriority="48"/>
-    <w:lsdException w:name="List Table 4 Accent 5" w:uiPriority="49"/>
-    <w:lsdException w:name="List Table 5 Dark Accent 5" w:uiPriority="50"/>
-    <w:lsdException w:name="List Table 6 Colorful Accent 5" w:uiPriority="51"/>
-    <w:lsdException w:name="List Table 7 Colorful Accent 5" w:uiPriority="52"/>
-    <w:lsdException w:name="List Table 1 Light Accent 6" w:uiPriority="46"/>
-    <w:lsdException w:name="List Table 2 Accent 6" w:uiPriority="47"/>
-    <w:lsdException w:name="List Table 3 Accent 6" w:uiPriority="48"/>
-    <w:lsdException w:name="List Table 4 Accent 6" w:uiPriority="49"/>
-    <w:lsdException w:name="List Table 5 Dark Accent 6" w:uiPriority="50"/>
-    <w:lsdException w:name="List Table 6 Colorful Accent 6" w:uiPriority="51"/>
-    <w:lsdException w:name="List Table 7 Colorful Accent 6" w:uiPriority="52"/>
+  <w:latentStyles w:defLockedState="0" w:defUIPriority="99" w:defSemiHidden="1" w:defUnhideWhenUsed="1" w:defQFormat="0" w:count="267">
+    <w:lsdException w:name="Normal" w:semiHidden="0" w:uiPriority="0" w:unhideWhenUsed="0" w:qFormat="1"/>
+    <w:lsdException w:name="heading 1" w:semiHidden="0" w:uiPriority="9" w:unhideWhenUsed="0" w:qFormat="1"/>
+    <w:lsdException w:name="heading 2" w:uiPriority="9" w:qFormat="1"/>
+    <w:lsdException w:name="heading 3" w:uiPriority="9" w:qFormat="1"/>
+    <w:lsdException w:name="heading 4" w:uiPriority="9" w:qFormat="1"/>
+    <w:lsdException w:name="heading 5" w:uiPriority="9" w:qFormat="1"/>
+    <w:lsdException w:name="heading 6" w:uiPriority="9" w:qFormat="1"/>
+    <w:lsdException w:name="heading 7" w:uiPriority="9" w:qFormat="1"/>
+    <w:lsdException w:name="heading 8" w:uiPriority="9" w:qFormat="1"/>
+    <w:lsdException w:name="heading 9" w:uiPriority="9" w:qFormat="1"/>
+    <w:lsdException w:name="toc 1" w:uiPriority="39"/>
+    <w:lsdException w:name="toc 2" w:uiPriority="39"/>
+    <w:lsdException w:name="toc 3" w:uiPriority="39"/>
+    <w:lsdException w:name="toc 4" w:uiPriority="39"/>
+    <w:lsdException w:name="toc 5" w:uiPriority="39"/>
+    <w:lsdException w:name="toc 6" w:uiPriority="39"/>
+    <w:lsdException w:name="toc 7" w:uiPriority="39"/>
+    <w:lsdException w:name="toc 8" w:uiPriority="39"/>
+    <w:lsdException w:name="toc 9" w:uiPriority="39"/>
+    <w:lsdException w:name="caption" w:uiPriority="35" w:qFormat="1"/>
+    <w:lsdException w:name="Title" w:semiHidden="0" w:uiPriority="10" w:unhideWhenUsed="0" w:qFormat="1"/>
+    <w:lsdException w:name="Default Paragraph Font" w:uiPriority="1"/>
+    <w:lsdException w:name="Subtitle" w:semiHidden="0" w:uiPriority="11" w:unhideWhenUsed="0" w:qFormat="1"/>
+    <w:lsdException w:name="Strong" w:semiHidden="0" w:uiPriority="22" w:unhideWhenUsed="0" w:qFormat="1"/>
+    <w:lsdException w:name="Emphasis" w:semiHidden="0" w:uiPriority="20" w:unhideWhenUsed="0" w:qFormat="1"/>
+    <w:lsdException w:name="Table Grid" w:semiHidden="0" w:uiPriority="59" w:unhideWhenUsed="0"/>
+    <w:lsdException w:name="Placeholder Text" w:unhideWhenUsed="0"/>
+    <w:lsdException w:name="No Spacing" w:semiHidden="0" w:uiPriority="1" w:unhideWhenUsed="0" w:qFormat="1"/>
+    <w:lsdException w:name="Light Shading" w:semiHidden="0" w:uiPriority="60" w:unhideWhenUsed="0"/>
+    <w:lsdException w:name="Light List" w:semiHidden="0" w:uiPriority="61" w:unhideWhenUsed="0"/>
+    <w:lsdException w:name="Light Grid" w:semiHidden="0" w:uiPriority="62" w:unhideWhenUsed="0"/>
+    <w:lsdException w:name="Medium Shading 1" w:semiHidden="0" w:uiPriority="63" w:unhideWhenUsed="0"/>
+    <w:lsdException w:name="Medium Shading 2" w:semiHidden="0" w:uiPriority="64" w:unhideWhenUsed="0"/>
+    <w:lsdException w:name="Medium List 1" w:semiHidden="0" w:uiPriority="65" w:unhideWhenUsed="0"/>
+    <w:lsdException w:name="Medium List 2" w:semiHidden="0" w:uiPriority="66" w:unhideWhenUsed="0"/>
+    <w:lsdException w:name="Medium Grid 1" w:semiHidden="0" w:uiPriority="67" w:unhideWhenUsed="0"/>
+    <w:lsdException w:name="Medium Grid 2" w:semiHidden="0" w:uiPriority="68" w:unhideWhenUsed="0"/>
+    <w:lsdException w:name="Medium Grid 3" w:semiHidden="0" w:uiPriority="69" w:unhideWhenUsed="0"/>
+    <w:lsdException w:name="Dark List" w:semiHidden="0" w:uiPriority="70" w:unhideWhenUsed="0"/>
+    <w:lsdException w:name="Colorful Shading" w:semiHidden="0" w:uiPriority="71" w:unhideWhenUsed="0"/>
+    <w:lsdException w:name="Colorful List" w:semiHidden="0" w:uiPriority="72" w:unhideWhenUsed="0"/>
+    <w:lsdException w:name="Colorful Grid" w:semiHidden="0" w:uiPriority="73" w:unhideWhenUsed="0"/>
+    <w:lsdException w:name="Light Shading Accent 1" w:semiHidden="0" w:uiPriority="60" w:unhideWhenUsed="0"/>
+    <w:lsdException w:name="Light List Accent 1" w:semiHidden="0" w:uiPriority="61" w:unhideWhenUsed="0"/>
+    <w:lsdException w:name="Light Grid Accent 1" w:semiHidden="0" w:uiPriority="62" w:unhideWhenUsed="0"/>
+    <w:lsdException w:name="Medium Shading 1 Accent 1" w:semiHidden="0" w:uiPriority="63" w:unhideWhenUsed="0"/>
+    <w:lsdException w:name="Medium Shading 2 Accent 1" w:semiHidden="0" w:uiPriority="64" w:unhideWhenUsed="0"/>
+    <w:lsdException w:name="Medium List 1 Accent 1" w:semiHidden="0" w:uiPriority="65" w:unhideWhenUsed="0"/>
+    <w:lsdException w:name="Revision" w:unhideWhenUsed="0"/>
+    <w:lsdException w:name="List Paragraph" w:semiHidden="0" w:uiPriority="34" w:unhideWhenUsed="0" w:qFormat="1"/>
+    <w:lsdException w:name="Quote" w:semiHidden="0" w:uiPriority="29" w:unhideWhenUsed="0" w:qFormat="1"/>
+    <w:lsdException w:name="Intense Quote" w:semiHidden="0" w:uiPriority="30" w:unhideWhenUsed="0" w:qFormat="1"/>
+    <w:lsdException w:name="Medium List 2 Accent 1" w:semiHidden="0" w:uiPriority="66" w:unhideWhenUsed="0"/>
+    <w:lsdException w:name="Medium Grid 1 Accent 1" w:semiHidden="0" w:uiPriority="67" w:unhideWhenUsed="0"/>
+    <w:lsdException w:name="Medium Grid 2 Accent 1" w:semiHidden="0" w:uiPriority="68" w:unhideWhenUsed="0"/>
+    <w:lsdException w:name="Medium Grid 3 Accent 1" w:semiHidden="0" w:uiPriority="69" w:unhideWhenUsed="0"/>
+    <w:lsdException w:name="Dark List Accent 1" w:semiHidden="0" w:uiPriority="70" w:unhideWhenUsed="0"/>
+    <w:lsdException w:name="Colorful Shading Accent 1" w:semiHidden="0" w:uiPriority="71" w:unhideWhenUsed="0"/>
+    <w:lsdException w:name="Colorful List Accent 1" w:semiHidden="0" w:uiPriority="72" w:unhideWhenUsed="0"/>
+    <w:lsdException w:name="Colorful Grid Accent 1" w:semiHidden="0" w:uiPriority="73" w:unhideWhenUsed="0"/>
+    <w:lsdException w:name="Light Shading Accent 2" w:semiHidden="0" w:uiPriority="60" w:unhideWhenUsed="0"/>
+    <w:lsdException w:name="Light List Accent 2" w:semiHidden="0" w:uiPriority="61" w:unhideWhenUsed="0"/>
+    <w:lsdException w:name="Light Grid Accent 2" w:semiHidden="0" w:uiPriority="62" w:unhideWhenUsed="0"/>
+    <w:lsdException w:name="Medium Shading 1 Accent 2" w:semiHidden="0" w:uiPriority="63" w:unhideWhenUsed="0"/>
+    <w:lsdException w:name="Medium Shading 2 Accent 2" w:semiHidden="0" w:uiPriority="64" w:unhideWhenUsed="0"/>
+    <w:lsdException w:name="Medium List 1 Accent 2" w:semiHidden="0" w:uiPriority="65" w:unhideWhenUsed="0"/>
+    <w:lsdException w:name="Medium List 2 Accent 2" w:semiHidden="0" w:uiPriority="66" w:unhideWhenUsed="0"/>
+    <w:lsdException w:name="Medium Grid 1 Accent 2" w:semiHidden="0" w:uiPriority="67" w:unhideWhenUsed="0"/>
+    <w:lsdException w:name="Medium Grid 2 Accent 2" w:semiHidden="0" w:uiPriority="68" w:unhideWhenUsed="0"/>
+    <w:lsdException w:name="Medium Grid 3 Accent 2" w:semiHidden="0" w:uiPriority="69" w:unhideWhenUsed="0"/>
+    <w:lsdException w:name="Dark List Accent 2" w:semiHidden="0" w:uiPriority="70" w:unhideWhenUsed="0"/>
+    <w:lsdException w:name="Colorful Shading Accent 2" w:semiHidden="0" w:uiPriority="71" w:unhideWhenUsed="0"/>
+    <w:lsdException w:name="Colorful List Accent 2" w:semiHidden="0" w:uiPriority="72" w:unhideWhenUsed="0"/>
+    <w:lsdException w:name="Colorful Grid Accent 2" w:semiHidden="0" w:uiPriority="73" w:unhideWhenUsed="0"/>
+    <w:lsdException w:name="Light Shading Accent 3" w:semiHidden="0" w:uiPriority="60" w:unhideWhenUsed="0"/>
+    <w:lsdException w:name="Light List Accent 3" w:semiHidden="0" w:uiPriority="61" w:unhideWhenUsed="0"/>
+    <w:lsdException w:name="Light Grid Accent 3" w:semiHidden="0" w:uiPriority="62" w:unhideWhenUsed="0"/>
+    <w:lsdException w:name="Medium Shading 1 Accent 3" w:semiHidden="0" w:uiPriority="63" w:unhideWhenUsed="0"/>
+    <w:lsdException w:name="Medium Shading 2 Accent 3" w:semiHidden="0" w:uiPriority="64" w:unhideWhenUsed="0"/>
+    <w:lsdException w:name="Medium List 1 Accent 3" w:semiHidden="0" w:uiPriority="65" w:unhideWhenUsed="0"/>
+    <w:lsdException w:name="Medium List 2 Accent 3" w:semiHidden="0" w:uiPriority="66" w:unhideWhenUsed="0"/>
+    <w:lsdException w:name="Medium Grid 1 Accent 3" w:semiHidden="0" w:uiPriority="67" w:unhideWhenUsed="0"/>
+    <w:lsdException w:name="Medium Grid 2 Accent 3" w:semiHidden="0" w:uiPriority="68" w:unhideWhenUsed="0"/>
+    <w:lsdException w:name="Medium Grid 3 Accent 3" w:semiHidden="0" w:uiPriority="69" w:unhideWhenUsed="0"/>
+    <w:lsdException w:name="Dark List Accent 3" w:semiHidden="0" w:uiPriority="70" w:unhideWhenUsed="0"/>
+    <w:lsdException w:name="Colorful Shading Accent 3" w:semiHidden="0" w:uiPriority="71" w:unhideWhenUsed="0"/>
+    <w:lsdException w:name="Colorful List Accent 3" w:semiHidden="0" w:uiPriority="72" w:unhideWhenUsed="0"/>
+    <w:lsdException w:name="Colorful Grid Accent 3" w:semiHidden="0" w:uiPriority="73" w:unhideWhenUsed="0"/>
+    <w:lsdException w:name="Light Shading Accent 4" w:semiHidden="0" w:uiPriority="60" w:unhideWhenUsed="0"/>
+    <w:lsdException w:name="Light List Accent 4" w:semiHidden="0" w:uiPriority="61" w:unhideWhenUsed="0"/>
+    <w:lsdException w:name="Light Grid Accent 4" w:semiHidden="0" w:uiPriority="62" w:unhideWhenUsed="0"/>
+    <w:lsdException w:name="Medium Shading 1 Accent 4" w:semiHidden="0" w:uiPriority="63" w:unhideWhenUsed="0"/>
+    <w:lsdException w:name="Medium Shading 2 Accent 4" w:semiHidden="0" w:uiPriority="64" w:unhideWhenUsed="0"/>
+    <w:lsdException w:name="Medium List 1 Accent 4" w:semiHidden="0" w:uiPriority="65" w:unhideWhenUsed="0"/>
+    <w:lsdException w:name="Medium List 2 Accent 4" w:semiHidden="0" w:uiPriority="66" w:unhideWhenUsed="0"/>
+    <w:lsdException w:name="Medium Grid 1 Accent 4" w:semiHidden="0" w:uiPriority="67" w:unhideWhenUsed="0"/>
+    <w:lsdException w:name="Medium Grid 2 Accent 4" w:semiHidden="0" w:uiPriority="68" w:unhideWhenUsed="0"/>
+    <w:lsdException w:name="Medium Grid 3 Accent 4" w:semiHidden="0" w:uiPriority="69" w:unhideWhenUsed="0"/>
+    <w:lsdException w:name="Dark List Accent 4" w:semiHidden="0" w:uiPriority="70" w:unhideWhenUsed="0"/>
+    <w:lsdException w:name="Colorful Shading Accent 4" w:semiHidden="0" w:uiPriority="71" w:unhideWhenUsed="0"/>
+    <w:lsdException w:name="Colorful List Accent 4" w:semiHidden="0" w:uiPriority="72" w:unhideWhenUsed="0"/>
+    <w:lsdException w:name="Colorful Grid Accent 4" w:semiHidden="0" w:uiPriority="73" w:unhideWhenUsed="0"/>
+    <w:lsdException w:name="Light Shading Accent 5" w:semiHidden="0" w:uiPriority="60" w:unhideWhenUsed="0"/>
+    <w:lsdException w:name="Light List Accent 5" w:semiHidden="0" w:uiPriority="61" w:unhideWhenUsed="0"/>
+    <w:lsdException w:name="Light Grid Accent 5" w:semiHidden="0" w:uiPriority="62" w:unhideWhenUsed="0"/>
+    <w:lsdException w:name="Medium Shading 1 Accent 5" w:semiHidden="0" w:uiPriority="63" w:unhideWhenUsed="0"/>
+    <w:lsdException w:name="Medium Shading 2 Accent 5" w:semiHidden="0" w:uiPriority="64" w:unhideWhenUsed="0"/>
+    <w:lsdException w:name="Medium List 1 Accent 5" w:semiHidden="0" w:uiPriority="65" w:unhideWhenUsed="0"/>
+    <w:lsdException w:name="Medium List 2 Accent 5" w:semiHidden="0" w:uiPriority="66" w:unhideWhenUsed="0"/>
+    <w:lsdException w:name="Medium Grid 1 Accent 5" w:semiHidden="0" w:uiPriority="67" w:unhideWhenUsed="0"/>
+    <w:lsdException w:name="Medium Grid 2 Accent 5" w:semiHidden="0" w:uiPriority="68" w:unhideWhenUsed="0"/>
+    <w:lsdException w:name="Medium Grid 3 Accent 5" w:semiHidden="0" w:uiPriority="69" w:unhideWhenUsed="0"/>
+    <w:lsdException w:name="Dark List Accent 5" w:semiHidden="0" w:uiPriority="70" w:unhideWhenUsed="0"/>
+    <w:lsdException w:name="Colorful Shading Accent 5" w:semiHidden="0" w:uiPriority="71" w:unhideWhenUsed="0"/>
+    <w:lsdException w:name="Colorful List Accent 5" w:semiHidden="0" w:uiPriority="72" w:unhideWhenUsed="0"/>
+    <w:lsdException w:name="Colorful Grid Accent 5" w:semiHidden="0" w:uiPriority="73" w:unhideWhenUsed="0"/>
+    <w:lsdException w:name="Light Shading Accent 6" w:semiHidden="0" w:uiPriority="60" w:unhideWhenUsed="0"/>
+    <w:lsdException w:name="Light List Accent 6" w:semiHidden="0" w:uiPriority="61" w:unhideWhenUsed="0"/>
+    <w:lsdException w:name="Light Grid Accent 6" w:semiHidden="0" w:uiPriority="62" w:unhideWhenUsed="0"/>
+    <w:lsdException w:name="Medium Shading 1 Accent 6" w:semiHidden="0" w:uiPriority="63" w:unhideWhenUsed="0"/>
+    <w:lsdException w:name="Medium Shading 2 Accent 6" w:semiHidden="0" w:uiPriority="64" w:unhideWhenUsed="0"/>
+    <w:lsdException w:name="Medium List 1 Accent 6" w:semiHidden="0" w:uiPriority="65" w:unhideWhenUsed="0"/>
+    <w:lsdException w:name="Medium List 2 Accent 6" w:semiHidden="0" w:uiPriority="66" w:unhideWhenUsed="0"/>
+    <w:lsdException w:name="Medium Grid 1 Accent 6" w:semiHidden="0" w:uiPriority="67" w:unhideWhenUsed="0"/>
+    <w:lsdException w:name="Medium Grid 2 Accent 6" w:semiHidden="0" w:uiPriority="68" w:unhideWhenUsed="0"/>
+    <w:lsdException w:name="Medium Grid 3 Accent 6" w:semiHidden="0" w:uiPriority="69" w:unhideWhenUsed="0"/>
+    <w:lsdException w:name="Dark List Accent 6" w:semiHidden="0" w:uiPriority="70" w:unhideWhenUsed="0"/>
+    <w:lsdException w:name="Colorful Shading Accent 6" w:semiHidden="0" w:uiPriority="71" w:unhideWhenUsed="0"/>
+    <w:lsdException w:name="Colorful List Accent 6" w:semiHidden="0" w:uiPriority="72" w:unhideWhenUsed="0"/>
+    <w:lsdException w:name="Colorful Grid Accent 6" w:semiHidden="0" w:uiPriority="73" w:unhideWhenUsed="0"/>
+    <w:lsdException w:name="Subtle Emphasis" w:semiHidden="0" w:uiPriority="19" w:unhideWhenUsed="0" w:qFormat="1"/>
+    <w:lsdException w:name="Intense Emphasis" w:semiHidden="0" w:uiPriority="21" w:unhideWhenUsed="0" w:qFormat="1"/>
+    <w:lsdException w:name="Subtle Reference" w:semiHidden="0" w:uiPriority="31" w:unhideWhenUsed="0" w:qFormat="1"/>
+    <w:lsdException w:name="Intense Reference" w:semiHidden="0" w:uiPriority="32" w:unhideWhenUsed="0" w:qFormat="1"/>
+    <w:lsdException w:name="Book Title" w:semiHidden="0" w:uiPriority="33" w:unhideWhenUsed="0" w:qFormat="1"/>
+    <w:lsdException w:name="Bibliography" w:uiPriority="37"/>
+    <w:lsdException w:name="TOC Heading" w:uiPriority="39" w:qFormat="1"/>
   </w:latentStyles>
   <w:style w:type="paragraph" w:default="1" w:styleId="Normal">
     <w:name w:val="Normal"/>
@@ -1819,7 +2699,363 @@
       </w:tblCellMar>
     </w:tblPr>
   </w:style>
-  <w:style w:type="paragraph" w:styleId="Puesto">
+  <w:style w:type="paragraph" w:styleId="Ttulo">
+    <w:name w:val="Title"/>
+    <w:basedOn w:val="Normal"/>
+    <w:next w:val="Normal"/>
+    <w:pPr>
+      <w:keepNext/>
+      <w:keepLines/>
+      <w:spacing w:before="480" w:after="120"/>
+    </w:pPr>
+    <w:rPr>
+      <w:b/>
+      <w:sz w:val="72"/>
+      <w:szCs w:val="72"/>
+    </w:rPr>
+  </w:style>
+  <w:style w:type="paragraph" w:styleId="Subttulo">
+    <w:name w:val="Subtitle"/>
+    <w:basedOn w:val="Normal"/>
+    <w:next w:val="Normal"/>
+    <w:pPr>
+      <w:keepNext/>
+      <w:keepLines/>
+      <w:spacing w:before="360" w:after="80"/>
+    </w:pPr>
+    <w:rPr>
+      <w:rFonts w:ascii="Georgia" w:eastAsia="Georgia" w:hAnsi="Georgia" w:cs="Georgia"/>
+      <w:i/>
+      <w:color w:val="666666"/>
+      <w:sz w:val="48"/>
+      <w:szCs w:val="48"/>
+    </w:rPr>
+  </w:style>
+  <w:style w:type="paragraph" w:styleId="Textodeglobo">
+    <w:name w:val="Balloon Text"/>
+    <w:basedOn w:val="Normal"/>
+    <w:link w:val="TextodegloboCar"/>
+    <w:uiPriority w:val="99"/>
+    <w:semiHidden/>
+    <w:unhideWhenUsed/>
+    <w:rsid w:val="00172A30"/>
+    <w:pPr>
+      <w:spacing w:line="240" w:lineRule="auto"/>
+    </w:pPr>
+    <w:rPr>
+      <w:rFonts w:ascii="Tahoma" w:hAnsi="Tahoma" w:cs="Tahoma"/>
+      <w:sz w:val="16"/>
+      <w:szCs w:val="16"/>
+    </w:rPr>
+  </w:style>
+  <w:style w:type="character" w:customStyle="1" w:styleId="TextodegloboCar">
+    <w:name w:val="Texto de globo Car"/>
+    <w:basedOn w:val="Fuentedeprrafopredeter"/>
+    <w:link w:val="Textodeglobo"/>
+    <w:uiPriority w:val="99"/>
+    <w:semiHidden/>
+    <w:rsid w:val="00172A30"/>
+    <w:rPr>
+      <w:rFonts w:ascii="Tahoma" w:hAnsi="Tahoma" w:cs="Tahoma"/>
+      <w:sz w:val="16"/>
+      <w:szCs w:val="16"/>
+    </w:rPr>
+  </w:style>
+</w:styles>
+</file>
+
+<file path=word/stylesWithEffects.xml><?xml version="1.0" encoding="utf-8"?>
+<w:styles xmlns:wpc="http://schemas.microsoft.com/office/word/2010/wordprocessingCanvas" xmlns:mc="http://schemas.openxmlformats.org/markup-compatibility/2006" xmlns:o="urn:schemas-microsoft-com:office:office" xmlns:r="http://schemas.openxmlformats.org/officeDocument/2006/relationships" xmlns:m="http://schemas.openxmlformats.org/officeDocument/2006/math" xmlns:v="urn:schemas-microsoft-com:vml" xmlns:wp14="http://schemas.microsoft.com/office/word/2010/wordprocessingDrawing" xmlns:wp="http://schemas.openxmlformats.org/drawingml/2006/wordprocessingDrawing" xmlns:w10="urn:schemas-microsoft-com:office:word" xmlns:w="http://schemas.openxmlformats.org/wordprocessingml/2006/main" xmlns:w14="http://schemas.microsoft.com/office/word/2010/wordml" xmlns:wpg="http://schemas.microsoft.com/office/word/2010/wordprocessingGroup" xmlns:wpi="http://schemas.microsoft.com/office/word/2010/wordprocessingInk" xmlns:wne="http://schemas.microsoft.com/office/word/2006/wordml" xmlns:wps="http://schemas.microsoft.com/office/word/2010/wordprocessingShape" mc:Ignorable="w14 wp14">
+  <w:docDefaults>
+    <w:rPrDefault>
+      <w:rPr>
+        <w:rFonts w:ascii="Arial" w:eastAsia="Arial" w:hAnsi="Arial" w:cs="Arial"/>
+        <w:sz w:val="22"/>
+        <w:szCs w:val="22"/>
+        <w:lang w:val="es-MX" w:eastAsia="ja-JP" w:bidi="ar-SA"/>
+      </w:rPr>
+    </w:rPrDefault>
+    <w:pPrDefault>
+      <w:pPr>
+        <w:spacing w:line="276" w:lineRule="auto"/>
+      </w:pPr>
+    </w:pPrDefault>
+  </w:docDefaults>
+  <w:latentStyles w:defLockedState="0" w:defUIPriority="99" w:defSemiHidden="1" w:defUnhideWhenUsed="1" w:defQFormat="0" w:count="267">
+    <w:lsdException w:name="Normal" w:semiHidden="0" w:uiPriority="0" w:unhideWhenUsed="0" w:qFormat="1"/>
+    <w:lsdException w:name="heading 1" w:semiHidden="0" w:uiPriority="9" w:unhideWhenUsed="0" w:qFormat="1"/>
+    <w:lsdException w:name="heading 2" w:uiPriority="9" w:qFormat="1"/>
+    <w:lsdException w:name="heading 3" w:uiPriority="9" w:qFormat="1"/>
+    <w:lsdException w:name="heading 4" w:uiPriority="9" w:qFormat="1"/>
+    <w:lsdException w:name="heading 5" w:uiPriority="9" w:qFormat="1"/>
+    <w:lsdException w:name="heading 6" w:uiPriority="9" w:qFormat="1"/>
+    <w:lsdException w:name="heading 7" w:uiPriority="9" w:qFormat="1"/>
+    <w:lsdException w:name="heading 8" w:uiPriority="9" w:qFormat="1"/>
+    <w:lsdException w:name="heading 9" w:uiPriority="9" w:qFormat="1"/>
+    <w:lsdException w:name="toc 1" w:uiPriority="39"/>
+    <w:lsdException w:name="toc 2" w:uiPriority="39"/>
+    <w:lsdException w:name="toc 3" w:uiPriority="39"/>
+    <w:lsdException w:name="toc 4" w:uiPriority="39"/>
+    <w:lsdException w:name="toc 5" w:uiPriority="39"/>
+    <w:lsdException w:name="toc 6" w:uiPriority="39"/>
+    <w:lsdException w:name="toc 7" w:uiPriority="39"/>
+    <w:lsdException w:name="toc 8" w:uiPriority="39"/>
+    <w:lsdException w:name="toc 9" w:uiPriority="39"/>
+    <w:lsdException w:name="caption" w:uiPriority="35" w:qFormat="1"/>
+    <w:lsdException w:name="Title" w:semiHidden="0" w:uiPriority="10" w:unhideWhenUsed="0" w:qFormat="1"/>
+    <w:lsdException w:name="Default Paragraph Font" w:uiPriority="1"/>
+    <w:lsdException w:name="Subtitle" w:semiHidden="0" w:uiPriority="11" w:unhideWhenUsed="0" w:qFormat="1"/>
+    <w:lsdException w:name="Strong" w:semiHidden="0" w:uiPriority="22" w:unhideWhenUsed="0" w:qFormat="1"/>
+    <w:lsdException w:name="Emphasis" w:semiHidden="0" w:uiPriority="20" w:unhideWhenUsed="0" w:qFormat="1"/>
+    <w:lsdException w:name="Table Grid" w:semiHidden="0" w:uiPriority="59" w:unhideWhenUsed="0"/>
+    <w:lsdException w:name="Placeholder Text" w:unhideWhenUsed="0"/>
+    <w:lsdException w:name="No Spacing" w:semiHidden="0" w:uiPriority="1" w:unhideWhenUsed="0" w:qFormat="1"/>
+    <w:lsdException w:name="Light Shading" w:semiHidden="0" w:uiPriority="60" w:unhideWhenUsed="0"/>
+    <w:lsdException w:name="Light List" w:semiHidden="0" w:uiPriority="61" w:unhideWhenUsed="0"/>
+    <w:lsdException w:name="Light Grid" w:semiHidden="0" w:uiPriority="62" w:unhideWhenUsed="0"/>
+    <w:lsdException w:name="Medium Shading 1" w:semiHidden="0" w:uiPriority="63" w:unhideWhenUsed="0"/>
+    <w:lsdException w:name="Medium Shading 2" w:semiHidden="0" w:uiPriority="64" w:unhideWhenUsed="0"/>
+    <w:lsdException w:name="Medium List 1" w:semiHidden="0" w:uiPriority="65" w:unhideWhenUsed="0"/>
+    <w:lsdException w:name="Medium List 2" w:semiHidden="0" w:uiPriority="66" w:unhideWhenUsed="0"/>
+    <w:lsdException w:name="Medium Grid 1" w:semiHidden="0" w:uiPriority="67" w:unhideWhenUsed="0"/>
+    <w:lsdException w:name="Medium Grid 2" w:semiHidden="0" w:uiPriority="68" w:unhideWhenUsed="0"/>
+    <w:lsdException w:name="Medium Grid 3" w:semiHidden="0" w:uiPriority="69" w:unhideWhenUsed="0"/>
+    <w:lsdException w:name="Dark List" w:semiHidden="0" w:uiPriority="70" w:unhideWhenUsed="0"/>
+    <w:lsdException w:name="Colorful Shading" w:semiHidden="0" w:uiPriority="71" w:unhideWhenUsed="0"/>
+    <w:lsdException w:name="Colorful List" w:semiHidden="0" w:uiPriority="72" w:unhideWhenUsed="0"/>
+    <w:lsdException w:name="Colorful Grid" w:semiHidden="0" w:uiPriority="73" w:unhideWhenUsed="0"/>
+    <w:lsdException w:name="Light Shading Accent 1" w:semiHidden="0" w:uiPriority="60" w:unhideWhenUsed="0"/>
+    <w:lsdException w:name="Light List Accent 1" w:semiHidden="0" w:uiPriority="61" w:unhideWhenUsed="0"/>
+    <w:lsdException w:name="Light Grid Accent 1" w:semiHidden="0" w:uiPriority="62" w:unhideWhenUsed="0"/>
+    <w:lsdException w:name="Medium Shading 1 Accent 1" w:semiHidden="0" w:uiPriority="63" w:unhideWhenUsed="0"/>
+    <w:lsdException w:name="Medium Shading 2 Accent 1" w:semiHidden="0" w:uiPriority="64" w:unhideWhenUsed="0"/>
+    <w:lsdException w:name="Medium List 1 Accent 1" w:semiHidden="0" w:uiPriority="65" w:unhideWhenUsed="0"/>
+    <w:lsdException w:name="Revision" w:unhideWhenUsed="0"/>
+    <w:lsdException w:name="List Paragraph" w:semiHidden="0" w:uiPriority="34" w:unhideWhenUsed="0" w:qFormat="1"/>
+    <w:lsdException w:name="Quote" w:semiHidden="0" w:uiPriority="29" w:unhideWhenUsed="0" w:qFormat="1"/>
+    <w:lsdException w:name="Intense Quote" w:semiHidden="0" w:uiPriority="30" w:unhideWhenUsed="0" w:qFormat="1"/>
+    <w:lsdException w:name="Medium List 2 Accent 1" w:semiHidden="0" w:uiPriority="66" w:unhideWhenUsed="0"/>
+    <w:lsdException w:name="Medium Grid 1 Accent 1" w:semiHidden="0" w:uiPriority="67" w:unhideWhenUsed="0"/>
+    <w:lsdException w:name="Medium Grid 2 Accent 1" w:semiHidden="0" w:uiPriority="68" w:unhideWhenUsed="0"/>
+    <w:lsdException w:name="Medium Grid 3 Accent 1" w:semiHidden="0" w:uiPriority="69" w:unhideWhenUsed="0"/>
+    <w:lsdException w:name="Dark List Accent 1" w:semiHidden="0" w:uiPriority="70" w:unhideWhenUsed="0"/>
+    <w:lsdException w:name="Colorful Shading Accent 1" w:semiHidden="0" w:uiPriority="71" w:unhideWhenUsed="0"/>
+    <w:lsdException w:name="Colorful List Accent 1" w:semiHidden="0" w:uiPriority="72" w:unhideWhenUsed="0"/>
+    <w:lsdException w:name="Colorful Grid Accent 1" w:semiHidden="0" w:uiPriority="73" w:unhideWhenUsed="0"/>
+    <w:lsdException w:name="Light Shading Accent 2" w:semiHidden="0" w:uiPriority="60" w:unhideWhenUsed="0"/>
+    <w:lsdException w:name="Light List Accent 2" w:semiHidden="0" w:uiPriority="61" w:unhideWhenUsed="0"/>
+    <w:lsdException w:name="Light Grid Accent 2" w:semiHidden="0" w:uiPriority="62" w:unhideWhenUsed="0"/>
+    <w:lsdException w:name="Medium Shading 1 Accent 2" w:semiHidden="0" w:uiPriority="63" w:unhideWhenUsed="0"/>
+    <w:lsdException w:name="Medium Shading 2 Accent 2" w:semiHidden="0" w:uiPriority="64" w:unhideWhenUsed="0"/>
+    <w:lsdException w:name="Medium List 1 Accent 2" w:semiHidden="0" w:uiPriority="65" w:unhideWhenUsed="0"/>
+    <w:lsdException w:name="Medium List 2 Accent 2" w:semiHidden="0" w:uiPriority="66" w:unhideWhenUsed="0"/>
+    <w:lsdException w:name="Medium Grid 1 Accent 2" w:semiHidden="0" w:uiPriority="67" w:unhideWhenUsed="0"/>
+    <w:lsdException w:name="Medium Grid 2 Accent 2" w:semiHidden="0" w:uiPriority="68" w:unhideWhenUsed="0"/>
+    <w:lsdException w:name="Medium Grid 3 Accent 2" w:semiHidden="0" w:uiPriority="69" w:unhideWhenUsed="0"/>
+    <w:lsdException w:name="Dark List Accent 2" w:semiHidden="0" w:uiPriority="70" w:unhideWhenUsed="0"/>
+    <w:lsdException w:name="Colorful Shading Accent 2" w:semiHidden="0" w:uiPriority="71" w:unhideWhenUsed="0"/>
+    <w:lsdException w:name="Colorful List Accent 2" w:semiHidden="0" w:uiPriority="72" w:unhideWhenUsed="0"/>
+    <w:lsdException w:name="Colorful Grid Accent 2" w:semiHidden="0" w:uiPriority="73" w:unhideWhenUsed="0"/>
+    <w:lsdException w:name="Light Shading Accent 3" w:semiHidden="0" w:uiPriority="60" w:unhideWhenUsed="0"/>
+    <w:lsdException w:name="Light List Accent 3" w:semiHidden="0" w:uiPriority="61" w:unhideWhenUsed="0"/>
+    <w:lsdException w:name="Light Grid Accent 3" w:semiHidden="0" w:uiPriority="62" w:unhideWhenUsed="0"/>
+    <w:lsdException w:name="Medium Shading 1 Accent 3" w:semiHidden="0" w:uiPriority="63" w:unhideWhenUsed="0"/>
+    <w:lsdException w:name="Medium Shading 2 Accent 3" w:semiHidden="0" w:uiPriority="64" w:unhideWhenUsed="0"/>
+    <w:lsdException w:name="Medium List 1 Accent 3" w:semiHidden="0" w:uiPriority="65" w:unhideWhenUsed="0"/>
+    <w:lsdException w:name="Medium List 2 Accent 3" w:semiHidden="0" w:uiPriority="66" w:unhideWhenUsed="0"/>
+    <w:lsdException w:name="Medium Grid 1 Accent 3" w:semiHidden="0" w:uiPriority="67" w:unhideWhenUsed="0"/>
+    <w:lsdException w:name="Medium Grid 2 Accent 3" w:semiHidden="0" w:uiPriority="68" w:unhideWhenUsed="0"/>
+    <w:lsdException w:name="Medium Grid 3 Accent 3" w:semiHidden="0" w:uiPriority="69" w:unhideWhenUsed="0"/>
+    <w:lsdException w:name="Dark List Accent 3" w:semiHidden="0" w:uiPriority="70" w:unhideWhenUsed="0"/>
+    <w:lsdException w:name="Colorful Shading Accent 3" w:semiHidden="0" w:uiPriority="71" w:unhideWhenUsed="0"/>
+    <w:lsdException w:name="Colorful List Accent 3" w:semiHidden="0" w:uiPriority="72" w:unhideWhenUsed="0"/>
+    <w:lsdException w:name="Colorful Grid Accent 3" w:semiHidden="0" w:uiPriority="73" w:unhideWhenUsed="0"/>
+    <w:lsdException w:name="Light Shading Accent 4" w:semiHidden="0" w:uiPriority="60" w:unhideWhenUsed="0"/>
+    <w:lsdException w:name="Light List Accent 4" w:semiHidden="0" w:uiPriority="61" w:unhideWhenUsed="0"/>
+    <w:lsdException w:name="Light Grid Accent 4" w:semiHidden="0" w:uiPriority="62" w:unhideWhenUsed="0"/>
+    <w:lsdException w:name="Medium Shading 1 Accent 4" w:semiHidden="0" w:uiPriority="63" w:unhideWhenUsed="0"/>
+    <w:lsdException w:name="Medium Shading 2 Accent 4" w:semiHidden="0" w:uiPriority="64" w:unhideWhenUsed="0"/>
+    <w:lsdException w:name="Medium List 1 Accent 4" w:semiHidden="0" w:uiPriority="65" w:unhideWhenUsed="0"/>
+    <w:lsdException w:name="Medium List 2 Accent 4" w:semiHidden="0" w:uiPriority="66" w:unhideWhenUsed="0"/>
+    <w:lsdException w:name="Medium Grid 1 Accent 4" w:semiHidden="0" w:uiPriority="67" w:unhideWhenUsed="0"/>
+    <w:lsdException w:name="Medium Grid 2 Accent 4" w:semiHidden="0" w:uiPriority="68" w:unhideWhenUsed="0"/>
+    <w:lsdException w:name="Medium Grid 3 Accent 4" w:semiHidden="0" w:uiPriority="69" w:unhideWhenUsed="0"/>
+    <w:lsdException w:name="Dark List Accent 4" w:semiHidden="0" w:uiPriority="70" w:unhideWhenUsed="0"/>
+    <w:lsdException w:name="Colorful Shading Accent 4" w:semiHidden="0" w:uiPriority="71" w:unhideWhenUsed="0"/>
+    <w:lsdException w:name="Colorful List Accent 4" w:semiHidden="0" w:uiPriority="72" w:unhideWhenUsed="0"/>
+    <w:lsdException w:name="Colorful Grid Accent 4" w:semiHidden="0" w:uiPriority="73" w:unhideWhenUsed="0"/>
+    <w:lsdException w:name="Light Shading Accent 5" w:semiHidden="0" w:uiPriority="60" w:unhideWhenUsed="0"/>
+    <w:lsdException w:name="Light List Accent 5" w:semiHidden="0" w:uiPriority="61" w:unhideWhenUsed="0"/>
+    <w:lsdException w:name="Light Grid Accent 5" w:semiHidden="0" w:uiPriority="62" w:unhideWhenUsed="0"/>
+    <w:lsdException w:name="Medium Shading 1 Accent 5" w:semiHidden="0" w:uiPriority="63" w:unhideWhenUsed="0"/>
+    <w:lsdException w:name="Medium Shading 2 Accent 5" w:semiHidden="0" w:uiPriority="64" w:unhideWhenUsed="0"/>
+    <w:lsdException w:name="Medium List 1 Accent 5" w:semiHidden="0" w:uiPriority="65" w:unhideWhenUsed="0"/>
+    <w:lsdException w:name="Medium List 2 Accent 5" w:semiHidden="0" w:uiPriority="66" w:unhideWhenUsed="0"/>
+    <w:lsdException w:name="Medium Grid 1 Accent 5" w:semiHidden="0" w:uiPriority="67" w:unhideWhenUsed="0"/>
+    <w:lsdException w:name="Medium Grid 2 Accent 5" w:semiHidden="0" w:uiPriority="68" w:unhideWhenUsed="0"/>
+    <w:lsdException w:name="Medium Grid 3 Accent 5" w:semiHidden="0" w:uiPriority="69" w:unhideWhenUsed="0"/>
+    <w:lsdException w:name="Dark List Accent 5" w:semiHidden="0" w:uiPriority="70" w:unhideWhenUsed="0"/>
+    <w:lsdException w:name="Colorful Shading Accent 5" w:semiHidden="0" w:uiPriority="71" w:unhideWhenUsed="0"/>
+    <w:lsdException w:name="Colorful List Accent 5" w:semiHidden="0" w:uiPriority="72" w:unhideWhenUsed="0"/>
+    <w:lsdException w:name="Colorful Grid Accent 5" w:semiHidden="0" w:uiPriority="73" w:unhideWhenUsed="0"/>
+    <w:lsdException w:name="Light Shading Accent 6" w:semiHidden="0" w:uiPriority="60" w:unhideWhenUsed="0"/>
+    <w:lsdException w:name="Light List Accent 6" w:semiHidden="0" w:uiPriority="61" w:unhideWhenUsed="0"/>
+    <w:lsdException w:name="Light Grid Accent 6" w:semiHidden="0" w:uiPriority="62" w:unhideWhenUsed="0"/>
+    <w:lsdException w:name="Medium Shading 1 Accent 6" w:semiHidden="0" w:uiPriority="63" w:unhideWhenUsed="0"/>
+    <w:lsdException w:name="Medium Shading 2 Accent 6" w:semiHidden="0" w:uiPriority="64" w:unhideWhenUsed="0"/>
+    <w:lsdException w:name="Medium List 1 Accent 6" w:semiHidden="0" w:uiPriority="65" w:unhideWhenUsed="0"/>
+    <w:lsdException w:name="Medium List 2 Accent 6" w:semiHidden="0" w:uiPriority="66" w:unhideWhenUsed="0"/>
+    <w:lsdException w:name="Medium Grid 1 Accent 6" w:semiHidden="0" w:uiPriority="67" w:unhideWhenUsed="0"/>
+    <w:lsdException w:name="Medium Grid 2 Accent 6" w:semiHidden="0" w:uiPriority="68" w:unhideWhenUsed="0"/>
+    <w:lsdException w:name="Medium Grid 3 Accent 6" w:semiHidden="0" w:uiPriority="69" w:unhideWhenUsed="0"/>
+    <w:lsdException w:name="Dark List Accent 6" w:semiHidden="0" w:uiPriority="70" w:unhideWhenUsed="0"/>
+    <w:lsdException w:name="Colorful Shading Accent 6" w:semiHidden="0" w:uiPriority="71" w:unhideWhenUsed="0"/>
+    <w:lsdException w:name="Colorful List Accent 6" w:semiHidden="0" w:uiPriority="72" w:unhideWhenUsed="0"/>
+    <w:lsdException w:name="Colorful Grid Accent 6" w:semiHidden="0" w:uiPriority="73" w:unhideWhenUsed="0"/>
+    <w:lsdException w:name="Subtle Emphasis" w:semiHidden="0" w:uiPriority="19" w:unhideWhenUsed="0" w:qFormat="1"/>
+    <w:lsdException w:name="Intense Emphasis" w:semiHidden="0" w:uiPriority="21" w:unhideWhenUsed="0" w:qFormat="1"/>
+    <w:lsdException w:name="Subtle Reference" w:semiHidden="0" w:uiPriority="31" w:unhideWhenUsed="0" w:qFormat="1"/>
+    <w:lsdException w:name="Intense Reference" w:semiHidden="0" w:uiPriority="32" w:unhideWhenUsed="0" w:qFormat="1"/>
+    <w:lsdException w:name="Book Title" w:semiHidden="0" w:uiPriority="33" w:unhideWhenUsed="0" w:qFormat="1"/>
+    <w:lsdException w:name="Bibliography" w:uiPriority="37"/>
+    <w:lsdException w:name="TOC Heading" w:uiPriority="39" w:qFormat="1"/>
+  </w:latentStyles>
+  <w:style w:type="paragraph" w:default="1" w:styleId="Normal">
+    <w:name w:val="Normal"/>
+  </w:style>
+  <w:style w:type="paragraph" w:styleId="Ttulo1">
+    <w:name w:val="heading 1"/>
+    <w:basedOn w:val="Normal"/>
+    <w:next w:val="Normal"/>
+    <w:pPr>
+      <w:keepNext/>
+      <w:keepLines/>
+      <w:spacing w:before="480" w:after="120"/>
+      <w:outlineLvl w:val="0"/>
+    </w:pPr>
+    <w:rPr>
+      <w:b/>
+      <w:sz w:val="48"/>
+      <w:szCs w:val="48"/>
+    </w:rPr>
+  </w:style>
+  <w:style w:type="paragraph" w:styleId="Ttulo2">
+    <w:name w:val="heading 2"/>
+    <w:basedOn w:val="Normal"/>
+    <w:next w:val="Normal"/>
+    <w:pPr>
+      <w:keepNext/>
+      <w:keepLines/>
+      <w:spacing w:before="360" w:after="80"/>
+      <w:outlineLvl w:val="1"/>
+    </w:pPr>
+    <w:rPr>
+      <w:b/>
+      <w:sz w:val="36"/>
+      <w:szCs w:val="36"/>
+    </w:rPr>
+  </w:style>
+  <w:style w:type="paragraph" w:styleId="Ttulo3">
+    <w:name w:val="heading 3"/>
+    <w:basedOn w:val="Normal"/>
+    <w:next w:val="Normal"/>
+    <w:pPr>
+      <w:keepNext/>
+      <w:keepLines/>
+      <w:spacing w:before="280" w:after="80"/>
+      <w:outlineLvl w:val="2"/>
+    </w:pPr>
+    <w:rPr>
+      <w:b/>
+      <w:sz w:val="28"/>
+      <w:szCs w:val="28"/>
+    </w:rPr>
+  </w:style>
+  <w:style w:type="paragraph" w:styleId="Ttulo4">
+    <w:name w:val="heading 4"/>
+    <w:basedOn w:val="Normal"/>
+    <w:next w:val="Normal"/>
+    <w:pPr>
+      <w:keepNext/>
+      <w:keepLines/>
+      <w:spacing w:before="240" w:after="40"/>
+      <w:outlineLvl w:val="3"/>
+    </w:pPr>
+    <w:rPr>
+      <w:b/>
+      <w:sz w:val="24"/>
+      <w:szCs w:val="24"/>
+    </w:rPr>
+  </w:style>
+  <w:style w:type="paragraph" w:styleId="Ttulo5">
+    <w:name w:val="heading 5"/>
+    <w:basedOn w:val="Normal"/>
+    <w:next w:val="Normal"/>
+    <w:pPr>
+      <w:keepNext/>
+      <w:keepLines/>
+      <w:spacing w:before="220" w:after="40"/>
+      <w:outlineLvl w:val="4"/>
+    </w:pPr>
+    <w:rPr>
+      <w:b/>
+    </w:rPr>
+  </w:style>
+  <w:style w:type="paragraph" w:styleId="Ttulo6">
+    <w:name w:val="heading 6"/>
+    <w:basedOn w:val="Normal"/>
+    <w:next w:val="Normal"/>
+    <w:pPr>
+      <w:keepNext/>
+      <w:keepLines/>
+      <w:spacing w:before="200" w:after="40"/>
+      <w:outlineLvl w:val="5"/>
+    </w:pPr>
+    <w:rPr>
+      <w:b/>
+      <w:sz w:val="20"/>
+      <w:szCs w:val="20"/>
+    </w:rPr>
+  </w:style>
+  <w:style w:type="character" w:default="1" w:styleId="Fuentedeprrafopredeter">
+    <w:name w:val="Default Paragraph Font"/>
+    <w:uiPriority w:val="1"/>
+    <w:semiHidden/>
+    <w:unhideWhenUsed/>
+  </w:style>
+  <w:style w:type="table" w:default="1" w:styleId="Tablanormal">
+    <w:name w:val="Normal Table"/>
+    <w:uiPriority w:val="99"/>
+    <w:semiHidden/>
+    <w:unhideWhenUsed/>
+    <w:tblPr>
+      <w:tblInd w:w="0" w:type="dxa"/>
+      <w:tblCellMar>
+        <w:top w:w="0" w:type="dxa"/>
+        <w:left w:w="108" w:type="dxa"/>
+        <w:bottom w:w="0" w:type="dxa"/>
+        <w:right w:w="108" w:type="dxa"/>
+      </w:tblCellMar>
+    </w:tblPr>
+  </w:style>
+  <w:style w:type="numbering" w:default="1" w:styleId="Sinlista">
+    <w:name w:val="No List"/>
+    <w:uiPriority w:val="99"/>
+    <w:semiHidden/>
+    <w:unhideWhenUsed/>
+  </w:style>
+  <w:style w:type="table" w:customStyle="1" w:styleId="TableNormal">
+    <w:name w:val="Table Normal"/>
+    <w:tblPr>
+      <w:tblCellMar>
+        <w:top w:w="0" w:type="dxa"/>
+        <w:left w:w="0" w:type="dxa"/>
+        <w:bottom w:w="0" w:type="dxa"/>
+        <w:right w:w="0" w:type="dxa"/>
+      </w:tblCellMar>
+    </w:tblPr>
+  </w:style>
+  <w:style w:type="paragraph" w:styleId="Ttulo">
     <w:name w:val="Title"/>
     <w:basedOn w:val="Normal"/>
     <w:next w:val="Normal"/>
@@ -2202,4 +3438,16 @@
   </a:objectDefaults>
   <a:extraClrSchemeLst/>
 </a:theme>
+</file>
+
+<file path=customXml/item1.xml><?xml version="1.0" encoding="utf-8"?>
+<b:Sources xmlns:b="http://schemas.openxmlformats.org/officeDocument/2006/bibliography" xmlns="http://schemas.openxmlformats.org/officeDocument/2006/bibliography" SelectedStyle="\APA.XSL" StyleName="APA"/>
+</file>
+
+<file path=customXml/itemProps1.xml><?xml version="1.0" encoding="utf-8"?>
+<ds:datastoreItem xmlns:ds="http://schemas.openxmlformats.org/officeDocument/2006/customXml" ds:itemID="{899041E7-E6E5-4B0C-9677-13C999FBE01B}">
+  <ds:schemaRefs>
+    <ds:schemaRef ds:uri="http://schemas.openxmlformats.org/officeDocument/2006/bibliography"/>
+  </ds:schemaRefs>
+</ds:datastoreItem>
 </file>
</xml_diff>

<commit_message>
solucionan errores de vectores y ejercicio 6 de fabricas de dulces
</commit_message>
<xml_diff>
--- a/Análisis y diseño de sistemas de cómputo - Práctica semana 8.docx
+++ b/Análisis y diseño de sistemas de cómputo - Práctica semana 8.docx
@@ -1955,7 +1955,10 @@
         </w:rPr>
       </w:pPr>
       <w:r>
-        <w:t>El constructor del vector2D usa dos atributos mientras que el vector3D requiere de 3 atributos por lo tanto no puede heredar el vector3D de Vector2D ya que son objetos diferentes.</w:t>
+        <w:t>Tanto el vecto2D como el vector3D deberían heredar de la súper clase vector, no tiene sentido crear el vector3D partir del vector2D por herencia</w:t>
+      </w:r>
+      <w:r>
+        <w:t>.</w:t>
       </w:r>
     </w:p>
     <w:p>
@@ -2300,7 +2303,28 @@
           <w:between w:val="nil"/>
         </w:pBdr>
         <w:spacing w:before="182" w:line="240" w:lineRule="auto"/>
-      </w:pPr>
+        <w:rPr>
+          <w:b/>
+          <w:color w:val="FF0000"/>
+          <w:sz w:val="19"/>
+          <w:szCs w:val="19"/>
+        </w:rPr>
+      </w:pPr>
+    </w:p>
+    <w:p>
+      <w:pPr>
+        <w:widowControl w:val="0"/>
+        <w:pBdr>
+          <w:top w:val="nil"/>
+          <w:left w:val="nil"/>
+          <w:bottom w:val="nil"/>
+          <w:right w:val="nil"/>
+          <w:between w:val="nil"/>
+        </w:pBdr>
+        <w:spacing w:before="182" w:line="240" w:lineRule="auto"/>
+      </w:pPr>
+      <w:bookmarkStart w:id="0" w:name="_GoBack"/>
+      <w:bookmarkEnd w:id="0"/>
       <w:r>
         <w:rPr>
           <w:b/>
@@ -2321,12 +2345,7 @@
         <w:t xml:space="preserve"> </w:t>
       </w:r>
       <w:r>
-        <w:t>Dame dulce invocaría a fabrica dulce dependiendo si el dulce que tiene como entrada</w:t>
-      </w:r>
-      <w:bookmarkStart w:id="0" w:name="_GoBack"/>
-      <w:bookmarkEnd w:id="0"/>
-      <w:r>
-        <w:t xml:space="preserve"> es una galleta, un chocolate o un mazapán.</w:t>
+        <w:t>Dame dulce invocaría a fabrica dulce dependiendo si el dulce que tiene como entrada es una galleta, un chocolate o un mazapán.</w:t>
       </w:r>
     </w:p>
     <w:p>
@@ -2340,26 +2359,16 @@
           <w:between w:val="nil"/>
         </w:pBdr>
         <w:spacing w:before="182" w:line="240" w:lineRule="auto"/>
-        <w:rPr>
-          <w:b/>
-          <w:color w:val="000000"/>
-          <w:sz w:val="19"/>
-          <w:szCs w:val="19"/>
-        </w:rPr>
-      </w:pPr>
-      <w:r>
-        <w:rPr>
-          <w:b/>
+      </w:pPr>
+      <w:r>
+        <w:rPr>
           <w:noProof/>
-          <w:color w:val="000000"/>
-          <w:sz w:val="19"/>
-          <w:szCs w:val="19"/>
         </w:rPr>
         <w:drawing>
-          <wp:inline distT="0" distB="0" distL="0" distR="0" wp14:anchorId="31C9ECD5" wp14:editId="2A8F8258">
-            <wp:extent cx="5844540" cy="3121025"/>
-            <wp:effectExtent l="0" t="0" r="3810" b="3175"/>
-            <wp:docPr id="6" name="0 Imagen"/>
+          <wp:inline distT="0" distB="0" distL="0" distR="0" wp14:anchorId="324BE3FA" wp14:editId="623210EF">
+            <wp:extent cx="5820355" cy="3822521"/>
+            <wp:effectExtent l="0" t="0" r="0" b="6985"/>
+            <wp:docPr id="19" name="Imagen 19"/>
             <wp:cNvGraphicFramePr>
               <a:graphicFrameLocks xmlns:a="http://schemas.openxmlformats.org/drawingml/2006/main" noChangeAspect="1"/>
             </wp:cNvGraphicFramePr>
@@ -2367,29 +2376,30 @@
               <a:graphicData uri="http://schemas.openxmlformats.org/drawingml/2006/picture">
                 <pic:pic xmlns:pic="http://schemas.openxmlformats.org/drawingml/2006/picture">
                   <pic:nvPicPr>
-                    <pic:cNvPr id="0" name="practica semana 8 ejercicio 6.png"/>
+                    <pic:cNvPr id="0" name=""/>
                     <pic:cNvPicPr/>
                   </pic:nvPicPr>
-                  <pic:blipFill>
-                    <a:blip r:embed="rId17">
-                      <a:extLst>
-                        <a:ext uri="{28A0092B-C50C-407E-A947-70E740481C1C}">
-                          <a14:useLocalDpi xmlns:a14="http://schemas.microsoft.com/office/drawing/2010/main" val="0"/>
-                        </a:ext>
-                      </a:extLst>
-                    </a:blip>
-                    <a:stretch>
-                      <a:fillRect/>
-                    </a:stretch>
+                  <pic:blipFill rotWithShape="1">
+                    <a:blip r:embed="rId17"/>
+                    <a:srcRect l="15015" t="16627" r="23087" b="11068"/>
+                    <a:stretch/>
                   </pic:blipFill>
-                  <pic:spPr>
+                  <pic:spPr bwMode="auto">
                     <a:xfrm>
                       <a:off x="0" y="0"/>
-                      <a:ext cx="5844540" cy="3121025"/>
+                      <a:ext cx="5818811" cy="3821507"/>
                     </a:xfrm>
                     <a:prstGeom prst="rect">
                       <a:avLst/>
                     </a:prstGeom>
+                    <a:ln>
+                      <a:noFill/>
+                    </a:ln>
+                    <a:extLst>
+                      <a:ext uri="{53640926-AAD7-44D8-BBD7-CCE9431645EC}">
+                        <a14:shadowObscured xmlns:a14="http://schemas.microsoft.com/office/drawing/2010/main"/>
+                      </a:ext>
+                    </a:extLst>
                   </pic:spPr>
                 </pic:pic>
               </a:graphicData>
@@ -2397,6 +2407,25 @@
           </wp:inline>
         </w:drawing>
       </w:r>
+    </w:p>
+    <w:p>
+      <w:pPr>
+        <w:widowControl w:val="0"/>
+        <w:pBdr>
+          <w:top w:val="nil"/>
+          <w:left w:val="nil"/>
+          <w:bottom w:val="nil"/>
+          <w:right w:val="nil"/>
+          <w:between w:val="nil"/>
+        </w:pBdr>
+        <w:spacing w:before="182" w:line="240" w:lineRule="auto"/>
+        <w:rPr>
+          <w:b/>
+          <w:color w:val="000000"/>
+          <w:sz w:val="19"/>
+          <w:szCs w:val="19"/>
+        </w:rPr>
+      </w:pPr>
     </w:p>
     <w:sectPr>
       <w:pgSz w:w="11900" w:h="16820"/>
@@ -3445,7 +3474,7 @@
 </file>
 
 <file path=customXml/itemProps1.xml><?xml version="1.0" encoding="utf-8"?>
-<ds:datastoreItem xmlns:ds="http://schemas.openxmlformats.org/officeDocument/2006/customXml" ds:itemID="{899041E7-E6E5-4B0C-9677-13C999FBE01B}">
+<ds:datastoreItem xmlns:ds="http://schemas.openxmlformats.org/officeDocument/2006/customXml" ds:itemID="{91ED208F-BA95-41CC-83A8-65C9ED78E85A}">
   <ds:schemaRefs>
     <ds:schemaRef ds:uri="http://schemas.openxmlformats.org/officeDocument/2006/bibliography"/>
   </ds:schemaRefs>

</xml_diff>